<commit_message>
ADD: Se comienza la parte de Jenkins
Se empieza con Jenkins
</commit_message>
<xml_diff>
--- a/Estructura_Memoria_EGC.docx
+++ b/Estructura_Memoria_EGC.docx
@@ -24226,11 +24226,42 @@
           <w:sz w:val="24"/>
           <w:lang w:eastAsia="es-ES"/>
         </w:rPr>
-        <w:t xml:space="preserve">Como hemos mencionado anteriormente, Jenkins es un software de integración continua desarrollado en Java y es open </w:t>
-      </w:r>
-      <w:proofErr w:type="spellStart"/>
-      <w:r>
-        <w:rPr>
+        <w:t>Como se ha</w:t>
+      </w:r>
+      <w:r>
+        <w:rPr>
+          <w:sz w:val="24"/>
+          <w:lang w:eastAsia="es-ES"/>
+        </w:rPr>
+        <w:t xml:space="preserve"> mencionado anteriormente, Jenkins es un </w:t>
+      </w:r>
+      <w:r>
+        <w:rPr>
+          <w:i/>
+          <w:sz w:val="24"/>
+          <w:lang w:eastAsia="es-ES"/>
+        </w:rPr>
+        <w:t>software</w:t>
+      </w:r>
+      <w:r>
+        <w:rPr>
+          <w:sz w:val="24"/>
+          <w:lang w:eastAsia="es-ES"/>
+        </w:rPr>
+        <w:t xml:space="preserve"> </w:t>
+      </w:r>
+      <w:r>
+        <w:rPr>
+          <w:i/>
+          <w:sz w:val="24"/>
+          <w:lang w:eastAsia="es-ES"/>
+        </w:rPr>
+        <w:t xml:space="preserve">open </w:t>
+      </w:r>
+      <w:proofErr w:type="spellStart"/>
+      <w:r>
+        <w:rPr>
+          <w:i/>
           <w:sz w:val="24"/>
           <w:lang w:eastAsia="es-ES"/>
         </w:rPr>
@@ -24242,11 +24273,75 @@
           <w:sz w:val="24"/>
           <w:lang w:eastAsia="es-ES"/>
         </w:rPr>
-        <w:t xml:space="preserve">. Jenkins es muy popular por lo que existe multitud de </w:t>
-      </w:r>
-      <w:proofErr w:type="spellStart"/>
-      <w:r>
-        <w:rPr>
+        <w:t xml:space="preserve"> </w:t>
+      </w:r>
+      <w:r>
+        <w:rPr>
+          <w:sz w:val="24"/>
+          <w:lang w:eastAsia="es-ES"/>
+        </w:rPr>
+        <w:t>de integración</w:t>
+      </w:r>
+      <w:r>
+        <w:rPr>
+          <w:sz w:val="24"/>
+          <w:lang w:eastAsia="es-ES"/>
+        </w:rPr>
+        <w:t xml:space="preserve"> continua desarrollado en Java</w:t>
+      </w:r>
+      <w:r>
+        <w:rPr>
+          <w:sz w:val="24"/>
+          <w:lang w:eastAsia="es-ES"/>
+        </w:rPr>
+        <w:t xml:space="preserve">. </w:t>
+      </w:r>
+      <w:r>
+        <w:rPr>
+          <w:sz w:val="24"/>
+          <w:lang w:eastAsia="es-ES"/>
+        </w:rPr>
+        <w:t xml:space="preserve">Se trata de una herramienta </w:t>
+      </w:r>
+      <w:r>
+        <w:rPr>
+          <w:sz w:val="24"/>
+          <w:lang w:eastAsia="es-ES"/>
+        </w:rPr>
+        <w:t>muy popular</w:t>
+      </w:r>
+      <w:r>
+        <w:rPr>
+          <w:sz w:val="24"/>
+          <w:lang w:eastAsia="es-ES"/>
+        </w:rPr>
+        <w:t>,</w:t>
+      </w:r>
+      <w:r>
+        <w:rPr>
+          <w:sz w:val="24"/>
+          <w:lang w:eastAsia="es-ES"/>
+        </w:rPr>
+        <w:t xml:space="preserve"> por lo que existe</w:t>
+      </w:r>
+      <w:r>
+        <w:rPr>
+          <w:sz w:val="24"/>
+          <w:lang w:eastAsia="es-ES"/>
+        </w:rPr>
+        <w:t>n</w:t>
+      </w:r>
+      <w:r>
+        <w:rPr>
+          <w:sz w:val="24"/>
+          <w:lang w:eastAsia="es-ES"/>
+        </w:rPr>
+        <w:t xml:space="preserve"> multitud de </w:t>
+      </w:r>
+      <w:proofErr w:type="spellStart"/>
+      <w:r>
+        <w:rPr>
+          <w:i/>
           <w:sz w:val="24"/>
           <w:lang w:eastAsia="es-ES"/>
         </w:rPr>
@@ -24258,23 +24353,56 @@
           <w:sz w:val="24"/>
           <w:lang w:eastAsia="es-ES"/>
         </w:rPr>
-        <w:t xml:space="preserve"> para incorporarle además de una extensa documentación del mismo y de que cada uno de sus </w:t>
-      </w:r>
-      <w:proofErr w:type="spellStart"/>
-      <w:r>
-        <w:rPr>
-          <w:sz w:val="24"/>
-          <w:lang w:eastAsia="es-ES"/>
-        </w:rPr>
-        <w:t>plugins</w:t>
-      </w:r>
-      <w:proofErr w:type="spellEnd"/>
-      <w:r>
-        <w:rPr>
-          <w:sz w:val="24"/>
-          <w:lang w:eastAsia="es-ES"/>
-        </w:rPr>
-        <w:t>. Todos estos aspectos y las prácticas sobre Jenkins vistas en la asignatura nos han hecho decantarnos por esta herramienta.</w:t>
+        <w:t xml:space="preserve"> para incorporarle</w:t>
+      </w:r>
+      <w:r>
+        <w:rPr>
+          <w:sz w:val="24"/>
+          <w:lang w:eastAsia="es-ES"/>
+        </w:rPr>
+        <w:t>,</w:t>
+      </w:r>
+      <w:r>
+        <w:rPr>
+          <w:sz w:val="24"/>
+          <w:lang w:eastAsia="es-ES"/>
+        </w:rPr>
+        <w:t xml:space="preserve"> además de una extensa </w:t>
+      </w:r>
+      <w:r>
+        <w:rPr>
+          <w:sz w:val="24"/>
+          <w:lang w:eastAsia="es-ES"/>
+        </w:rPr>
+        <w:t>documentación de la misma. Todos estos aspectos, unidos a</w:t>
+      </w:r>
+      <w:r>
+        <w:rPr>
+          <w:sz w:val="24"/>
+          <w:lang w:eastAsia="es-ES"/>
+        </w:rPr>
+        <w:t xml:space="preserve"> las prácticas</w:t>
+      </w:r>
+      <w:r>
+        <w:rPr>
+          <w:sz w:val="24"/>
+          <w:lang w:eastAsia="es-ES"/>
+        </w:rPr>
+        <w:t xml:space="preserve"> realizadas</w:t>
+      </w:r>
+      <w:r>
+        <w:rPr>
+          <w:sz w:val="24"/>
+          <w:lang w:eastAsia="es-ES"/>
+        </w:rPr>
+        <w:t xml:space="preserve"> sobre Jenkins </w:t>
+      </w:r>
+      <w:r>
+        <w:rPr>
+          <w:sz w:val="24"/>
+          <w:lang w:eastAsia="es-ES"/>
+        </w:rPr>
+        <w:t>en la asignatura, han sido la causa principal por la cual se ha decidido darle uso. A continuación, se expone paso a paso cómo se ha configurado, así como las tareas que han sido automatizadas para el subsistema de Frontend de Resultados.</w:t>
       </w:r>
     </w:p>
     <w:p>
@@ -24308,27 +24436,812 @@
     <w:p>
       <w:pPr>
         <w:ind w:left="851"/>
-        <w:rPr>
-          <w:sz w:val="24"/>
-          <w:lang w:eastAsia="es-ES"/>
-        </w:rPr>
-      </w:pPr>
-      <w:r>
-        <w:rPr>
-          <w:sz w:val="24"/>
-          <w:lang w:eastAsia="es-ES"/>
-        </w:rPr>
-        <w:t xml:space="preserve">Instalación de Jenkins con </w:t>
-      </w:r>
-      <w:proofErr w:type="spellStart"/>
-      <w:r>
-        <w:rPr>
+        <w:jc w:val="both"/>
+        <w:rPr>
+          <w:sz w:val="24"/>
+          <w:lang w:eastAsia="es-ES"/>
+        </w:rPr>
+      </w:pPr>
+      <w:r>
+        <w:rPr>
+          <w:sz w:val="24"/>
+          <w:lang w:eastAsia="es-ES"/>
+        </w:rPr>
+        <w:t xml:space="preserve">Todo lo que se explica a continuación se ha realizado sobre el sistema operativo Ubuntu 14.04 con </w:t>
+      </w:r>
+      <w:proofErr w:type="spellStart"/>
+      <w:r>
+        <w:rPr>
+          <w:sz w:val="24"/>
+          <w:lang w:eastAsia="es-ES"/>
+        </w:rPr>
+        <w:t>MySQL</w:t>
+      </w:r>
+      <w:proofErr w:type="spellEnd"/>
+      <w:r>
+        <w:rPr>
+          <w:sz w:val="24"/>
+          <w:lang w:eastAsia="es-ES"/>
+        </w:rPr>
+        <w:t xml:space="preserve"> preinstalado. La instalación de </w:t>
+      </w:r>
+      <w:proofErr w:type="spellStart"/>
+      <w:r>
+        <w:rPr>
+          <w:sz w:val="24"/>
+          <w:lang w:eastAsia="es-ES"/>
+        </w:rPr>
+        <w:t>MySQL</w:t>
+      </w:r>
+      <w:proofErr w:type="spellEnd"/>
+      <w:r>
+        <w:rPr>
+          <w:sz w:val="24"/>
+          <w:lang w:eastAsia="es-ES"/>
+        </w:rPr>
+        <w:t xml:space="preserve"> se explica en la sección de gestión de la calidad, en la </w:t>
+      </w:r>
+      <w:proofErr w:type="spellStart"/>
+      <w:r>
+        <w:rPr>
+          <w:sz w:val="24"/>
+          <w:lang w:eastAsia="es-ES"/>
+        </w:rPr>
+        <w:t>subsección</w:t>
+      </w:r>
+      <w:proofErr w:type="spellEnd"/>
+      <w:r>
+        <w:rPr>
+          <w:sz w:val="24"/>
+          <w:lang w:eastAsia="es-ES"/>
+        </w:rPr>
+        <w:t xml:space="preserve"> “</w:t>
+      </w:r>
+      <w:r>
+        <w:rPr>
+          <w:sz w:val="24"/>
+          <w:lang w:eastAsia="es-ES"/>
+        </w:rPr>
+        <w:t xml:space="preserve">Proceso de instalación de </w:t>
+      </w:r>
+      <w:proofErr w:type="spellStart"/>
+      <w:r>
+        <w:rPr>
+          <w:sz w:val="24"/>
+          <w:lang w:eastAsia="es-ES"/>
+        </w:rPr>
+        <w:t>SonarQube</w:t>
+      </w:r>
+      <w:proofErr w:type="spellEnd"/>
+      <w:r>
+        <w:rPr>
+          <w:sz w:val="24"/>
+          <w:lang w:eastAsia="es-ES"/>
+        </w:rPr>
+        <w:t xml:space="preserve"> y componentes asociados</w:t>
+      </w:r>
+      <w:r>
+        <w:rPr>
+          <w:sz w:val="24"/>
+          <w:lang w:eastAsia="es-ES"/>
+        </w:rPr>
+        <w:t>”.</w:t>
+      </w:r>
+    </w:p>
+    <w:p>
+      <w:pPr>
+        <w:ind w:left="851"/>
+        <w:jc w:val="both"/>
+        <w:rPr>
+          <w:sz w:val="24"/>
+          <w:lang w:eastAsia="es-ES"/>
+        </w:rPr>
+      </w:pPr>
+      <w:r>
+        <w:rPr>
+          <w:sz w:val="24"/>
+          <w:lang w:eastAsia="es-ES"/>
+        </w:rPr>
+        <w:t xml:space="preserve">En primer lugar, es necesario instalar Jenkins en el equipo. </w:t>
+      </w:r>
+      <w:r>
+        <w:rPr>
+          <w:sz w:val="24"/>
+          <w:lang w:eastAsia="es-ES"/>
+        </w:rPr>
+        <w:t xml:space="preserve">Para ello, únicamente se necesita acceder una ventana de terminal e introducir la siguiente secuencia de comandos (como </w:t>
+      </w:r>
+      <w:proofErr w:type="spellStart"/>
+      <w:r>
+        <w:rPr>
+          <w:sz w:val="24"/>
+          <w:lang w:eastAsia="es-ES"/>
+        </w:rPr>
+        <w:t>root</w:t>
+      </w:r>
+      <w:proofErr w:type="spellEnd"/>
+      <w:r>
+        <w:rPr>
+          <w:sz w:val="24"/>
+          <w:lang w:eastAsia="es-ES"/>
+        </w:rPr>
+        <w:t>):</w:t>
+      </w:r>
+    </w:p>
+    <w:p>
+      <w:pPr>
+        <w:pStyle w:val="Prrafodelista"/>
+        <w:numPr>
+          <w:ilvl w:val="0"/>
+          <w:numId w:val="21"/>
+        </w:numPr>
+        <w:ind w:left="1134" w:hanging="283"/>
+        <w:jc w:val="both"/>
+        <w:rPr>
+          <w:rFonts w:ascii="Ubuntu Mono" w:hAnsi="Ubuntu Mono"/>
+          <w:b/>
+          <w:sz w:val="24"/>
+          <w:lang w:eastAsia="es-ES"/>
+        </w:rPr>
+      </w:pPr>
+      <w:proofErr w:type="spellStart"/>
+      <w:r>
+        <w:rPr>
+          <w:rFonts w:ascii="Ubuntu Mono" w:hAnsi="Ubuntu Mono"/>
+          <w:b/>
+          <w:sz w:val="24"/>
+          <w:lang w:eastAsia="es-ES"/>
+        </w:rPr>
+        <w:t>wget</w:t>
+      </w:r>
+      <w:proofErr w:type="spellEnd"/>
+      <w:r>
+        <w:rPr>
+          <w:rFonts w:ascii="Ubuntu Mono" w:hAnsi="Ubuntu Mono"/>
+          <w:b/>
+          <w:sz w:val="24"/>
+          <w:lang w:eastAsia="es-ES"/>
+        </w:rPr>
+        <w:t xml:space="preserve"> -q -O - https://jenkins-ci.org/debian/jenkins-ci.org.key | sudo </w:t>
+      </w:r>
+      <w:proofErr w:type="spellStart"/>
+      <w:r>
+        <w:rPr>
+          <w:rFonts w:ascii="Ubuntu Mono" w:hAnsi="Ubuntu Mono"/>
+          <w:b/>
+          <w:sz w:val="24"/>
+          <w:lang w:eastAsia="es-ES"/>
+        </w:rPr>
+        <w:t>apt-key</w:t>
+      </w:r>
+      <w:proofErr w:type="spellEnd"/>
+      <w:r>
+        <w:rPr>
+          <w:rFonts w:ascii="Ubuntu Mono" w:hAnsi="Ubuntu Mono"/>
+          <w:b/>
+          <w:sz w:val="24"/>
+          <w:lang w:eastAsia="es-ES"/>
+        </w:rPr>
+        <w:t xml:space="preserve"> </w:t>
+      </w:r>
+      <w:proofErr w:type="spellStart"/>
+      <w:r>
+        <w:rPr>
+          <w:rFonts w:ascii="Ubuntu Mono" w:hAnsi="Ubuntu Mono"/>
+          <w:b/>
+          <w:sz w:val="24"/>
+          <w:lang w:eastAsia="es-ES"/>
+        </w:rPr>
+        <w:t>add</w:t>
+      </w:r>
+      <w:proofErr w:type="spellEnd"/>
+      <w:r>
+        <w:rPr>
+          <w:rFonts w:ascii="Ubuntu Mono" w:hAnsi="Ubuntu Mono"/>
+          <w:b/>
+          <w:sz w:val="24"/>
+          <w:lang w:eastAsia="es-ES"/>
+        </w:rPr>
+        <w:t xml:space="preserve"> -</w:t>
+      </w:r>
+    </w:p>
+    <w:p>
+      <w:pPr>
+        <w:pStyle w:val="Prrafodelista"/>
+        <w:numPr>
+          <w:ilvl w:val="0"/>
+          <w:numId w:val="21"/>
+        </w:numPr>
+        <w:ind w:left="1134" w:hanging="283"/>
+        <w:jc w:val="both"/>
+        <w:rPr>
+          <w:rFonts w:ascii="Ubuntu Mono" w:hAnsi="Ubuntu Mono"/>
+          <w:b/>
+          <w:sz w:val="24"/>
+          <w:lang w:eastAsia="es-ES"/>
+        </w:rPr>
+      </w:pPr>
+      <w:proofErr w:type="spellStart"/>
+      <w:r>
+        <w:rPr>
+          <w:rFonts w:ascii="Ubuntu Mono" w:hAnsi="Ubuntu Mono"/>
+          <w:b/>
+          <w:sz w:val="24"/>
+          <w:lang w:eastAsia="es-ES"/>
+        </w:rPr>
+        <w:t>sh</w:t>
+      </w:r>
+      <w:proofErr w:type="spellEnd"/>
+      <w:r>
+        <w:rPr>
+          <w:rFonts w:ascii="Ubuntu Mono" w:hAnsi="Ubuntu Mono"/>
+          <w:b/>
+          <w:sz w:val="24"/>
+          <w:lang w:eastAsia="es-ES"/>
+        </w:rPr>
+        <w:t xml:space="preserve"> -c 'echo </w:t>
+      </w:r>
+      <w:proofErr w:type="spellStart"/>
+      <w:r>
+        <w:rPr>
+          <w:rFonts w:ascii="Ubuntu Mono" w:hAnsi="Ubuntu Mono"/>
+          <w:b/>
+          <w:sz w:val="24"/>
+          <w:lang w:eastAsia="es-ES"/>
+        </w:rPr>
+        <w:t>deb</w:t>
+      </w:r>
+      <w:proofErr w:type="spellEnd"/>
+      <w:r>
+        <w:rPr>
+          <w:rFonts w:ascii="Ubuntu Mono" w:hAnsi="Ubuntu Mono"/>
+          <w:b/>
+          <w:sz w:val="24"/>
+          <w:lang w:eastAsia="es-ES"/>
+        </w:rPr>
+        <w:t xml:space="preserve"> http://pkg.jenkins-ci.org/debian </w:t>
+      </w:r>
+      <w:proofErr w:type="spellStart"/>
+      <w:r>
+        <w:rPr>
+          <w:rFonts w:ascii="Ubuntu Mono" w:hAnsi="Ubuntu Mono"/>
+          <w:b/>
+          <w:sz w:val="24"/>
+          <w:lang w:eastAsia="es-ES"/>
+        </w:rPr>
+        <w:t>binary</w:t>
+      </w:r>
+      <w:proofErr w:type="spellEnd"/>
+      <w:r>
+        <w:rPr>
+          <w:rFonts w:ascii="Ubuntu Mono" w:hAnsi="Ubuntu Mono"/>
+          <w:b/>
+          <w:sz w:val="24"/>
+          <w:lang w:eastAsia="es-ES"/>
+        </w:rPr>
+        <w:t>/ &gt; /</w:t>
+      </w:r>
+      <w:proofErr w:type="spellStart"/>
+      <w:r>
+        <w:rPr>
+          <w:rFonts w:ascii="Ubuntu Mono" w:hAnsi="Ubuntu Mono"/>
+          <w:b/>
+          <w:sz w:val="24"/>
+          <w:lang w:eastAsia="es-ES"/>
+        </w:rPr>
+        <w:t>etc</w:t>
+      </w:r>
+      <w:proofErr w:type="spellEnd"/>
+      <w:r>
+        <w:rPr>
+          <w:rFonts w:ascii="Ubuntu Mono" w:hAnsi="Ubuntu Mono"/>
+          <w:b/>
+          <w:sz w:val="24"/>
+          <w:lang w:eastAsia="es-ES"/>
+        </w:rPr>
+        <w:t>/</w:t>
+      </w:r>
+      <w:proofErr w:type="spellStart"/>
+      <w:r>
+        <w:rPr>
+          <w:rFonts w:ascii="Ubuntu Mono" w:hAnsi="Ubuntu Mono"/>
+          <w:b/>
           <w:sz w:val="24"/>
           <w:lang w:eastAsia="es-ES"/>
         </w:rPr>
         <w:t>apt</w:t>
       </w:r>
       <w:proofErr w:type="spellEnd"/>
+      <w:r>
+        <w:rPr>
+          <w:rFonts w:ascii="Ubuntu Mono" w:hAnsi="Ubuntu Mono"/>
+          <w:b/>
+          <w:sz w:val="24"/>
+          <w:lang w:eastAsia="es-ES"/>
+        </w:rPr>
+        <w:t>/</w:t>
+      </w:r>
+      <w:proofErr w:type="spellStart"/>
+      <w:r>
+        <w:rPr>
+          <w:rFonts w:ascii="Ubuntu Mono" w:hAnsi="Ubuntu Mono"/>
+          <w:b/>
+          <w:sz w:val="24"/>
+          <w:lang w:eastAsia="es-ES"/>
+        </w:rPr>
+        <w:t>sources.list.d</w:t>
+      </w:r>
+      <w:proofErr w:type="spellEnd"/>
+      <w:r>
+        <w:rPr>
+          <w:rFonts w:ascii="Ubuntu Mono" w:hAnsi="Ubuntu Mono"/>
+          <w:b/>
+          <w:sz w:val="24"/>
+          <w:lang w:eastAsia="es-ES"/>
+        </w:rPr>
+        <w:t>/</w:t>
+      </w:r>
+      <w:proofErr w:type="spellStart"/>
+      <w:r>
+        <w:rPr>
+          <w:rFonts w:ascii="Ubuntu Mono" w:hAnsi="Ubuntu Mono"/>
+          <w:b/>
+          <w:sz w:val="24"/>
+          <w:lang w:eastAsia="es-ES"/>
+        </w:rPr>
+        <w:t>jenkins.list</w:t>
+      </w:r>
+      <w:proofErr w:type="spellEnd"/>
+      <w:r>
+        <w:rPr>
+          <w:rFonts w:ascii="Ubuntu Mono" w:hAnsi="Ubuntu Mono"/>
+          <w:b/>
+          <w:sz w:val="24"/>
+          <w:lang w:eastAsia="es-ES"/>
+        </w:rPr>
+        <w:t>'</w:t>
+      </w:r>
+    </w:p>
+    <w:p>
+      <w:pPr>
+        <w:pStyle w:val="Prrafodelista"/>
+        <w:numPr>
+          <w:ilvl w:val="0"/>
+          <w:numId w:val="21"/>
+        </w:numPr>
+        <w:ind w:left="1134" w:hanging="283"/>
+        <w:jc w:val="both"/>
+        <w:rPr>
+          <w:rFonts w:ascii="Ubuntu Mono" w:hAnsi="Ubuntu Mono"/>
+          <w:b/>
+          <w:sz w:val="24"/>
+          <w:lang w:eastAsia="es-ES"/>
+        </w:rPr>
+      </w:pPr>
+      <w:proofErr w:type="spellStart"/>
+      <w:r>
+        <w:rPr>
+          <w:rFonts w:ascii="Ubuntu Mono" w:hAnsi="Ubuntu Mono"/>
+          <w:b/>
+          <w:sz w:val="24"/>
+          <w:lang w:eastAsia="es-ES"/>
+        </w:rPr>
+        <w:t>apt-get</w:t>
+      </w:r>
+      <w:proofErr w:type="spellEnd"/>
+      <w:r>
+        <w:rPr>
+          <w:rFonts w:ascii="Ubuntu Mono" w:hAnsi="Ubuntu Mono"/>
+          <w:b/>
+          <w:sz w:val="24"/>
+          <w:lang w:eastAsia="es-ES"/>
+        </w:rPr>
+        <w:t xml:space="preserve"> </w:t>
+      </w:r>
+      <w:proofErr w:type="spellStart"/>
+      <w:r>
+        <w:rPr>
+          <w:rFonts w:ascii="Ubuntu Mono" w:hAnsi="Ubuntu Mono"/>
+          <w:b/>
+          <w:sz w:val="24"/>
+          <w:lang w:eastAsia="es-ES"/>
+        </w:rPr>
+        <w:t>update</w:t>
+      </w:r>
+      <w:proofErr w:type="spellEnd"/>
+    </w:p>
+    <w:p>
+      <w:pPr>
+        <w:pStyle w:val="Prrafodelista"/>
+        <w:numPr>
+          <w:ilvl w:val="0"/>
+          <w:numId w:val="21"/>
+        </w:numPr>
+        <w:ind w:left="1134" w:hanging="283"/>
+        <w:jc w:val="both"/>
+        <w:rPr>
+          <w:rFonts w:ascii="Ubuntu Mono" w:hAnsi="Ubuntu Mono"/>
+          <w:b/>
+          <w:sz w:val="24"/>
+          <w:lang w:eastAsia="es-ES"/>
+        </w:rPr>
+      </w:pPr>
+      <w:proofErr w:type="spellStart"/>
+      <w:r>
+        <w:rPr>
+          <w:rFonts w:ascii="Ubuntu Mono" w:hAnsi="Ubuntu Mono"/>
+          <w:b/>
+          <w:sz w:val="24"/>
+          <w:lang w:eastAsia="es-ES"/>
+        </w:rPr>
+        <w:t>apt-get</w:t>
+      </w:r>
+      <w:proofErr w:type="spellEnd"/>
+      <w:r>
+        <w:rPr>
+          <w:rFonts w:ascii="Ubuntu Mono" w:hAnsi="Ubuntu Mono"/>
+          <w:b/>
+          <w:sz w:val="24"/>
+          <w:lang w:eastAsia="es-ES"/>
+        </w:rPr>
+        <w:t xml:space="preserve"> </w:t>
+      </w:r>
+      <w:proofErr w:type="spellStart"/>
+      <w:r>
+        <w:rPr>
+          <w:rFonts w:ascii="Ubuntu Mono" w:hAnsi="Ubuntu Mono"/>
+          <w:b/>
+          <w:sz w:val="24"/>
+          <w:lang w:eastAsia="es-ES"/>
+        </w:rPr>
+        <w:t>install</w:t>
+      </w:r>
+      <w:proofErr w:type="spellEnd"/>
+      <w:r>
+        <w:rPr>
+          <w:rFonts w:ascii="Ubuntu Mono" w:hAnsi="Ubuntu Mono"/>
+          <w:b/>
+          <w:sz w:val="24"/>
+          <w:lang w:eastAsia="es-ES"/>
+        </w:rPr>
+        <w:t xml:space="preserve"> </w:t>
+      </w:r>
+      <w:proofErr w:type="spellStart"/>
+      <w:r>
+        <w:rPr>
+          <w:rFonts w:ascii="Ubuntu Mono" w:hAnsi="Ubuntu Mono"/>
+          <w:b/>
+          <w:sz w:val="24"/>
+          <w:lang w:eastAsia="es-ES"/>
+        </w:rPr>
+        <w:t>jenkins</w:t>
+      </w:r>
+      <w:proofErr w:type="spellEnd"/>
+    </w:p>
+    <w:p>
+      <w:pPr>
+        <w:ind w:left="851"/>
+        <w:jc w:val="both"/>
+        <w:rPr>
+          <w:sz w:val="24"/>
+          <w:lang w:eastAsia="es-ES"/>
+        </w:rPr>
+      </w:pPr>
+      <w:r>
+        <w:rPr>
+          <w:sz w:val="24"/>
+          <w:lang w:eastAsia="es-ES"/>
+        </w:rPr>
+        <w:t xml:space="preserve">Una vez hecho esto, se procede a configurar Jenkins en un puerto diferente al que usa </w:t>
+      </w:r>
+      <w:proofErr w:type="spellStart"/>
+      <w:r>
+        <w:rPr>
+          <w:sz w:val="24"/>
+          <w:lang w:eastAsia="es-ES"/>
+        </w:rPr>
+        <w:t>Tomcat</w:t>
+      </w:r>
+      <w:proofErr w:type="spellEnd"/>
+      <w:r>
+        <w:rPr>
+          <w:sz w:val="24"/>
+          <w:lang w:eastAsia="es-ES"/>
+        </w:rPr>
+        <w:t>. Para modificar el puerto, se debe acceder al fichero</w:t>
+      </w:r>
+      <w:r>
+        <w:rPr>
+          <w:sz w:val="24"/>
+          <w:lang w:eastAsia="es-ES"/>
+        </w:rPr>
+        <w:t xml:space="preserve"> llamado “Jenkins”</w:t>
+      </w:r>
+      <w:r>
+        <w:rPr>
+          <w:sz w:val="24"/>
+          <w:lang w:eastAsia="es-ES"/>
+        </w:rPr>
+        <w:t xml:space="preserve"> ubicado en la </w:t>
+      </w:r>
+      <w:r>
+        <w:rPr>
+          <w:sz w:val="24"/>
+          <w:lang w:eastAsia="es-ES"/>
+        </w:rPr>
+        <w:t xml:space="preserve">ruta </w:t>
+      </w:r>
+      <w:proofErr w:type="spellStart"/>
+      <w:r>
+        <w:rPr>
+          <w:sz w:val="24"/>
+          <w:lang w:eastAsia="es-ES"/>
+        </w:rPr>
+        <w:t>etc</w:t>
+      </w:r>
+      <w:proofErr w:type="spellEnd"/>
+      <w:r>
+        <w:rPr>
+          <w:sz w:val="24"/>
+          <w:lang w:eastAsia="es-ES"/>
+        </w:rPr>
+        <w:t>/default/ y cambiar la línea “HTTP_PORT=8080” por “HTTP_PORT=8090”, como puede verse en la siguiente captura:</w:t>
+      </w:r>
+    </w:p>
+    <w:p>
+      <w:pPr>
+        <w:spacing w:after="0"/>
+        <w:ind w:left="851"/>
+        <w:rPr>
+          <w:sz w:val="24"/>
+          <w:lang w:eastAsia="es-ES"/>
+        </w:rPr>
+      </w:pPr>
+      <w:r>
+        <w:rPr>
+          <w:noProof/>
+          <w:sz w:val="24"/>
+          <w:lang w:eastAsia="es-ES"/>
+        </w:rPr>
+        <w:lastRenderedPageBreak/>
+        <w:drawing>
+          <wp:inline distT="0" distB="0" distL="0" distR="0">
+            <wp:extent cx="5567923" cy="4061638"/>
+            <wp:effectExtent l="19050" t="0" r="0" b="0"/>
+            <wp:docPr id="20" name="Imagen 1" descr="C:\Users\Jaylodet\Desktop\conf jenkins.png"/>
+            <wp:cNvGraphicFramePr>
+              <a:graphicFrameLocks xmlns:a="http://schemas.openxmlformats.org/drawingml/2006/main" noChangeAspect="1"/>
+            </wp:cNvGraphicFramePr>
+            <a:graphic xmlns:a="http://schemas.openxmlformats.org/drawingml/2006/main">
+              <a:graphicData uri="http://schemas.openxmlformats.org/drawingml/2006/picture">
+                <pic:pic xmlns:pic="http://schemas.openxmlformats.org/drawingml/2006/picture">
+                  <pic:nvPicPr>
+                    <pic:cNvPr id="0" name="Picture 1" descr="C:\Users\Jaylodet\Desktop\conf jenkins.png"/>
+                    <pic:cNvPicPr>
+                      <a:picLocks noChangeAspect="1" noChangeArrowheads="1"/>
+                    </pic:cNvPicPr>
+                  </pic:nvPicPr>
+                  <pic:blipFill>
+                    <a:blip r:embed="rId20" cstate="print"/>
+                    <a:srcRect t="9255" r="10752"/>
+                    <a:stretch>
+                      <a:fillRect/>
+                    </a:stretch>
+                  </pic:blipFill>
+                  <pic:spPr bwMode="auto">
+                    <a:xfrm>
+                      <a:off x="0" y="0"/>
+                      <a:ext cx="5567923" cy="4061638"/>
+                    </a:xfrm>
+                    <a:prstGeom prst="rect">
+                      <a:avLst/>
+                    </a:prstGeom>
+                    <a:noFill/>
+                    <a:ln w="9525">
+                      <a:noFill/>
+                      <a:miter lim="800000"/>
+                      <a:headEnd/>
+                      <a:tailEnd/>
+                    </a:ln>
+                  </pic:spPr>
+                </pic:pic>
+              </a:graphicData>
+            </a:graphic>
+          </wp:inline>
+        </w:drawing>
+      </w:r>
+    </w:p>
+    <w:p>
+      <w:pPr>
+        <w:ind w:left="851"/>
+        <w:jc w:val="center"/>
+        <w:rPr>
+          <w:i/>
+          <w:sz w:val="24"/>
+          <w:lang w:eastAsia="es-ES"/>
+        </w:rPr>
+      </w:pPr>
+      <w:r>
+        <w:rPr>
+          <w:i/>
+          <w:sz w:val="24"/>
+          <w:lang w:eastAsia="es-ES"/>
+        </w:rPr>
+        <w:t>Figura X: Modificación del puerto para Jenkins</w:t>
+      </w:r>
+    </w:p>
+    <w:p>
+      <w:pPr>
+        <w:ind w:left="851"/>
+        <w:rPr>
+          <w:sz w:val="24"/>
+          <w:lang w:eastAsia="es-ES"/>
+        </w:rPr>
+      </w:pPr>
+      <w:r>
+        <w:rPr>
+          <w:sz w:val="24"/>
+          <w:lang w:eastAsia="es-ES"/>
+        </w:rPr>
+        <w:t>Una vez reiniciado Jenkins, este cambio se hará efectivo. Para reiniciarlo, se puede usar el siguiente comando:</w:t>
+      </w:r>
+    </w:p>
+    <w:p>
+      <w:pPr>
+        <w:pStyle w:val="Prrafodelista"/>
+        <w:numPr>
+          <w:ilvl w:val="0"/>
+          <w:numId w:val="21"/>
+        </w:numPr>
+        <w:ind w:left="1134" w:hanging="283"/>
+        <w:jc w:val="both"/>
+        <w:rPr>
+          <w:rFonts w:ascii="Ubuntu Mono" w:hAnsi="Ubuntu Mono"/>
+          <w:b/>
+          <w:sz w:val="24"/>
+          <w:lang w:eastAsia="es-ES"/>
+        </w:rPr>
+      </w:pPr>
+      <w:proofErr w:type="spellStart"/>
+      <w:r>
+        <w:rPr>
+          <w:rFonts w:ascii="Ubuntu Mono" w:hAnsi="Ubuntu Mono"/>
+          <w:b/>
+          <w:sz w:val="24"/>
+          <w:lang w:eastAsia="es-ES"/>
+        </w:rPr>
+        <w:t>service</w:t>
+      </w:r>
+      <w:proofErr w:type="spellEnd"/>
+      <w:r>
+        <w:rPr>
+          <w:rFonts w:ascii="Ubuntu Mono" w:hAnsi="Ubuntu Mono"/>
+          <w:b/>
+          <w:sz w:val="24"/>
+          <w:lang w:eastAsia="es-ES"/>
+        </w:rPr>
+        <w:t xml:space="preserve"> </w:t>
+      </w:r>
+      <w:proofErr w:type="spellStart"/>
+      <w:r>
+        <w:rPr>
+          <w:rFonts w:ascii="Ubuntu Mono" w:hAnsi="Ubuntu Mono"/>
+          <w:b/>
+          <w:sz w:val="24"/>
+          <w:lang w:eastAsia="es-ES"/>
+        </w:rPr>
+        <w:t>jenkins</w:t>
+      </w:r>
+      <w:proofErr w:type="spellEnd"/>
+      <w:r>
+        <w:rPr>
+          <w:rFonts w:ascii="Ubuntu Mono" w:hAnsi="Ubuntu Mono"/>
+          <w:b/>
+          <w:sz w:val="24"/>
+          <w:lang w:eastAsia="es-ES"/>
+        </w:rPr>
+        <w:t xml:space="preserve"> </w:t>
+      </w:r>
+      <w:proofErr w:type="spellStart"/>
+      <w:r>
+        <w:rPr>
+          <w:rFonts w:ascii="Ubuntu Mono" w:hAnsi="Ubuntu Mono"/>
+          <w:b/>
+          <w:sz w:val="24"/>
+          <w:lang w:eastAsia="es-ES"/>
+        </w:rPr>
+        <w:t>restart</w:t>
+      </w:r>
+      <w:proofErr w:type="spellEnd"/>
+    </w:p>
+    <w:p>
+      <w:pPr>
+        <w:ind w:left="851"/>
+        <w:rPr>
+          <w:sz w:val="24"/>
+          <w:lang w:eastAsia="es-ES"/>
+        </w:rPr>
+      </w:pPr>
+      <w:r>
+        <w:rPr>
+          <w:sz w:val="24"/>
+          <w:lang w:eastAsia="es-ES"/>
+        </w:rPr>
+        <w:t>Lo siguiente que hay que hacer es instalar Tomcat7, utilizando un único comando:</w:t>
+      </w:r>
+    </w:p>
+    <w:p>
+      <w:pPr>
+        <w:numPr>
+          <w:ilvl w:val="0"/>
+          <w:numId w:val="22"/>
+        </w:numPr>
+        <w:ind w:left="1134" w:hanging="283"/>
+        <w:rPr>
+          <w:b/>
+          <w:sz w:val="24"/>
+          <w:lang w:eastAsia="es-ES"/>
+        </w:rPr>
+      </w:pPr>
+      <w:proofErr w:type="spellStart"/>
+      <w:r>
+        <w:rPr>
+          <w:b/>
+          <w:sz w:val="24"/>
+          <w:lang w:eastAsia="es-ES"/>
+        </w:rPr>
+        <w:t>apt-get</w:t>
+      </w:r>
+      <w:proofErr w:type="spellEnd"/>
+      <w:r>
+        <w:rPr>
+          <w:b/>
+          <w:sz w:val="24"/>
+          <w:lang w:eastAsia="es-ES"/>
+        </w:rPr>
+        <w:t xml:space="preserve"> </w:t>
+      </w:r>
+      <w:proofErr w:type="spellStart"/>
+      <w:r>
+        <w:rPr>
+          <w:b/>
+          <w:sz w:val="24"/>
+          <w:lang w:eastAsia="es-ES"/>
+        </w:rPr>
+        <w:t>install</w:t>
+      </w:r>
+      <w:proofErr w:type="spellEnd"/>
+      <w:r>
+        <w:rPr>
+          <w:b/>
+          <w:sz w:val="24"/>
+          <w:lang w:eastAsia="es-ES"/>
+        </w:rPr>
+        <w:t xml:space="preserve"> tomcat7</w:t>
+      </w:r>
+    </w:p>
+    <w:p>
+      <w:pPr>
+        <w:ind w:left="851"/>
+        <w:rPr>
+          <w:sz w:val="24"/>
+          <w:lang w:eastAsia="es-ES"/>
+        </w:rPr>
+      </w:pPr>
+      <w:r>
+        <w:rPr>
+          <w:sz w:val="24"/>
+          <w:lang w:eastAsia="es-ES"/>
+        </w:rPr>
+        <w:t>Una vez instalado, hay que configurar el usuario con el que Jenkins desplegará los proyectos</w:t>
+      </w:r>
+      <w:r>
+        <w:rPr>
+          <w:sz w:val="24"/>
+          <w:lang w:eastAsia="es-ES"/>
+        </w:rPr>
+        <w:t>.</w:t>
+      </w:r>
     </w:p>
     <w:p>
       <w:pPr>
@@ -24605,6 +25518,7 @@
           <w:sz w:val="32"/>
           <w:lang w:eastAsia="es-ES"/>
         </w:rPr>
+        <w:lastRenderedPageBreak/>
         <w:t>Gestión de la calidad</w:t>
       </w:r>
       <w:bookmarkEnd w:id="29"/>
@@ -24676,15 +25590,7 @@
           <w:sz w:val="24"/>
           <w:szCs w:val="24"/>
         </w:rPr>
-        <w:t xml:space="preserve">. Con el objeto de realizar el análisis del código, Sonar utiliza un conjunto de reglas definidas para comprobar que el código de determinado proyecto ha sido desarrollado siguiendo las buenas prácticas ya mencionadas. Si cierto fragmento de código no cumple una o más reglas, Sonar generará un listado en el cual se especificará qué reglas ha incumplido cada uno de dichos fragmentos, además de especificar cuánto tiempo supondría realizar los cambios oportunos en cada fragmento con el fin de que las reglas </w:t>
-      </w:r>
-      <w:r>
-        <w:rPr>
-          <w:sz w:val="24"/>
-          <w:szCs w:val="24"/>
-        </w:rPr>
-        <w:lastRenderedPageBreak/>
-        <w:t>sean cumplidas. Adicionalmente, puede asignarse cada una de estas tareas a uno de los miembros involucrados en el proyecto. Por último, y no menos importante, también se especifica la deuda técnica total del proyecto, la cual indica cuánto tiempo deberá emplearse en subsanar las incidencias de código señaladas por Sonar para que todas las reglas sean cumplidas.</w:t>
+        <w:t>. Con el objeto de realizar el análisis del código, Sonar utiliza un conjunto de reglas definidas para comprobar que el código de determinado proyecto ha sido desarrollado siguiendo las buenas prácticas ya mencionadas. Si cierto fragmento de código no cumple una o más reglas, Sonar generará un listado en el cual se especificará qué reglas ha incumplido cada uno de dichos fragmentos, además de especificar cuánto tiempo supondría realizar los cambios oportunos en cada fragmento con el fin de que las reglas sean cumplidas. Adicionalmente, puede asignarse cada una de estas tareas a uno de los miembros involucrados en el proyecto. Por último, y no menos importante, también se especifica la deuda técnica total del proyecto, la cual indica cuánto tiempo deberá emplearse en subsanar las incidencias de código señaladas por Sonar para que todas las reglas sean cumplidas.</w:t>
       </w:r>
     </w:p>
     <w:p>
@@ -24811,10 +25717,10 @@
                     <pic:cNvPicPr/>
                   </pic:nvPicPr>
                   <pic:blipFill>
-                    <a:blip r:embed="rId20" cstate="print">
+                    <a:blip r:embed="rId21" cstate="print">
                       <a:extLst>
                         <a:ext uri="{28A0092B-C50C-407E-A947-70E740481C1C}">
-                          <a14:useLocalDpi xmlns="" xmlns:wpc="http://schemas.microsoft.com/office/word/2010/wordprocessingCanvas" xmlns:mc="http://schemas.openxmlformats.org/markup-compatibility/2006" xmlns:o="urn:schemas-microsoft-com:office:office" xmlns:v="urn:schemas-microsoft-com:vml" xmlns:wp14="http://schemas.microsoft.com/office/word/2010/wordprocessingDrawing" xmlns:w10="urn:schemas-microsoft-com:office:word" xmlns:w="http://schemas.openxmlformats.org/wordprocessingml/2006/main" xmlns:w14="http://schemas.microsoft.com/office/word/2010/wordml" xmlns:w15="http://schemas.microsoft.com/office/word/2012/wordml" xmlns:wpg="http://schemas.microsoft.com/office/word/2010/wordprocessingGroup" xmlns:wpi="http://schemas.microsoft.com/office/word/2010/wordprocessingInk" xmlns:wps="http://schemas.microsoft.com/office/word/2010/wordprocessingShape" xmlns:a14="http://schemas.microsoft.com/office/drawing/2010/main" val="0"/>
+                          <a14:useLocalDpi xmlns:a14="http://schemas.microsoft.com/office/drawing/2010/main" xmlns:wps="http://schemas.microsoft.com/office/word/2010/wordprocessingShape" xmlns:wpi="http://schemas.microsoft.com/office/word/2010/wordprocessingInk" xmlns:wpg="http://schemas.microsoft.com/office/word/2010/wordprocessingGroup" xmlns:w15="http://schemas.microsoft.com/office/word/2012/wordml" xmlns:w14="http://schemas.microsoft.com/office/word/2010/wordml" xmlns:w="http://schemas.openxmlformats.org/wordprocessingml/2006/main" xmlns:w10="urn:schemas-microsoft-com:office:word" xmlns:wp14="http://schemas.microsoft.com/office/word/2010/wordprocessingDrawing" xmlns:v="urn:schemas-microsoft-com:vml" xmlns:o="urn:schemas-microsoft-com:office:office" xmlns:mc="http://schemas.openxmlformats.org/markup-compatibility/2006" xmlns:wpc="http://schemas.microsoft.com/office/word/2010/wordprocessingCanvas" xmlns="" val="0"/>
                         </a:ext>
                       </a:extLst>
                     </a:blip>
@@ -26098,7 +27004,7 @@
         </w:rPr>
         <w:t xml:space="preserve"> desde </w:t>
       </w:r>
-      <w:hyperlink r:id="rId21" w:history="1">
+      <w:hyperlink r:id="rId22" w:history="1">
         <w:r>
           <w:rPr>
             <w:rStyle w:val="Hipervnculo"/>
@@ -26196,10 +27102,10 @@
                     <pic:cNvPicPr/>
                   </pic:nvPicPr>
                   <pic:blipFill>
-                    <a:blip r:embed="rId22" cstate="print">
+                    <a:blip r:embed="rId23" cstate="print">
                       <a:extLst>
                         <a:ext uri="{28A0092B-C50C-407E-A947-70E740481C1C}">
-                          <a14:useLocalDpi xmlns="" xmlns:wpc="http://schemas.microsoft.com/office/word/2010/wordprocessingCanvas" xmlns:mc="http://schemas.openxmlformats.org/markup-compatibility/2006" xmlns:o="urn:schemas-microsoft-com:office:office" xmlns:v="urn:schemas-microsoft-com:vml" xmlns:wp14="http://schemas.microsoft.com/office/word/2010/wordprocessingDrawing" xmlns:w10="urn:schemas-microsoft-com:office:word" xmlns:w="http://schemas.openxmlformats.org/wordprocessingml/2006/main" xmlns:w14="http://schemas.microsoft.com/office/word/2010/wordml" xmlns:w15="http://schemas.microsoft.com/office/word/2012/wordml" xmlns:wpg="http://schemas.microsoft.com/office/word/2010/wordprocessingGroup" xmlns:wpi="http://schemas.microsoft.com/office/word/2010/wordprocessingInk" xmlns:wps="http://schemas.microsoft.com/office/word/2010/wordprocessingShape" xmlns:a14="http://schemas.microsoft.com/office/drawing/2010/main" val="0"/>
+                          <a14:useLocalDpi xmlns:a14="http://schemas.microsoft.com/office/drawing/2010/main" xmlns:wps="http://schemas.microsoft.com/office/word/2010/wordprocessingShape" xmlns:wpi="http://schemas.microsoft.com/office/word/2010/wordprocessingInk" xmlns:wpg="http://schemas.microsoft.com/office/word/2010/wordprocessingGroup" xmlns:w15="http://schemas.microsoft.com/office/word/2012/wordml" xmlns:w14="http://schemas.microsoft.com/office/word/2010/wordml" xmlns:w="http://schemas.openxmlformats.org/wordprocessingml/2006/main" xmlns:w10="urn:schemas-microsoft-com:office:word" xmlns:wp14="http://schemas.microsoft.com/office/word/2010/wordprocessingDrawing" xmlns:v="urn:schemas-microsoft-com:vml" xmlns:o="urn:schemas-microsoft-com:office:office" xmlns:mc="http://schemas.openxmlformats.org/markup-compatibility/2006" xmlns:wpc="http://schemas.microsoft.com/office/word/2010/wordprocessingCanvas" xmlns="" val="0"/>
                         </a:ext>
                       </a:extLst>
                     </a:blip>
@@ -26748,10 +27654,10 @@
                     <pic:cNvPicPr/>
                   </pic:nvPicPr>
                   <pic:blipFill>
-                    <a:blip r:embed="rId23" cstate="print">
+                    <a:blip r:embed="rId24" cstate="print">
                       <a:extLst>
                         <a:ext uri="{28A0092B-C50C-407E-A947-70E740481C1C}">
-                          <a14:useLocalDpi xmlns="" xmlns:wpc="http://schemas.microsoft.com/office/word/2010/wordprocessingCanvas" xmlns:mc="http://schemas.openxmlformats.org/markup-compatibility/2006" xmlns:o="urn:schemas-microsoft-com:office:office" xmlns:v="urn:schemas-microsoft-com:vml" xmlns:wp14="http://schemas.microsoft.com/office/word/2010/wordprocessingDrawing" xmlns:w10="urn:schemas-microsoft-com:office:word" xmlns:w="http://schemas.openxmlformats.org/wordprocessingml/2006/main" xmlns:w14="http://schemas.microsoft.com/office/word/2010/wordml" xmlns:w15="http://schemas.microsoft.com/office/word/2012/wordml" xmlns:wpg="http://schemas.microsoft.com/office/word/2010/wordprocessingGroup" xmlns:wpi="http://schemas.microsoft.com/office/word/2010/wordprocessingInk" xmlns:wps="http://schemas.microsoft.com/office/word/2010/wordprocessingShape" xmlns:a14="http://schemas.microsoft.com/office/drawing/2010/main" val="0"/>
+                          <a14:useLocalDpi xmlns:a14="http://schemas.microsoft.com/office/drawing/2010/main" xmlns:wps="http://schemas.microsoft.com/office/word/2010/wordprocessingShape" xmlns:wpi="http://schemas.microsoft.com/office/word/2010/wordprocessingInk" xmlns:wpg="http://schemas.microsoft.com/office/word/2010/wordprocessingGroup" xmlns:w15="http://schemas.microsoft.com/office/word/2012/wordml" xmlns:w14="http://schemas.microsoft.com/office/word/2010/wordml" xmlns:w="http://schemas.openxmlformats.org/wordprocessingml/2006/main" xmlns:w10="urn:schemas-microsoft-com:office:word" xmlns:wp14="http://schemas.microsoft.com/office/word/2010/wordprocessingDrawing" xmlns:v="urn:schemas-microsoft-com:vml" xmlns:o="urn:schemas-microsoft-com:office:office" xmlns:mc="http://schemas.openxmlformats.org/markup-compatibility/2006" xmlns:wpc="http://schemas.microsoft.com/office/word/2010/wordprocessingCanvas" xmlns="" val="0"/>
                         </a:ext>
                       </a:extLst>
                     </a:blip>
@@ -26945,10 +27851,10 @@
                     <pic:cNvPicPr/>
                   </pic:nvPicPr>
                   <pic:blipFill>
-                    <a:blip r:embed="rId24" cstate="print">
+                    <a:blip r:embed="rId25" cstate="print">
                       <a:extLst>
                         <a:ext uri="{28A0092B-C50C-407E-A947-70E740481C1C}">
-                          <a14:useLocalDpi xmlns="" xmlns:wpc="http://schemas.microsoft.com/office/word/2010/wordprocessingCanvas" xmlns:mc="http://schemas.openxmlformats.org/markup-compatibility/2006" xmlns:o="urn:schemas-microsoft-com:office:office" xmlns:v="urn:schemas-microsoft-com:vml" xmlns:wp14="http://schemas.microsoft.com/office/word/2010/wordprocessingDrawing" xmlns:w10="urn:schemas-microsoft-com:office:word" xmlns:w="http://schemas.openxmlformats.org/wordprocessingml/2006/main" xmlns:w14="http://schemas.microsoft.com/office/word/2010/wordml" xmlns:w15="http://schemas.microsoft.com/office/word/2012/wordml" xmlns:wpg="http://schemas.microsoft.com/office/word/2010/wordprocessingGroup" xmlns:wpi="http://schemas.microsoft.com/office/word/2010/wordprocessingInk" xmlns:wps="http://schemas.microsoft.com/office/word/2010/wordprocessingShape" xmlns:a14="http://schemas.microsoft.com/office/drawing/2010/main" val="0"/>
+                          <a14:useLocalDpi xmlns:a14="http://schemas.microsoft.com/office/drawing/2010/main" xmlns:wps="http://schemas.microsoft.com/office/word/2010/wordprocessingShape" xmlns:wpi="http://schemas.microsoft.com/office/word/2010/wordprocessingInk" xmlns:wpg="http://schemas.microsoft.com/office/word/2010/wordprocessingGroup" xmlns:w15="http://schemas.microsoft.com/office/word/2012/wordml" xmlns:w14="http://schemas.microsoft.com/office/word/2010/wordml" xmlns:w="http://schemas.openxmlformats.org/wordprocessingml/2006/main" xmlns:w10="urn:schemas-microsoft-com:office:word" xmlns:wp14="http://schemas.microsoft.com/office/word/2010/wordprocessingDrawing" xmlns:v="urn:schemas-microsoft-com:vml" xmlns:o="urn:schemas-microsoft-com:office:office" xmlns:mc="http://schemas.openxmlformats.org/markup-compatibility/2006" xmlns:wpc="http://schemas.microsoft.com/office/word/2010/wordprocessingCanvas" xmlns="" val="0"/>
                         </a:ext>
                       </a:extLst>
                     </a:blip>
@@ -27242,10 +28148,10 @@
                     <pic:cNvPicPr/>
                   </pic:nvPicPr>
                   <pic:blipFill>
-                    <a:blip r:embed="rId25" cstate="print">
+                    <a:blip r:embed="rId26" cstate="print">
                       <a:extLst>
                         <a:ext uri="{28A0092B-C50C-407E-A947-70E740481C1C}">
-                          <a14:useLocalDpi xmlns="" xmlns:wpc="http://schemas.microsoft.com/office/word/2010/wordprocessingCanvas" xmlns:mc="http://schemas.openxmlformats.org/markup-compatibility/2006" xmlns:o="urn:schemas-microsoft-com:office:office" xmlns:v="urn:schemas-microsoft-com:vml" xmlns:wp14="http://schemas.microsoft.com/office/word/2010/wordprocessingDrawing" xmlns:w10="urn:schemas-microsoft-com:office:word" xmlns:w="http://schemas.openxmlformats.org/wordprocessingml/2006/main" xmlns:w14="http://schemas.microsoft.com/office/word/2010/wordml" xmlns:w15="http://schemas.microsoft.com/office/word/2012/wordml" xmlns:wpg="http://schemas.microsoft.com/office/word/2010/wordprocessingGroup" xmlns:wpi="http://schemas.microsoft.com/office/word/2010/wordprocessingInk" xmlns:wps="http://schemas.microsoft.com/office/word/2010/wordprocessingShape" xmlns:a14="http://schemas.microsoft.com/office/drawing/2010/main" val="0"/>
+                          <a14:useLocalDpi xmlns:a14="http://schemas.microsoft.com/office/drawing/2010/main" xmlns:wps="http://schemas.microsoft.com/office/word/2010/wordprocessingShape" xmlns:wpi="http://schemas.microsoft.com/office/word/2010/wordprocessingInk" xmlns:wpg="http://schemas.microsoft.com/office/word/2010/wordprocessingGroup" xmlns:w15="http://schemas.microsoft.com/office/word/2012/wordml" xmlns:w14="http://schemas.microsoft.com/office/word/2010/wordml" xmlns:w="http://schemas.openxmlformats.org/wordprocessingml/2006/main" xmlns:w10="urn:schemas-microsoft-com:office:word" xmlns:wp14="http://schemas.microsoft.com/office/word/2010/wordprocessingDrawing" xmlns:v="urn:schemas-microsoft-com:vml" xmlns:o="urn:schemas-microsoft-com:office:office" xmlns:mc="http://schemas.openxmlformats.org/markup-compatibility/2006" xmlns:wpc="http://schemas.microsoft.com/office/word/2010/wordprocessingCanvas" xmlns="" val="0"/>
                         </a:ext>
                       </a:extLst>
                     </a:blip>
@@ -27551,10 +28457,10 @@
                     <pic:cNvPicPr/>
                   </pic:nvPicPr>
                   <pic:blipFill>
-                    <a:blip r:embed="rId26" cstate="print">
+                    <a:blip r:embed="rId27" cstate="print">
                       <a:extLst>
                         <a:ext uri="{28A0092B-C50C-407E-A947-70E740481C1C}">
-                          <a14:useLocalDpi xmlns="" xmlns:wpc="http://schemas.microsoft.com/office/word/2010/wordprocessingCanvas" xmlns:mc="http://schemas.openxmlformats.org/markup-compatibility/2006" xmlns:o="urn:schemas-microsoft-com:office:office" xmlns:v="urn:schemas-microsoft-com:vml" xmlns:wp14="http://schemas.microsoft.com/office/word/2010/wordprocessingDrawing" xmlns:w10="urn:schemas-microsoft-com:office:word" xmlns:w="http://schemas.openxmlformats.org/wordprocessingml/2006/main" xmlns:w14="http://schemas.microsoft.com/office/word/2010/wordml" xmlns:w15="http://schemas.microsoft.com/office/word/2012/wordml" xmlns:wpg="http://schemas.microsoft.com/office/word/2010/wordprocessingGroup" xmlns:wpi="http://schemas.microsoft.com/office/word/2010/wordprocessingInk" xmlns:wps="http://schemas.microsoft.com/office/word/2010/wordprocessingShape" xmlns:a14="http://schemas.microsoft.com/office/drawing/2010/main" val="0"/>
+                          <a14:useLocalDpi xmlns:a14="http://schemas.microsoft.com/office/drawing/2010/main" xmlns:wps="http://schemas.microsoft.com/office/word/2010/wordprocessingShape" xmlns:wpi="http://schemas.microsoft.com/office/word/2010/wordprocessingInk" xmlns:wpg="http://schemas.microsoft.com/office/word/2010/wordprocessingGroup" xmlns:w15="http://schemas.microsoft.com/office/word/2012/wordml" xmlns:w14="http://schemas.microsoft.com/office/word/2010/wordml" xmlns:w="http://schemas.openxmlformats.org/wordprocessingml/2006/main" xmlns:w10="urn:schemas-microsoft-com:office:word" xmlns:wp14="http://schemas.microsoft.com/office/word/2010/wordprocessingDrawing" xmlns:v="urn:schemas-microsoft-com:vml" xmlns:o="urn:schemas-microsoft-com:office:office" xmlns:mc="http://schemas.openxmlformats.org/markup-compatibility/2006" xmlns:wpc="http://schemas.microsoft.com/office/word/2010/wordprocessingCanvas" xmlns="" val="0"/>
                         </a:ext>
                       </a:extLst>
                     </a:blip>
@@ -27729,7 +28635,7 @@
         </w:rPr>
         <w:t xml:space="preserve"> de </w:t>
       </w:r>
-      <w:hyperlink r:id="rId27" w:history="1">
+      <w:hyperlink r:id="rId28" w:history="1">
         <w:r>
           <w:rPr>
             <w:rStyle w:val="Hipervnculo"/>
@@ -28248,10 +29154,10 @@
                     <pic:cNvPicPr/>
                   </pic:nvPicPr>
                   <pic:blipFill>
-                    <a:blip r:embed="rId28" cstate="print">
+                    <a:blip r:embed="rId29" cstate="print">
                       <a:extLst>
                         <a:ext uri="{28A0092B-C50C-407E-A947-70E740481C1C}">
-                          <a14:useLocalDpi xmlns="" xmlns:wpc="http://schemas.microsoft.com/office/word/2010/wordprocessingCanvas" xmlns:mc="http://schemas.openxmlformats.org/markup-compatibility/2006" xmlns:o="urn:schemas-microsoft-com:office:office" xmlns:v="urn:schemas-microsoft-com:vml" xmlns:wp14="http://schemas.microsoft.com/office/word/2010/wordprocessingDrawing" xmlns:w10="urn:schemas-microsoft-com:office:word" xmlns:w="http://schemas.openxmlformats.org/wordprocessingml/2006/main" xmlns:w14="http://schemas.microsoft.com/office/word/2010/wordml" xmlns:w15="http://schemas.microsoft.com/office/word/2012/wordml" xmlns:wpg="http://schemas.microsoft.com/office/word/2010/wordprocessingGroup" xmlns:wpi="http://schemas.microsoft.com/office/word/2010/wordprocessingInk" xmlns:wps="http://schemas.microsoft.com/office/word/2010/wordprocessingShape" xmlns:a14="http://schemas.microsoft.com/office/drawing/2010/main" val="0"/>
+                          <a14:useLocalDpi xmlns:a14="http://schemas.microsoft.com/office/drawing/2010/main" xmlns:wps="http://schemas.microsoft.com/office/word/2010/wordprocessingShape" xmlns:wpi="http://schemas.microsoft.com/office/word/2010/wordprocessingInk" xmlns:wpg="http://schemas.microsoft.com/office/word/2010/wordprocessingGroup" xmlns:w15="http://schemas.microsoft.com/office/word/2012/wordml" xmlns:w14="http://schemas.microsoft.com/office/word/2010/wordml" xmlns:w="http://schemas.openxmlformats.org/wordprocessingml/2006/main" xmlns:w10="urn:schemas-microsoft-com:office:word" xmlns:wp14="http://schemas.microsoft.com/office/word/2010/wordprocessingDrawing" xmlns:v="urn:schemas-microsoft-com:vml" xmlns:o="urn:schemas-microsoft-com:office:office" xmlns:mc="http://schemas.openxmlformats.org/markup-compatibility/2006" xmlns:wpc="http://schemas.microsoft.com/office/word/2010/wordprocessingCanvas" xmlns="" val="0"/>
                         </a:ext>
                       </a:extLst>
                     </a:blip>
@@ -29088,10 +29994,10 @@
                     <pic:cNvPicPr/>
                   </pic:nvPicPr>
                   <pic:blipFill>
-                    <a:blip r:embed="rId29" cstate="print">
+                    <a:blip r:embed="rId30" cstate="print">
                       <a:extLst>
                         <a:ext uri="{28A0092B-C50C-407E-A947-70E740481C1C}">
-                          <a14:useLocalDpi xmlns="" xmlns:wpc="http://schemas.microsoft.com/office/word/2010/wordprocessingCanvas" xmlns:mc="http://schemas.openxmlformats.org/markup-compatibility/2006" xmlns:o="urn:schemas-microsoft-com:office:office" xmlns:v="urn:schemas-microsoft-com:vml" xmlns:wp14="http://schemas.microsoft.com/office/word/2010/wordprocessingDrawing" xmlns:w10="urn:schemas-microsoft-com:office:word" xmlns:w="http://schemas.openxmlformats.org/wordprocessingml/2006/main" xmlns:w14="http://schemas.microsoft.com/office/word/2010/wordml" xmlns:w15="http://schemas.microsoft.com/office/word/2012/wordml" xmlns:wpg="http://schemas.microsoft.com/office/word/2010/wordprocessingGroup" xmlns:wpi="http://schemas.microsoft.com/office/word/2010/wordprocessingInk" xmlns:wps="http://schemas.microsoft.com/office/word/2010/wordprocessingShape" xmlns:a14="http://schemas.microsoft.com/office/drawing/2010/main" val="0"/>
+                          <a14:useLocalDpi xmlns:a14="http://schemas.microsoft.com/office/drawing/2010/main" xmlns:wps="http://schemas.microsoft.com/office/word/2010/wordprocessingShape" xmlns:wpi="http://schemas.microsoft.com/office/word/2010/wordprocessingInk" xmlns:wpg="http://schemas.microsoft.com/office/word/2010/wordprocessingGroup" xmlns:w15="http://schemas.microsoft.com/office/word/2012/wordml" xmlns:w14="http://schemas.microsoft.com/office/word/2010/wordml" xmlns:w="http://schemas.openxmlformats.org/wordprocessingml/2006/main" xmlns:w10="urn:schemas-microsoft-com:office:word" xmlns:wp14="http://schemas.microsoft.com/office/word/2010/wordprocessingDrawing" xmlns:v="urn:schemas-microsoft-com:vml" xmlns:o="urn:schemas-microsoft-com:office:office" xmlns:mc="http://schemas.openxmlformats.org/markup-compatibility/2006" xmlns:wpc="http://schemas.microsoft.com/office/word/2010/wordprocessingCanvas" xmlns="" val="0"/>
                         </a:ext>
                       </a:extLst>
                     </a:blip>
@@ -29278,7 +30184,7 @@
         </w:rPr>
         <w:t xml:space="preserve"> es </w:t>
       </w:r>
-      <w:hyperlink r:id="rId30" w:history="1">
+      <w:hyperlink r:id="rId31" w:history="1">
         <w:r>
           <w:rPr>
             <w:rStyle w:val="Hipervnculo"/>
@@ -29440,10 +30346,10 @@
                     <pic:cNvPicPr/>
                   </pic:nvPicPr>
                   <pic:blipFill>
-                    <a:blip r:embed="rId31" cstate="print">
+                    <a:blip r:embed="rId32" cstate="print">
                       <a:extLst>
                         <a:ext uri="{28A0092B-C50C-407E-A947-70E740481C1C}">
-                          <a14:useLocalDpi xmlns="" xmlns:wpc="http://schemas.microsoft.com/office/word/2010/wordprocessingCanvas" xmlns:mc="http://schemas.openxmlformats.org/markup-compatibility/2006" xmlns:o="urn:schemas-microsoft-com:office:office" xmlns:v="urn:schemas-microsoft-com:vml" xmlns:wp14="http://schemas.microsoft.com/office/word/2010/wordprocessingDrawing" xmlns:w10="urn:schemas-microsoft-com:office:word" xmlns:w="http://schemas.openxmlformats.org/wordprocessingml/2006/main" xmlns:w14="http://schemas.microsoft.com/office/word/2010/wordml" xmlns:w15="http://schemas.microsoft.com/office/word/2012/wordml" xmlns:wpg="http://schemas.microsoft.com/office/word/2010/wordprocessingGroup" xmlns:wpi="http://schemas.microsoft.com/office/word/2010/wordprocessingInk" xmlns:wps="http://schemas.microsoft.com/office/word/2010/wordprocessingShape" xmlns:a14="http://schemas.microsoft.com/office/drawing/2010/main" val="0"/>
+                          <a14:useLocalDpi xmlns:a14="http://schemas.microsoft.com/office/drawing/2010/main" xmlns:wps="http://schemas.microsoft.com/office/word/2010/wordprocessingShape" xmlns:wpi="http://schemas.microsoft.com/office/word/2010/wordprocessingInk" xmlns:wpg="http://schemas.microsoft.com/office/word/2010/wordprocessingGroup" xmlns:w15="http://schemas.microsoft.com/office/word/2012/wordml" xmlns:w14="http://schemas.microsoft.com/office/word/2010/wordml" xmlns:w="http://schemas.openxmlformats.org/wordprocessingml/2006/main" xmlns:w10="urn:schemas-microsoft-com:office:word" xmlns:wp14="http://schemas.microsoft.com/office/word/2010/wordprocessingDrawing" xmlns:v="urn:schemas-microsoft-com:vml" xmlns:o="urn:schemas-microsoft-com:office:office" xmlns:mc="http://schemas.openxmlformats.org/markup-compatibility/2006" xmlns:wpc="http://schemas.microsoft.com/office/word/2010/wordprocessingCanvas" xmlns="" val="0"/>
                         </a:ext>
                       </a:extLst>
                     </a:blip>
@@ -29709,10 +30615,10 @@
                     <pic:cNvPicPr/>
                   </pic:nvPicPr>
                   <pic:blipFill>
-                    <a:blip r:embed="rId32" cstate="print">
+                    <a:blip r:embed="rId33" cstate="print">
                       <a:extLst>
                         <a:ext uri="{28A0092B-C50C-407E-A947-70E740481C1C}">
-                          <a14:useLocalDpi xmlns="" xmlns:wpc="http://schemas.microsoft.com/office/word/2010/wordprocessingCanvas" xmlns:mc="http://schemas.openxmlformats.org/markup-compatibility/2006" xmlns:o="urn:schemas-microsoft-com:office:office" xmlns:v="urn:schemas-microsoft-com:vml" xmlns:wp14="http://schemas.microsoft.com/office/word/2010/wordprocessingDrawing" xmlns:w10="urn:schemas-microsoft-com:office:word" xmlns:w="http://schemas.openxmlformats.org/wordprocessingml/2006/main" xmlns:w14="http://schemas.microsoft.com/office/word/2010/wordml" xmlns:w15="http://schemas.microsoft.com/office/word/2012/wordml" xmlns:wpg="http://schemas.microsoft.com/office/word/2010/wordprocessingGroup" xmlns:wpi="http://schemas.microsoft.com/office/word/2010/wordprocessingInk" xmlns:wps="http://schemas.microsoft.com/office/word/2010/wordprocessingShape" xmlns:a14="http://schemas.microsoft.com/office/drawing/2010/main" val="0"/>
+                          <a14:useLocalDpi xmlns:a14="http://schemas.microsoft.com/office/drawing/2010/main" xmlns:wps="http://schemas.microsoft.com/office/word/2010/wordprocessingShape" xmlns:wpi="http://schemas.microsoft.com/office/word/2010/wordprocessingInk" xmlns:wpg="http://schemas.microsoft.com/office/word/2010/wordprocessingGroup" xmlns:w15="http://schemas.microsoft.com/office/word/2012/wordml" xmlns:w14="http://schemas.microsoft.com/office/word/2010/wordml" xmlns:w="http://schemas.openxmlformats.org/wordprocessingml/2006/main" xmlns:w10="urn:schemas-microsoft-com:office:word" xmlns:wp14="http://schemas.microsoft.com/office/word/2010/wordprocessingDrawing" xmlns:v="urn:schemas-microsoft-com:vml" xmlns:o="urn:schemas-microsoft-com:office:office" xmlns:mc="http://schemas.openxmlformats.org/markup-compatibility/2006" xmlns:wpc="http://schemas.microsoft.com/office/word/2010/wordprocessingCanvas" xmlns="" val="0"/>
                         </a:ext>
                       </a:extLst>
                     </a:blip>
@@ -30221,10 +31127,10 @@
                     <pic:cNvPicPr/>
                   </pic:nvPicPr>
                   <pic:blipFill>
-                    <a:blip r:embed="rId33" cstate="print">
+                    <a:blip r:embed="rId34" cstate="print">
                       <a:extLst>
                         <a:ext uri="{28A0092B-C50C-407E-A947-70E740481C1C}">
-                          <a14:useLocalDpi xmlns="" xmlns:wpc="http://schemas.microsoft.com/office/word/2010/wordprocessingCanvas" xmlns:mc="http://schemas.openxmlformats.org/markup-compatibility/2006" xmlns:o="urn:schemas-microsoft-com:office:office" xmlns:v="urn:schemas-microsoft-com:vml" xmlns:wp14="http://schemas.microsoft.com/office/word/2010/wordprocessingDrawing" xmlns:w10="urn:schemas-microsoft-com:office:word" xmlns:w="http://schemas.openxmlformats.org/wordprocessingml/2006/main" xmlns:w14="http://schemas.microsoft.com/office/word/2010/wordml" xmlns:w15="http://schemas.microsoft.com/office/word/2012/wordml" xmlns:wpg="http://schemas.microsoft.com/office/word/2010/wordprocessingGroup" xmlns:wpi="http://schemas.microsoft.com/office/word/2010/wordprocessingInk" xmlns:wps="http://schemas.microsoft.com/office/word/2010/wordprocessingShape" xmlns:a14="http://schemas.microsoft.com/office/drawing/2010/main" val="0"/>
+                          <a14:useLocalDpi xmlns:a14="http://schemas.microsoft.com/office/drawing/2010/main" xmlns:wps="http://schemas.microsoft.com/office/word/2010/wordprocessingShape" xmlns:wpi="http://schemas.microsoft.com/office/word/2010/wordprocessingInk" xmlns:wpg="http://schemas.microsoft.com/office/word/2010/wordprocessingGroup" xmlns:w15="http://schemas.microsoft.com/office/word/2012/wordml" xmlns:w14="http://schemas.microsoft.com/office/word/2010/wordml" xmlns:w="http://schemas.openxmlformats.org/wordprocessingml/2006/main" xmlns:w10="urn:schemas-microsoft-com:office:word" xmlns:wp14="http://schemas.microsoft.com/office/word/2010/wordprocessingDrawing" xmlns:v="urn:schemas-microsoft-com:vml" xmlns:o="urn:schemas-microsoft-com:office:office" xmlns:mc="http://schemas.openxmlformats.org/markup-compatibility/2006" xmlns:wpc="http://schemas.microsoft.com/office/word/2010/wordprocessingCanvas" xmlns="" val="0"/>
                         </a:ext>
                       </a:extLst>
                     </a:blip>
@@ -30282,10 +31188,10 @@
                     <pic:cNvPicPr/>
                   </pic:nvPicPr>
                   <pic:blipFill>
-                    <a:blip r:embed="rId34" cstate="print">
+                    <a:blip r:embed="rId35" cstate="print">
                       <a:extLst>
                         <a:ext uri="{28A0092B-C50C-407E-A947-70E740481C1C}">
-                          <a14:useLocalDpi xmlns="" xmlns:wpc="http://schemas.microsoft.com/office/word/2010/wordprocessingCanvas" xmlns:mc="http://schemas.openxmlformats.org/markup-compatibility/2006" xmlns:o="urn:schemas-microsoft-com:office:office" xmlns:v="urn:schemas-microsoft-com:vml" xmlns:wp14="http://schemas.microsoft.com/office/word/2010/wordprocessingDrawing" xmlns:w10="urn:schemas-microsoft-com:office:word" xmlns:w="http://schemas.openxmlformats.org/wordprocessingml/2006/main" xmlns:w14="http://schemas.microsoft.com/office/word/2010/wordml" xmlns:w15="http://schemas.microsoft.com/office/word/2012/wordml" xmlns:wpg="http://schemas.microsoft.com/office/word/2010/wordprocessingGroup" xmlns:wpi="http://schemas.microsoft.com/office/word/2010/wordprocessingInk" xmlns:wps="http://schemas.microsoft.com/office/word/2010/wordprocessingShape" xmlns:a14="http://schemas.microsoft.com/office/drawing/2010/main" val="0"/>
+                          <a14:useLocalDpi xmlns:a14="http://schemas.microsoft.com/office/drawing/2010/main" xmlns:wps="http://schemas.microsoft.com/office/word/2010/wordprocessingShape" xmlns:wpi="http://schemas.microsoft.com/office/word/2010/wordprocessingInk" xmlns:wpg="http://schemas.microsoft.com/office/word/2010/wordprocessingGroup" xmlns:w15="http://schemas.microsoft.com/office/word/2012/wordml" xmlns:w14="http://schemas.microsoft.com/office/word/2010/wordml" xmlns:w="http://schemas.openxmlformats.org/wordprocessingml/2006/main" xmlns:w10="urn:schemas-microsoft-com:office:word" xmlns:wp14="http://schemas.microsoft.com/office/word/2010/wordprocessingDrawing" xmlns:v="urn:schemas-microsoft-com:vml" xmlns:o="urn:schemas-microsoft-com:office:office" xmlns:mc="http://schemas.openxmlformats.org/markup-compatibility/2006" xmlns:wpc="http://schemas.microsoft.com/office/word/2010/wordprocessingCanvas" xmlns="" val="0"/>
                         </a:ext>
                       </a:extLst>
                     </a:blip>
@@ -30468,10 +31374,10 @@
                     <pic:cNvPicPr/>
                   </pic:nvPicPr>
                   <pic:blipFill>
-                    <a:blip r:embed="rId35" cstate="print">
+                    <a:blip r:embed="rId36" cstate="print">
                       <a:extLst>
                         <a:ext uri="{28A0092B-C50C-407E-A947-70E740481C1C}">
-                          <a14:useLocalDpi xmlns="" xmlns:wpc="http://schemas.microsoft.com/office/word/2010/wordprocessingCanvas" xmlns:mc="http://schemas.openxmlformats.org/markup-compatibility/2006" xmlns:o="urn:schemas-microsoft-com:office:office" xmlns:v="urn:schemas-microsoft-com:vml" xmlns:wp14="http://schemas.microsoft.com/office/word/2010/wordprocessingDrawing" xmlns:w10="urn:schemas-microsoft-com:office:word" xmlns:w="http://schemas.openxmlformats.org/wordprocessingml/2006/main" xmlns:w14="http://schemas.microsoft.com/office/word/2010/wordml" xmlns:w15="http://schemas.microsoft.com/office/word/2012/wordml" xmlns:wpg="http://schemas.microsoft.com/office/word/2010/wordprocessingGroup" xmlns:wpi="http://schemas.microsoft.com/office/word/2010/wordprocessingInk" xmlns:wps="http://schemas.microsoft.com/office/word/2010/wordprocessingShape" xmlns:a14="http://schemas.microsoft.com/office/drawing/2010/main" val="0"/>
+                          <a14:useLocalDpi xmlns:a14="http://schemas.microsoft.com/office/drawing/2010/main" xmlns:wps="http://schemas.microsoft.com/office/word/2010/wordprocessingShape" xmlns:wpi="http://schemas.microsoft.com/office/word/2010/wordprocessingInk" xmlns:wpg="http://schemas.microsoft.com/office/word/2010/wordprocessingGroup" xmlns:w15="http://schemas.microsoft.com/office/word/2012/wordml" xmlns:w14="http://schemas.microsoft.com/office/word/2010/wordml" xmlns:w="http://schemas.openxmlformats.org/wordprocessingml/2006/main" xmlns:w10="urn:schemas-microsoft-com:office:word" xmlns:wp14="http://schemas.microsoft.com/office/word/2010/wordprocessingDrawing" xmlns:v="urn:schemas-microsoft-com:vml" xmlns:o="urn:schemas-microsoft-com:office:office" xmlns:mc="http://schemas.openxmlformats.org/markup-compatibility/2006" xmlns:wpc="http://schemas.microsoft.com/office/word/2010/wordprocessingCanvas" xmlns="" val="0"/>
                         </a:ext>
                       </a:extLst>
                     </a:blip>
@@ -30528,10 +31434,10 @@
                     <pic:cNvPicPr/>
                   </pic:nvPicPr>
                   <pic:blipFill>
-                    <a:blip r:embed="rId36" cstate="print">
+                    <a:blip r:embed="rId37" cstate="print">
                       <a:extLst>
                         <a:ext uri="{28A0092B-C50C-407E-A947-70E740481C1C}">
-                          <a14:useLocalDpi xmlns="" xmlns:wpc="http://schemas.microsoft.com/office/word/2010/wordprocessingCanvas" xmlns:mc="http://schemas.openxmlformats.org/markup-compatibility/2006" xmlns:o="urn:schemas-microsoft-com:office:office" xmlns:v="urn:schemas-microsoft-com:vml" xmlns:wp14="http://schemas.microsoft.com/office/word/2010/wordprocessingDrawing" xmlns:w10="urn:schemas-microsoft-com:office:word" xmlns:w="http://schemas.openxmlformats.org/wordprocessingml/2006/main" xmlns:w14="http://schemas.microsoft.com/office/word/2010/wordml" xmlns:w15="http://schemas.microsoft.com/office/word/2012/wordml" xmlns:wpg="http://schemas.microsoft.com/office/word/2010/wordprocessingGroup" xmlns:wpi="http://schemas.microsoft.com/office/word/2010/wordprocessingInk" xmlns:wps="http://schemas.microsoft.com/office/word/2010/wordprocessingShape" xmlns:a14="http://schemas.microsoft.com/office/drawing/2010/main" val="0"/>
+                          <a14:useLocalDpi xmlns:a14="http://schemas.microsoft.com/office/drawing/2010/main" xmlns:wps="http://schemas.microsoft.com/office/word/2010/wordprocessingShape" xmlns:wpi="http://schemas.microsoft.com/office/word/2010/wordprocessingInk" xmlns:wpg="http://schemas.microsoft.com/office/word/2010/wordprocessingGroup" xmlns:w15="http://schemas.microsoft.com/office/word/2012/wordml" xmlns:w14="http://schemas.microsoft.com/office/word/2010/wordml" xmlns:w="http://schemas.openxmlformats.org/wordprocessingml/2006/main" xmlns:w10="urn:schemas-microsoft-com:office:word" xmlns:wp14="http://schemas.microsoft.com/office/word/2010/wordprocessingDrawing" xmlns:v="urn:schemas-microsoft-com:vml" xmlns:o="urn:schemas-microsoft-com:office:office" xmlns:mc="http://schemas.openxmlformats.org/markup-compatibility/2006" xmlns:wpc="http://schemas.microsoft.com/office/word/2010/wordprocessingCanvas" xmlns="" val="0"/>
                         </a:ext>
                       </a:extLst>
                     </a:blip>
@@ -30966,10 +31872,10 @@
                     <pic:cNvPicPr/>
                   </pic:nvPicPr>
                   <pic:blipFill>
-                    <a:blip r:embed="rId37" cstate="print">
+                    <a:blip r:embed="rId38" cstate="print">
                       <a:extLst>
                         <a:ext uri="{28A0092B-C50C-407E-A947-70E740481C1C}">
-                          <a14:useLocalDpi xmlns="" xmlns:wpc="http://schemas.microsoft.com/office/word/2010/wordprocessingCanvas" xmlns:mc="http://schemas.openxmlformats.org/markup-compatibility/2006" xmlns:o="urn:schemas-microsoft-com:office:office" xmlns:v="urn:schemas-microsoft-com:vml" xmlns:wp14="http://schemas.microsoft.com/office/word/2010/wordprocessingDrawing" xmlns:w10="urn:schemas-microsoft-com:office:word" xmlns:w="http://schemas.openxmlformats.org/wordprocessingml/2006/main" xmlns:w14="http://schemas.microsoft.com/office/word/2010/wordml" xmlns:w15="http://schemas.microsoft.com/office/word/2012/wordml" xmlns:wpg="http://schemas.microsoft.com/office/word/2010/wordprocessingGroup" xmlns:wpi="http://schemas.microsoft.com/office/word/2010/wordprocessingInk" xmlns:wps="http://schemas.microsoft.com/office/word/2010/wordprocessingShape" xmlns:a14="http://schemas.microsoft.com/office/drawing/2010/main" val="0"/>
+                          <a14:useLocalDpi xmlns:a14="http://schemas.microsoft.com/office/drawing/2010/main" xmlns:wps="http://schemas.microsoft.com/office/word/2010/wordprocessingShape" xmlns:wpi="http://schemas.microsoft.com/office/word/2010/wordprocessingInk" xmlns:wpg="http://schemas.microsoft.com/office/word/2010/wordprocessingGroup" xmlns:w15="http://schemas.microsoft.com/office/word/2012/wordml" xmlns:w14="http://schemas.microsoft.com/office/word/2010/wordml" xmlns:w="http://schemas.openxmlformats.org/wordprocessingml/2006/main" xmlns:w10="urn:schemas-microsoft-com:office:word" xmlns:wp14="http://schemas.microsoft.com/office/word/2010/wordprocessingDrawing" xmlns:v="urn:schemas-microsoft-com:vml" xmlns:o="urn:schemas-microsoft-com:office:office" xmlns:mc="http://schemas.openxmlformats.org/markup-compatibility/2006" xmlns:wpc="http://schemas.microsoft.com/office/word/2010/wordprocessingCanvas" xmlns="" val="0"/>
                         </a:ext>
                       </a:extLst>
                     </a:blip>
@@ -31141,10 +32047,10 @@
                     <pic:cNvPicPr/>
                   </pic:nvPicPr>
                   <pic:blipFill>
-                    <a:blip r:embed="rId38" cstate="print">
+                    <a:blip r:embed="rId39" cstate="print">
                       <a:extLst>
                         <a:ext uri="{28A0092B-C50C-407E-A947-70E740481C1C}">
-                          <a14:useLocalDpi xmlns="" xmlns:wpc="http://schemas.microsoft.com/office/word/2010/wordprocessingCanvas" xmlns:mc="http://schemas.openxmlformats.org/markup-compatibility/2006" xmlns:o="urn:schemas-microsoft-com:office:office" xmlns:v="urn:schemas-microsoft-com:vml" xmlns:wp14="http://schemas.microsoft.com/office/word/2010/wordprocessingDrawing" xmlns:w10="urn:schemas-microsoft-com:office:word" xmlns:w="http://schemas.openxmlformats.org/wordprocessingml/2006/main" xmlns:w14="http://schemas.microsoft.com/office/word/2010/wordml" xmlns:w15="http://schemas.microsoft.com/office/word/2012/wordml" xmlns:wpg="http://schemas.microsoft.com/office/word/2010/wordprocessingGroup" xmlns:wpi="http://schemas.microsoft.com/office/word/2010/wordprocessingInk" xmlns:wps="http://schemas.microsoft.com/office/word/2010/wordprocessingShape" xmlns:a14="http://schemas.microsoft.com/office/drawing/2010/main" val="0"/>
+                          <a14:useLocalDpi xmlns:a14="http://schemas.microsoft.com/office/drawing/2010/main" xmlns:wps="http://schemas.microsoft.com/office/word/2010/wordprocessingShape" xmlns:wpi="http://schemas.microsoft.com/office/word/2010/wordprocessingInk" xmlns:wpg="http://schemas.microsoft.com/office/word/2010/wordprocessingGroup" xmlns:w15="http://schemas.microsoft.com/office/word/2012/wordml" xmlns:w14="http://schemas.microsoft.com/office/word/2010/wordml" xmlns:w="http://schemas.openxmlformats.org/wordprocessingml/2006/main" xmlns:w10="urn:schemas-microsoft-com:office:word" xmlns:wp14="http://schemas.microsoft.com/office/word/2010/wordprocessingDrawing" xmlns:v="urn:schemas-microsoft-com:vml" xmlns:o="urn:schemas-microsoft-com:office:office" xmlns:mc="http://schemas.openxmlformats.org/markup-compatibility/2006" xmlns:wpc="http://schemas.microsoft.com/office/word/2010/wordprocessingCanvas" xmlns="" val="0"/>
                         </a:ext>
                       </a:extLst>
                     </a:blip>
@@ -31280,10 +32186,10 @@
                     <pic:cNvPicPr/>
                   </pic:nvPicPr>
                   <pic:blipFill>
-                    <a:blip r:embed="rId39" cstate="print">
+                    <a:blip r:embed="rId40" cstate="print">
                       <a:extLst>
                         <a:ext uri="{28A0092B-C50C-407E-A947-70E740481C1C}">
-                          <a14:useLocalDpi xmlns="" xmlns:wpc="http://schemas.microsoft.com/office/word/2010/wordprocessingCanvas" xmlns:mc="http://schemas.openxmlformats.org/markup-compatibility/2006" xmlns:o="urn:schemas-microsoft-com:office:office" xmlns:v="urn:schemas-microsoft-com:vml" xmlns:wp14="http://schemas.microsoft.com/office/word/2010/wordprocessingDrawing" xmlns:w10="urn:schemas-microsoft-com:office:word" xmlns:w="http://schemas.openxmlformats.org/wordprocessingml/2006/main" xmlns:w14="http://schemas.microsoft.com/office/word/2010/wordml" xmlns:w15="http://schemas.microsoft.com/office/word/2012/wordml" xmlns:wpg="http://schemas.microsoft.com/office/word/2010/wordprocessingGroup" xmlns:wpi="http://schemas.microsoft.com/office/word/2010/wordprocessingInk" xmlns:wps="http://schemas.microsoft.com/office/word/2010/wordprocessingShape" xmlns:a14="http://schemas.microsoft.com/office/drawing/2010/main" val="0"/>
+                          <a14:useLocalDpi xmlns:a14="http://schemas.microsoft.com/office/drawing/2010/main" xmlns:wps="http://schemas.microsoft.com/office/word/2010/wordprocessingShape" xmlns:wpi="http://schemas.microsoft.com/office/word/2010/wordprocessingInk" xmlns:wpg="http://schemas.microsoft.com/office/word/2010/wordprocessingGroup" xmlns:w15="http://schemas.microsoft.com/office/word/2012/wordml" xmlns:w14="http://schemas.microsoft.com/office/word/2010/wordml" xmlns:w="http://schemas.openxmlformats.org/wordprocessingml/2006/main" xmlns:w10="urn:schemas-microsoft-com:office:word" xmlns:wp14="http://schemas.microsoft.com/office/word/2010/wordprocessingDrawing" xmlns:v="urn:schemas-microsoft-com:vml" xmlns:o="urn:schemas-microsoft-com:office:office" xmlns:mc="http://schemas.openxmlformats.org/markup-compatibility/2006" xmlns:wpc="http://schemas.microsoft.com/office/word/2010/wordprocessingCanvas" xmlns="" val="0"/>
                         </a:ext>
                       </a:extLst>
                     </a:blip>
@@ -31378,10 +32284,10 @@
                     <pic:cNvPicPr/>
                   </pic:nvPicPr>
                   <pic:blipFill>
-                    <a:blip r:embed="rId40" cstate="print">
+                    <a:blip r:embed="rId41" cstate="print">
                       <a:extLst>
                         <a:ext uri="{28A0092B-C50C-407E-A947-70E740481C1C}">
-                          <a14:useLocalDpi xmlns="" xmlns:wpc="http://schemas.microsoft.com/office/word/2010/wordprocessingCanvas" xmlns:mc="http://schemas.openxmlformats.org/markup-compatibility/2006" xmlns:o="urn:schemas-microsoft-com:office:office" xmlns:v="urn:schemas-microsoft-com:vml" xmlns:wp14="http://schemas.microsoft.com/office/word/2010/wordprocessingDrawing" xmlns:w10="urn:schemas-microsoft-com:office:word" xmlns:w="http://schemas.openxmlformats.org/wordprocessingml/2006/main" xmlns:w14="http://schemas.microsoft.com/office/word/2010/wordml" xmlns:w15="http://schemas.microsoft.com/office/word/2012/wordml" xmlns:wpg="http://schemas.microsoft.com/office/word/2010/wordprocessingGroup" xmlns:wpi="http://schemas.microsoft.com/office/word/2010/wordprocessingInk" xmlns:wps="http://schemas.microsoft.com/office/word/2010/wordprocessingShape" xmlns:a14="http://schemas.microsoft.com/office/drawing/2010/main" val="0"/>
+                          <a14:useLocalDpi xmlns:a14="http://schemas.microsoft.com/office/drawing/2010/main" xmlns:wps="http://schemas.microsoft.com/office/word/2010/wordprocessingShape" xmlns:wpi="http://schemas.microsoft.com/office/word/2010/wordprocessingInk" xmlns:wpg="http://schemas.microsoft.com/office/word/2010/wordprocessingGroup" xmlns:w15="http://schemas.microsoft.com/office/word/2012/wordml" xmlns:w14="http://schemas.microsoft.com/office/word/2010/wordml" xmlns:w="http://schemas.openxmlformats.org/wordprocessingml/2006/main" xmlns:w10="urn:schemas-microsoft-com:office:word" xmlns:wp14="http://schemas.microsoft.com/office/word/2010/wordprocessingDrawing" xmlns:v="urn:schemas-microsoft-com:vml" xmlns:o="urn:schemas-microsoft-com:office:office" xmlns:mc="http://schemas.openxmlformats.org/markup-compatibility/2006" xmlns:wpc="http://schemas.microsoft.com/office/word/2010/wordprocessingCanvas" xmlns="" val="0"/>
                         </a:ext>
                       </a:extLst>
                     </a:blip>
@@ -31571,10 +32477,10 @@
                     <pic:cNvPicPr/>
                   </pic:nvPicPr>
                   <pic:blipFill>
-                    <a:blip r:embed="rId41" cstate="print">
+                    <a:blip r:embed="rId42" cstate="print">
                       <a:extLst>
                         <a:ext uri="{28A0092B-C50C-407E-A947-70E740481C1C}">
-                          <a14:useLocalDpi xmlns="" xmlns:wpc="http://schemas.microsoft.com/office/word/2010/wordprocessingCanvas" xmlns:mc="http://schemas.openxmlformats.org/markup-compatibility/2006" xmlns:o="urn:schemas-microsoft-com:office:office" xmlns:v="urn:schemas-microsoft-com:vml" xmlns:wp14="http://schemas.microsoft.com/office/word/2010/wordprocessingDrawing" xmlns:w10="urn:schemas-microsoft-com:office:word" xmlns:w="http://schemas.openxmlformats.org/wordprocessingml/2006/main" xmlns:w14="http://schemas.microsoft.com/office/word/2010/wordml" xmlns:w15="http://schemas.microsoft.com/office/word/2012/wordml" xmlns:wpg="http://schemas.microsoft.com/office/word/2010/wordprocessingGroup" xmlns:wpi="http://schemas.microsoft.com/office/word/2010/wordprocessingInk" xmlns:wps="http://schemas.microsoft.com/office/word/2010/wordprocessingShape" xmlns:a14="http://schemas.microsoft.com/office/drawing/2010/main" val="0"/>
+                          <a14:useLocalDpi xmlns:a14="http://schemas.microsoft.com/office/drawing/2010/main" xmlns:wps="http://schemas.microsoft.com/office/word/2010/wordprocessingShape" xmlns:wpi="http://schemas.microsoft.com/office/word/2010/wordprocessingInk" xmlns:wpg="http://schemas.microsoft.com/office/word/2010/wordprocessingGroup" xmlns:w15="http://schemas.microsoft.com/office/word/2012/wordml" xmlns:w14="http://schemas.microsoft.com/office/word/2010/wordml" xmlns:w="http://schemas.openxmlformats.org/wordprocessingml/2006/main" xmlns:w10="urn:schemas-microsoft-com:office:word" xmlns:wp14="http://schemas.microsoft.com/office/word/2010/wordprocessingDrawing" xmlns:v="urn:schemas-microsoft-com:vml" xmlns:o="urn:schemas-microsoft-com:office:office" xmlns:mc="http://schemas.openxmlformats.org/markup-compatibility/2006" xmlns:wpc="http://schemas.microsoft.com/office/word/2010/wordprocessingCanvas" xmlns="" val="0"/>
                         </a:ext>
                       </a:extLst>
                     </a:blip>
@@ -32198,10 +33104,10 @@
                     <pic:cNvPicPr/>
                   </pic:nvPicPr>
                   <pic:blipFill>
-                    <a:blip r:embed="rId42" cstate="print">
+                    <a:blip r:embed="rId43" cstate="print">
                       <a:extLst>
                         <a:ext uri="{28A0092B-C50C-407E-A947-70E740481C1C}">
-                          <a14:useLocalDpi xmlns="" xmlns:wpc="http://schemas.microsoft.com/office/word/2010/wordprocessingCanvas" xmlns:mc="http://schemas.openxmlformats.org/markup-compatibility/2006" xmlns:o="urn:schemas-microsoft-com:office:office" xmlns:v="urn:schemas-microsoft-com:vml" xmlns:wp14="http://schemas.microsoft.com/office/word/2010/wordprocessingDrawing" xmlns:w10="urn:schemas-microsoft-com:office:word" xmlns:w="http://schemas.openxmlformats.org/wordprocessingml/2006/main" xmlns:w14="http://schemas.microsoft.com/office/word/2010/wordml" xmlns:w15="http://schemas.microsoft.com/office/word/2012/wordml" xmlns:wpg="http://schemas.microsoft.com/office/word/2010/wordprocessingGroup" xmlns:wpi="http://schemas.microsoft.com/office/word/2010/wordprocessingInk" xmlns:wps="http://schemas.microsoft.com/office/word/2010/wordprocessingShape" xmlns:a14="http://schemas.microsoft.com/office/drawing/2010/main" val="0"/>
+                          <a14:useLocalDpi xmlns:a14="http://schemas.microsoft.com/office/drawing/2010/main" xmlns:wps="http://schemas.microsoft.com/office/word/2010/wordprocessingShape" xmlns:wpi="http://schemas.microsoft.com/office/word/2010/wordprocessingInk" xmlns:wpg="http://schemas.microsoft.com/office/word/2010/wordprocessingGroup" xmlns:w15="http://schemas.microsoft.com/office/word/2012/wordml" xmlns:w14="http://schemas.microsoft.com/office/word/2010/wordml" xmlns:w="http://schemas.openxmlformats.org/wordprocessingml/2006/main" xmlns:w10="urn:schemas-microsoft-com:office:word" xmlns:wp14="http://schemas.microsoft.com/office/word/2010/wordprocessingDrawing" xmlns:v="urn:schemas-microsoft-com:vml" xmlns:o="urn:schemas-microsoft-com:office:office" xmlns:mc="http://schemas.openxmlformats.org/markup-compatibility/2006" xmlns:wpc="http://schemas.microsoft.com/office/word/2010/wordprocessingCanvas" xmlns="" val="0"/>
                         </a:ext>
                       </a:extLst>
                     </a:blip>
@@ -32613,10 +33519,10 @@
                     <pic:cNvPicPr/>
                   </pic:nvPicPr>
                   <pic:blipFill>
-                    <a:blip r:embed="rId43" cstate="print">
+                    <a:blip r:embed="rId44" cstate="print">
                       <a:extLst>
                         <a:ext uri="{28A0092B-C50C-407E-A947-70E740481C1C}">
-                          <a14:useLocalDpi xmlns="" xmlns:wpc="http://schemas.microsoft.com/office/word/2010/wordprocessingCanvas" xmlns:mc="http://schemas.openxmlformats.org/markup-compatibility/2006" xmlns:o="urn:schemas-microsoft-com:office:office" xmlns:v="urn:schemas-microsoft-com:vml" xmlns:wp14="http://schemas.microsoft.com/office/word/2010/wordprocessingDrawing" xmlns:w10="urn:schemas-microsoft-com:office:word" xmlns:w="http://schemas.openxmlformats.org/wordprocessingml/2006/main" xmlns:w14="http://schemas.microsoft.com/office/word/2010/wordml" xmlns:w15="http://schemas.microsoft.com/office/word/2012/wordml" xmlns:wpg="http://schemas.microsoft.com/office/word/2010/wordprocessingGroup" xmlns:wpi="http://schemas.microsoft.com/office/word/2010/wordprocessingInk" xmlns:wps="http://schemas.microsoft.com/office/word/2010/wordprocessingShape" xmlns:a14="http://schemas.microsoft.com/office/drawing/2010/main" val="0"/>
+                          <a14:useLocalDpi xmlns:a14="http://schemas.microsoft.com/office/drawing/2010/main" xmlns:wps="http://schemas.microsoft.com/office/word/2010/wordprocessingShape" xmlns:wpi="http://schemas.microsoft.com/office/word/2010/wordprocessingInk" xmlns:wpg="http://schemas.microsoft.com/office/word/2010/wordprocessingGroup" xmlns:w15="http://schemas.microsoft.com/office/word/2012/wordml" xmlns:w14="http://schemas.microsoft.com/office/word/2010/wordml" xmlns:w="http://schemas.openxmlformats.org/wordprocessingml/2006/main" xmlns:w10="urn:schemas-microsoft-com:office:word" xmlns:wp14="http://schemas.microsoft.com/office/word/2010/wordprocessingDrawing" xmlns:v="urn:schemas-microsoft-com:vml" xmlns:o="urn:schemas-microsoft-com:office:office" xmlns:mc="http://schemas.openxmlformats.org/markup-compatibility/2006" xmlns:wpc="http://schemas.microsoft.com/office/word/2010/wordprocessingCanvas" xmlns="" val="0"/>
                         </a:ext>
                       </a:extLst>
                     </a:blip>
@@ -32710,10 +33616,10 @@
                     <pic:cNvPicPr/>
                   </pic:nvPicPr>
                   <pic:blipFill>
-                    <a:blip r:embed="rId44" cstate="print">
+                    <a:blip r:embed="rId45" cstate="print">
                       <a:extLst>
                         <a:ext uri="{28A0092B-C50C-407E-A947-70E740481C1C}">
-                          <a14:useLocalDpi xmlns="" xmlns:wpc="http://schemas.microsoft.com/office/word/2010/wordprocessingCanvas" xmlns:mc="http://schemas.openxmlformats.org/markup-compatibility/2006" xmlns:o="urn:schemas-microsoft-com:office:office" xmlns:v="urn:schemas-microsoft-com:vml" xmlns:wp14="http://schemas.microsoft.com/office/word/2010/wordprocessingDrawing" xmlns:w10="urn:schemas-microsoft-com:office:word" xmlns:w="http://schemas.openxmlformats.org/wordprocessingml/2006/main" xmlns:w14="http://schemas.microsoft.com/office/word/2010/wordml" xmlns:w15="http://schemas.microsoft.com/office/word/2012/wordml" xmlns:wpg="http://schemas.microsoft.com/office/word/2010/wordprocessingGroup" xmlns:wpi="http://schemas.microsoft.com/office/word/2010/wordprocessingInk" xmlns:wps="http://schemas.microsoft.com/office/word/2010/wordprocessingShape" xmlns:a14="http://schemas.microsoft.com/office/drawing/2010/main" val="0"/>
+                          <a14:useLocalDpi xmlns:a14="http://schemas.microsoft.com/office/drawing/2010/main" xmlns:wps="http://schemas.microsoft.com/office/word/2010/wordprocessingShape" xmlns:wpi="http://schemas.microsoft.com/office/word/2010/wordprocessingInk" xmlns:wpg="http://schemas.microsoft.com/office/word/2010/wordprocessingGroup" xmlns:w15="http://schemas.microsoft.com/office/word/2012/wordml" xmlns:w14="http://schemas.microsoft.com/office/word/2010/wordml" xmlns:w="http://schemas.openxmlformats.org/wordprocessingml/2006/main" xmlns:w10="urn:schemas-microsoft-com:office:word" xmlns:wp14="http://schemas.microsoft.com/office/word/2010/wordprocessingDrawing" xmlns:v="urn:schemas-microsoft-com:vml" xmlns:o="urn:schemas-microsoft-com:office:office" xmlns:mc="http://schemas.openxmlformats.org/markup-compatibility/2006" xmlns:wpc="http://schemas.microsoft.com/office/word/2010/wordprocessingCanvas" xmlns="" val="0"/>
                         </a:ext>
                       </a:extLst>
                     </a:blip>
@@ -32806,10 +33712,10 @@
                     <pic:cNvPicPr/>
                   </pic:nvPicPr>
                   <pic:blipFill>
-                    <a:blip r:embed="rId45" cstate="print">
+                    <a:blip r:embed="rId46" cstate="print">
                       <a:extLst>
                         <a:ext uri="{28A0092B-C50C-407E-A947-70E740481C1C}">
-                          <a14:useLocalDpi xmlns="" xmlns:wpc="http://schemas.microsoft.com/office/word/2010/wordprocessingCanvas" xmlns:mc="http://schemas.openxmlformats.org/markup-compatibility/2006" xmlns:o="urn:schemas-microsoft-com:office:office" xmlns:v="urn:schemas-microsoft-com:vml" xmlns:wp14="http://schemas.microsoft.com/office/word/2010/wordprocessingDrawing" xmlns:w10="urn:schemas-microsoft-com:office:word" xmlns:w="http://schemas.openxmlformats.org/wordprocessingml/2006/main" xmlns:w14="http://schemas.microsoft.com/office/word/2010/wordml" xmlns:w15="http://schemas.microsoft.com/office/word/2012/wordml" xmlns:wpg="http://schemas.microsoft.com/office/word/2010/wordprocessingGroup" xmlns:wpi="http://schemas.microsoft.com/office/word/2010/wordprocessingInk" xmlns:wps="http://schemas.microsoft.com/office/word/2010/wordprocessingShape" xmlns:a14="http://schemas.microsoft.com/office/drawing/2010/main" val="0"/>
+                          <a14:useLocalDpi xmlns:a14="http://schemas.microsoft.com/office/drawing/2010/main" xmlns:wps="http://schemas.microsoft.com/office/word/2010/wordprocessingShape" xmlns:wpi="http://schemas.microsoft.com/office/word/2010/wordprocessingInk" xmlns:wpg="http://schemas.microsoft.com/office/word/2010/wordprocessingGroup" xmlns:w15="http://schemas.microsoft.com/office/word/2012/wordml" xmlns:w14="http://schemas.microsoft.com/office/word/2010/wordml" xmlns:w="http://schemas.openxmlformats.org/wordprocessingml/2006/main" xmlns:w10="urn:schemas-microsoft-com:office:word" xmlns:wp14="http://schemas.microsoft.com/office/word/2010/wordprocessingDrawing" xmlns:v="urn:schemas-microsoft-com:vml" xmlns:o="urn:schemas-microsoft-com:office:office" xmlns:mc="http://schemas.openxmlformats.org/markup-compatibility/2006" xmlns:wpc="http://schemas.microsoft.com/office/word/2010/wordprocessingCanvas" xmlns="" val="0"/>
                         </a:ext>
                       </a:extLst>
                     </a:blip>
@@ -32984,10 +33890,10 @@
                     <pic:cNvPicPr/>
                   </pic:nvPicPr>
                   <pic:blipFill>
-                    <a:blip r:embed="rId46" cstate="print">
+                    <a:blip r:embed="rId47" cstate="print">
                       <a:extLst>
                         <a:ext uri="{28A0092B-C50C-407E-A947-70E740481C1C}">
-                          <a14:useLocalDpi xmlns="" xmlns:wpc="http://schemas.microsoft.com/office/word/2010/wordprocessingCanvas" xmlns:mc="http://schemas.openxmlformats.org/markup-compatibility/2006" xmlns:o="urn:schemas-microsoft-com:office:office" xmlns:v="urn:schemas-microsoft-com:vml" xmlns:wp14="http://schemas.microsoft.com/office/word/2010/wordprocessingDrawing" xmlns:w10="urn:schemas-microsoft-com:office:word" xmlns:w="http://schemas.openxmlformats.org/wordprocessingml/2006/main" xmlns:w14="http://schemas.microsoft.com/office/word/2010/wordml" xmlns:w15="http://schemas.microsoft.com/office/word/2012/wordml" xmlns:wpg="http://schemas.microsoft.com/office/word/2010/wordprocessingGroup" xmlns:wpi="http://schemas.microsoft.com/office/word/2010/wordprocessingInk" xmlns:wps="http://schemas.microsoft.com/office/word/2010/wordprocessingShape" xmlns:a14="http://schemas.microsoft.com/office/drawing/2010/main" val="0"/>
+                          <a14:useLocalDpi xmlns:a14="http://schemas.microsoft.com/office/drawing/2010/main" xmlns:wps="http://schemas.microsoft.com/office/word/2010/wordprocessingShape" xmlns:wpi="http://schemas.microsoft.com/office/word/2010/wordprocessingInk" xmlns:wpg="http://schemas.microsoft.com/office/word/2010/wordprocessingGroup" xmlns:w15="http://schemas.microsoft.com/office/word/2012/wordml" xmlns:w14="http://schemas.microsoft.com/office/word/2010/wordml" xmlns:w="http://schemas.openxmlformats.org/wordprocessingml/2006/main" xmlns:w10="urn:schemas-microsoft-com:office:word" xmlns:wp14="http://schemas.microsoft.com/office/word/2010/wordprocessingDrawing" xmlns:v="urn:schemas-microsoft-com:vml" xmlns:o="urn:schemas-microsoft-com:office:office" xmlns:mc="http://schemas.openxmlformats.org/markup-compatibility/2006" xmlns:wpc="http://schemas.microsoft.com/office/word/2010/wordprocessingCanvas" xmlns="" val="0"/>
                         </a:ext>
                       </a:extLst>
                     </a:blip>
@@ -33130,10 +34036,10 @@
                     <pic:cNvPicPr/>
                   </pic:nvPicPr>
                   <pic:blipFill>
-                    <a:blip r:embed="rId47" cstate="print">
+                    <a:blip r:embed="rId48" cstate="print">
                       <a:extLst>
                         <a:ext uri="{28A0092B-C50C-407E-A947-70E740481C1C}">
-                          <a14:useLocalDpi xmlns="" xmlns:wpc="http://schemas.microsoft.com/office/word/2010/wordprocessingCanvas" xmlns:mc="http://schemas.openxmlformats.org/markup-compatibility/2006" xmlns:o="urn:schemas-microsoft-com:office:office" xmlns:v="urn:schemas-microsoft-com:vml" xmlns:wp14="http://schemas.microsoft.com/office/word/2010/wordprocessingDrawing" xmlns:w10="urn:schemas-microsoft-com:office:word" xmlns:w="http://schemas.openxmlformats.org/wordprocessingml/2006/main" xmlns:w14="http://schemas.microsoft.com/office/word/2010/wordml" xmlns:w15="http://schemas.microsoft.com/office/word/2012/wordml" xmlns:wpg="http://schemas.microsoft.com/office/word/2010/wordprocessingGroup" xmlns:wpi="http://schemas.microsoft.com/office/word/2010/wordprocessingInk" xmlns:wps="http://schemas.microsoft.com/office/word/2010/wordprocessingShape" xmlns:a14="http://schemas.microsoft.com/office/drawing/2010/main" val="0"/>
+                          <a14:useLocalDpi xmlns:a14="http://schemas.microsoft.com/office/drawing/2010/main" xmlns:wps="http://schemas.microsoft.com/office/word/2010/wordprocessingShape" xmlns:wpi="http://schemas.microsoft.com/office/word/2010/wordprocessingInk" xmlns:wpg="http://schemas.microsoft.com/office/word/2010/wordprocessingGroup" xmlns:w15="http://schemas.microsoft.com/office/word/2012/wordml" xmlns:w14="http://schemas.microsoft.com/office/word/2010/wordml" xmlns:w="http://schemas.openxmlformats.org/wordprocessingml/2006/main" xmlns:w10="urn:schemas-microsoft-com:office:word" xmlns:wp14="http://schemas.microsoft.com/office/word/2010/wordprocessingDrawing" xmlns:v="urn:schemas-microsoft-com:vml" xmlns:o="urn:schemas-microsoft-com:office:office" xmlns:mc="http://schemas.openxmlformats.org/markup-compatibility/2006" xmlns:wpc="http://schemas.microsoft.com/office/word/2010/wordprocessingCanvas" xmlns="" val="0"/>
                         </a:ext>
                       </a:extLst>
                     </a:blip>
@@ -33243,10 +34149,10 @@
                     <pic:cNvPicPr/>
                   </pic:nvPicPr>
                   <pic:blipFill>
-                    <a:blip r:embed="rId48" cstate="print">
+                    <a:blip r:embed="rId49" cstate="print">
                       <a:extLst>
                         <a:ext uri="{28A0092B-C50C-407E-A947-70E740481C1C}">
-                          <a14:useLocalDpi xmlns="" xmlns:wpc="http://schemas.microsoft.com/office/word/2010/wordprocessingCanvas" xmlns:mc="http://schemas.openxmlformats.org/markup-compatibility/2006" xmlns:o="urn:schemas-microsoft-com:office:office" xmlns:v="urn:schemas-microsoft-com:vml" xmlns:wp14="http://schemas.microsoft.com/office/word/2010/wordprocessingDrawing" xmlns:w10="urn:schemas-microsoft-com:office:word" xmlns:w="http://schemas.openxmlformats.org/wordprocessingml/2006/main" xmlns:w14="http://schemas.microsoft.com/office/word/2010/wordml" xmlns:w15="http://schemas.microsoft.com/office/word/2012/wordml" xmlns:wpg="http://schemas.microsoft.com/office/word/2010/wordprocessingGroup" xmlns:wpi="http://schemas.microsoft.com/office/word/2010/wordprocessingInk" xmlns:wps="http://schemas.microsoft.com/office/word/2010/wordprocessingShape" xmlns:a14="http://schemas.microsoft.com/office/drawing/2010/main" val="0"/>
+                          <a14:useLocalDpi xmlns:a14="http://schemas.microsoft.com/office/drawing/2010/main" xmlns:wps="http://schemas.microsoft.com/office/word/2010/wordprocessingShape" xmlns:wpi="http://schemas.microsoft.com/office/word/2010/wordprocessingInk" xmlns:wpg="http://schemas.microsoft.com/office/word/2010/wordprocessingGroup" xmlns:w15="http://schemas.microsoft.com/office/word/2012/wordml" xmlns:w14="http://schemas.microsoft.com/office/word/2010/wordml" xmlns:w="http://schemas.openxmlformats.org/wordprocessingml/2006/main" xmlns:w10="urn:schemas-microsoft-com:office:word" xmlns:wp14="http://schemas.microsoft.com/office/word/2010/wordprocessingDrawing" xmlns:v="urn:schemas-microsoft-com:vml" xmlns:o="urn:schemas-microsoft-com:office:office" xmlns:mc="http://schemas.openxmlformats.org/markup-compatibility/2006" xmlns:wpc="http://schemas.microsoft.com/office/word/2010/wordprocessingCanvas" xmlns="" val="0"/>
                         </a:ext>
                       </a:extLst>
                     </a:blip>
@@ -33864,10 +34770,10 @@
                           </pic:cNvPicPr>
                         </pic:nvPicPr>
                         <pic:blipFill rotWithShape="1">
-                          <a:blip r:embed="rId49" cstate="print">
+                          <a:blip r:embed="rId50" cstate="print">
                             <a:extLst>
                               <a:ext uri="{28A0092B-C50C-407E-A947-70E740481C1C}">
-                                <a14:useLocalDpi xmlns="" xmlns:wpc="http://schemas.microsoft.com/office/word/2010/wordprocessingCanvas" xmlns:mc="http://schemas.openxmlformats.org/markup-compatibility/2006" xmlns:o="urn:schemas-microsoft-com:office:office" xmlns:v="urn:schemas-microsoft-com:vml" xmlns:wp14="http://schemas.microsoft.com/office/word/2010/wordprocessingDrawing" xmlns:w10="urn:schemas-microsoft-com:office:word" xmlns:w="http://schemas.openxmlformats.org/wordprocessingml/2006/main" xmlns:w14="http://schemas.microsoft.com/office/word/2010/wordml" xmlns:w15="http://schemas.microsoft.com/office/word/2012/wordml" xmlns:wpg="http://schemas.microsoft.com/office/word/2010/wordprocessingGroup" xmlns:wpi="http://schemas.microsoft.com/office/word/2010/wordprocessingInk" xmlns:wps="http://schemas.microsoft.com/office/word/2010/wordprocessingShape" xmlns:a14="http://schemas.microsoft.com/office/drawing/2010/main" val="0"/>
+                                <a14:useLocalDpi xmlns:a14="http://schemas.microsoft.com/office/drawing/2010/main" xmlns:wps="http://schemas.microsoft.com/office/word/2010/wordprocessingShape" xmlns:wpi="http://schemas.microsoft.com/office/word/2010/wordprocessingInk" xmlns:wpg="http://schemas.microsoft.com/office/word/2010/wordprocessingGroup" xmlns:w15="http://schemas.microsoft.com/office/word/2012/wordml" xmlns:w14="http://schemas.microsoft.com/office/word/2010/wordml" xmlns:w="http://schemas.openxmlformats.org/wordprocessingml/2006/main" xmlns:w10="urn:schemas-microsoft-com:office:word" xmlns:wp14="http://schemas.microsoft.com/office/word/2010/wordprocessingDrawing" xmlns:v="urn:schemas-microsoft-com:vml" xmlns:o="urn:schemas-microsoft-com:office:office" xmlns:mc="http://schemas.openxmlformats.org/markup-compatibility/2006" xmlns:wpc="http://schemas.microsoft.com/office/word/2010/wordprocessingCanvas" xmlns="" val="0"/>
                               </a:ext>
                             </a:extLst>
                           </a:blip>
@@ -33888,7 +34794,7 @@
                           </a:ln>
                           <a:extLst>
                             <a:ext uri="{53640926-AAD7-44D8-BBD7-CCE9431645EC}">
-                              <a14:shadowObscured xmlns="" xmlns:wpc="http://schemas.microsoft.com/office/word/2010/wordprocessingCanvas" xmlns:mc="http://schemas.openxmlformats.org/markup-compatibility/2006" xmlns:o="urn:schemas-microsoft-com:office:office" xmlns:v="urn:schemas-microsoft-com:vml" xmlns:wp14="http://schemas.microsoft.com/office/word/2010/wordprocessingDrawing" xmlns:w10="urn:schemas-microsoft-com:office:word" xmlns:w="http://schemas.openxmlformats.org/wordprocessingml/2006/main" xmlns:w14="http://schemas.microsoft.com/office/word/2010/wordml" xmlns:w15="http://schemas.microsoft.com/office/word/2012/wordml" xmlns:wpg="http://schemas.microsoft.com/office/word/2010/wordprocessingGroup" xmlns:wpi="http://schemas.microsoft.com/office/word/2010/wordprocessingInk" xmlns:wps="http://schemas.microsoft.com/office/word/2010/wordprocessingShape" xmlns:a14="http://schemas.microsoft.com/office/drawing/2010/main"/>
+                              <a14:shadowObscured xmlns:a14="http://schemas.microsoft.com/office/drawing/2010/main" xmlns:wps="http://schemas.microsoft.com/office/word/2010/wordprocessingShape" xmlns:wpi="http://schemas.microsoft.com/office/word/2010/wordprocessingInk" xmlns:wpg="http://schemas.microsoft.com/office/word/2010/wordprocessingGroup" xmlns:w15="http://schemas.microsoft.com/office/word/2012/wordml" xmlns:w14="http://schemas.microsoft.com/office/word/2010/wordml" xmlns:w="http://schemas.openxmlformats.org/wordprocessingml/2006/main" xmlns:w10="urn:schemas-microsoft-com:office:word" xmlns:wp14="http://schemas.microsoft.com/office/word/2010/wordprocessingDrawing" xmlns:v="urn:schemas-microsoft-com:vml" xmlns:o="urn:schemas-microsoft-com:office:office" xmlns:mc="http://schemas.openxmlformats.org/markup-compatibility/2006" xmlns:wpc="http://schemas.microsoft.com/office/word/2010/wordprocessingCanvas" xmlns=""/>
                             </a:ext>
                           </a:extLst>
                         </pic:spPr>
@@ -34038,10 +34944,10 @@
                           </pic:cNvPicPr>
                         </pic:nvPicPr>
                         <pic:blipFill rotWithShape="1">
-                          <a:blip r:embed="rId50" cstate="print">
+                          <a:blip r:embed="rId51" cstate="print">
                             <a:extLst>
                               <a:ext uri="{28A0092B-C50C-407E-A947-70E740481C1C}">
-                                <a14:useLocalDpi xmlns="" xmlns:wpc="http://schemas.microsoft.com/office/word/2010/wordprocessingCanvas" xmlns:mc="http://schemas.openxmlformats.org/markup-compatibility/2006" xmlns:o="urn:schemas-microsoft-com:office:office" xmlns:v="urn:schemas-microsoft-com:vml" xmlns:wp14="http://schemas.microsoft.com/office/word/2010/wordprocessingDrawing" xmlns:w10="urn:schemas-microsoft-com:office:word" xmlns:w="http://schemas.openxmlformats.org/wordprocessingml/2006/main" xmlns:w14="http://schemas.microsoft.com/office/word/2010/wordml" xmlns:w15="http://schemas.microsoft.com/office/word/2012/wordml" xmlns:wpg="http://schemas.microsoft.com/office/word/2010/wordprocessingGroup" xmlns:wpi="http://schemas.microsoft.com/office/word/2010/wordprocessingInk" xmlns:wps="http://schemas.microsoft.com/office/word/2010/wordprocessingShape" xmlns:a14="http://schemas.microsoft.com/office/drawing/2010/main" val="0"/>
+                                <a14:useLocalDpi xmlns:a14="http://schemas.microsoft.com/office/drawing/2010/main" xmlns:wps="http://schemas.microsoft.com/office/word/2010/wordprocessingShape" xmlns:wpi="http://schemas.microsoft.com/office/word/2010/wordprocessingInk" xmlns:wpg="http://schemas.microsoft.com/office/word/2010/wordprocessingGroup" xmlns:w15="http://schemas.microsoft.com/office/word/2012/wordml" xmlns:w14="http://schemas.microsoft.com/office/word/2010/wordml" xmlns:w="http://schemas.openxmlformats.org/wordprocessingml/2006/main" xmlns:w10="urn:schemas-microsoft-com:office:word" xmlns:wp14="http://schemas.microsoft.com/office/word/2010/wordprocessingDrawing" xmlns:v="urn:schemas-microsoft-com:vml" xmlns:o="urn:schemas-microsoft-com:office:office" xmlns:mc="http://schemas.openxmlformats.org/markup-compatibility/2006" xmlns:wpc="http://schemas.microsoft.com/office/word/2010/wordprocessingCanvas" xmlns="" val="0"/>
                               </a:ext>
                             </a:extLst>
                           </a:blip>
@@ -34062,7 +34968,7 @@
                           </a:ln>
                           <a:extLst>
                             <a:ext uri="{53640926-AAD7-44D8-BBD7-CCE9431645EC}">
-                              <a14:shadowObscured xmlns="" xmlns:wpc="http://schemas.microsoft.com/office/word/2010/wordprocessingCanvas" xmlns:mc="http://schemas.openxmlformats.org/markup-compatibility/2006" xmlns:o="urn:schemas-microsoft-com:office:office" xmlns:v="urn:schemas-microsoft-com:vml" xmlns:wp14="http://schemas.microsoft.com/office/word/2010/wordprocessingDrawing" xmlns:w10="urn:schemas-microsoft-com:office:word" xmlns:w="http://schemas.openxmlformats.org/wordprocessingml/2006/main" xmlns:w14="http://schemas.microsoft.com/office/word/2010/wordml" xmlns:w15="http://schemas.microsoft.com/office/word/2012/wordml" xmlns:wpg="http://schemas.microsoft.com/office/word/2010/wordprocessingGroup" xmlns:wpi="http://schemas.microsoft.com/office/word/2010/wordprocessingInk" xmlns:wps="http://schemas.microsoft.com/office/word/2010/wordprocessingShape" xmlns:a14="http://schemas.microsoft.com/office/drawing/2010/main"/>
+                              <a14:shadowObscured xmlns:a14="http://schemas.microsoft.com/office/drawing/2010/main" xmlns:wps="http://schemas.microsoft.com/office/word/2010/wordprocessingShape" xmlns:wpi="http://schemas.microsoft.com/office/word/2010/wordprocessingInk" xmlns:wpg="http://schemas.microsoft.com/office/word/2010/wordprocessingGroup" xmlns:w15="http://schemas.microsoft.com/office/word/2012/wordml" xmlns:w14="http://schemas.microsoft.com/office/word/2010/wordml" xmlns:w="http://schemas.openxmlformats.org/wordprocessingml/2006/main" xmlns:w10="urn:schemas-microsoft-com:office:word" xmlns:wp14="http://schemas.microsoft.com/office/word/2010/wordprocessingDrawing" xmlns:v="urn:schemas-microsoft-com:vml" xmlns:o="urn:schemas-microsoft-com:office:office" xmlns:mc="http://schemas.openxmlformats.org/markup-compatibility/2006" xmlns:wpc="http://schemas.microsoft.com/office/word/2010/wordprocessingCanvas" xmlns=""/>
                             </a:ext>
                           </a:extLst>
                         </pic:spPr>
@@ -34229,10 +35135,10 @@
                           </pic:cNvPicPr>
                         </pic:nvPicPr>
                         <pic:blipFill rotWithShape="1">
-                          <a:blip r:embed="rId51" cstate="print">
+                          <a:blip r:embed="rId52" cstate="print">
                             <a:extLst>
                               <a:ext uri="{28A0092B-C50C-407E-A947-70E740481C1C}">
-                                <a14:useLocalDpi xmlns="" xmlns:wpc="http://schemas.microsoft.com/office/word/2010/wordprocessingCanvas" xmlns:mc="http://schemas.openxmlformats.org/markup-compatibility/2006" xmlns:o="urn:schemas-microsoft-com:office:office" xmlns:v="urn:schemas-microsoft-com:vml" xmlns:wp14="http://schemas.microsoft.com/office/word/2010/wordprocessingDrawing" xmlns:w10="urn:schemas-microsoft-com:office:word" xmlns:w="http://schemas.openxmlformats.org/wordprocessingml/2006/main" xmlns:w14="http://schemas.microsoft.com/office/word/2010/wordml" xmlns:w15="http://schemas.microsoft.com/office/word/2012/wordml" xmlns:wpg="http://schemas.microsoft.com/office/word/2010/wordprocessingGroup" xmlns:wpi="http://schemas.microsoft.com/office/word/2010/wordprocessingInk" xmlns:wps="http://schemas.microsoft.com/office/word/2010/wordprocessingShape" xmlns:a14="http://schemas.microsoft.com/office/drawing/2010/main" val="0"/>
+                                <a14:useLocalDpi xmlns:a14="http://schemas.microsoft.com/office/drawing/2010/main" xmlns:wps="http://schemas.microsoft.com/office/word/2010/wordprocessingShape" xmlns:wpi="http://schemas.microsoft.com/office/word/2010/wordprocessingInk" xmlns:wpg="http://schemas.microsoft.com/office/word/2010/wordprocessingGroup" xmlns:w15="http://schemas.microsoft.com/office/word/2012/wordml" xmlns:w14="http://schemas.microsoft.com/office/word/2010/wordml" xmlns:w="http://schemas.openxmlformats.org/wordprocessingml/2006/main" xmlns:w10="urn:schemas-microsoft-com:office:word" xmlns:wp14="http://schemas.microsoft.com/office/word/2010/wordprocessingDrawing" xmlns:v="urn:schemas-microsoft-com:vml" xmlns:o="urn:schemas-microsoft-com:office:office" xmlns:mc="http://schemas.openxmlformats.org/markup-compatibility/2006" xmlns:wpc="http://schemas.microsoft.com/office/word/2010/wordprocessingCanvas" xmlns="" val="0"/>
                               </a:ext>
                             </a:extLst>
                           </a:blip>
@@ -34253,7 +35159,7 @@
                           </a:ln>
                           <a:extLst>
                             <a:ext uri="{53640926-AAD7-44D8-BBD7-CCE9431645EC}">
-                              <a14:shadowObscured xmlns="" xmlns:wpc="http://schemas.microsoft.com/office/word/2010/wordprocessingCanvas" xmlns:mc="http://schemas.openxmlformats.org/markup-compatibility/2006" xmlns:o="urn:schemas-microsoft-com:office:office" xmlns:v="urn:schemas-microsoft-com:vml" xmlns:wp14="http://schemas.microsoft.com/office/word/2010/wordprocessingDrawing" xmlns:w10="urn:schemas-microsoft-com:office:word" xmlns:w="http://schemas.openxmlformats.org/wordprocessingml/2006/main" xmlns:w14="http://schemas.microsoft.com/office/word/2010/wordml" xmlns:w15="http://schemas.microsoft.com/office/word/2012/wordml" xmlns:wpg="http://schemas.microsoft.com/office/word/2010/wordprocessingGroup" xmlns:wpi="http://schemas.microsoft.com/office/word/2010/wordprocessingInk" xmlns:wps="http://schemas.microsoft.com/office/word/2010/wordprocessingShape" xmlns:a14="http://schemas.microsoft.com/office/drawing/2010/main"/>
+                              <a14:shadowObscured xmlns:a14="http://schemas.microsoft.com/office/drawing/2010/main" xmlns:wps="http://schemas.microsoft.com/office/word/2010/wordprocessingShape" xmlns:wpi="http://schemas.microsoft.com/office/word/2010/wordprocessingInk" xmlns:wpg="http://schemas.microsoft.com/office/word/2010/wordprocessingGroup" xmlns:w15="http://schemas.microsoft.com/office/word/2012/wordml" xmlns:w14="http://schemas.microsoft.com/office/word/2010/wordml" xmlns:w="http://schemas.openxmlformats.org/wordprocessingml/2006/main" xmlns:w10="urn:schemas-microsoft-com:office:word" xmlns:wp14="http://schemas.microsoft.com/office/word/2010/wordprocessingDrawing" xmlns:v="urn:schemas-microsoft-com:vml" xmlns:o="urn:schemas-microsoft-com:office:office" xmlns:mc="http://schemas.openxmlformats.org/markup-compatibility/2006" xmlns:wpc="http://schemas.microsoft.com/office/word/2010/wordprocessingCanvas" xmlns=""/>
                             </a:ext>
                           </a:extLst>
                         </pic:spPr>
@@ -34362,10 +35268,10 @@
                           </pic:cNvPicPr>
                         </pic:nvPicPr>
                         <pic:blipFill>
-                          <a:blip r:embed="rId52" cstate="print">
+                          <a:blip r:embed="rId53" cstate="print">
                             <a:extLst>
                               <a:ext uri="{28A0092B-C50C-407E-A947-70E740481C1C}">
-                                <a14:useLocalDpi xmlns="" xmlns:wpc="http://schemas.microsoft.com/office/word/2010/wordprocessingCanvas" xmlns:mc="http://schemas.openxmlformats.org/markup-compatibility/2006" xmlns:o="urn:schemas-microsoft-com:office:office" xmlns:v="urn:schemas-microsoft-com:vml" xmlns:wp14="http://schemas.microsoft.com/office/word/2010/wordprocessingDrawing" xmlns:w10="urn:schemas-microsoft-com:office:word" xmlns:w="http://schemas.openxmlformats.org/wordprocessingml/2006/main" xmlns:w14="http://schemas.microsoft.com/office/word/2010/wordml" xmlns:w15="http://schemas.microsoft.com/office/word/2012/wordml" xmlns:wpg="http://schemas.microsoft.com/office/word/2010/wordprocessingGroup" xmlns:wpi="http://schemas.microsoft.com/office/word/2010/wordprocessingInk" xmlns:wps="http://schemas.microsoft.com/office/word/2010/wordprocessingShape" xmlns:a14="http://schemas.microsoft.com/office/drawing/2010/main" val="0"/>
+                                <a14:useLocalDpi xmlns:a14="http://schemas.microsoft.com/office/drawing/2010/main" xmlns:wps="http://schemas.microsoft.com/office/word/2010/wordprocessingShape" xmlns:wpi="http://schemas.microsoft.com/office/word/2010/wordprocessingInk" xmlns:wpg="http://schemas.microsoft.com/office/word/2010/wordprocessingGroup" xmlns:w15="http://schemas.microsoft.com/office/word/2012/wordml" xmlns:w14="http://schemas.microsoft.com/office/word/2010/wordml" xmlns:w="http://schemas.openxmlformats.org/wordprocessingml/2006/main" xmlns:w10="urn:schemas-microsoft-com:office:word" xmlns:wp14="http://schemas.microsoft.com/office/word/2010/wordprocessingDrawing" xmlns:v="urn:schemas-microsoft-com:vml" xmlns:o="urn:schemas-microsoft-com:office:office" xmlns:mc="http://schemas.openxmlformats.org/markup-compatibility/2006" xmlns:wpc="http://schemas.microsoft.com/office/word/2010/wordprocessingCanvas" xmlns="" val="0"/>
                               </a:ext>
                             </a:extLst>
                           </a:blip>
@@ -34600,10 +35506,10 @@
                           </pic:cNvPicPr>
                         </pic:nvPicPr>
                         <pic:blipFill>
-                          <a:blip r:embed="rId53" cstate="print">
+                          <a:blip r:embed="rId54" cstate="print">
                             <a:extLst>
                               <a:ext uri="{28A0092B-C50C-407E-A947-70E740481C1C}">
-                                <a14:useLocalDpi xmlns="" xmlns:wpc="http://schemas.microsoft.com/office/word/2010/wordprocessingCanvas" xmlns:mc="http://schemas.openxmlformats.org/markup-compatibility/2006" xmlns:o="urn:schemas-microsoft-com:office:office" xmlns:v="urn:schemas-microsoft-com:vml" xmlns:wp14="http://schemas.microsoft.com/office/word/2010/wordprocessingDrawing" xmlns:w10="urn:schemas-microsoft-com:office:word" xmlns:w="http://schemas.openxmlformats.org/wordprocessingml/2006/main" xmlns:w14="http://schemas.microsoft.com/office/word/2010/wordml" xmlns:w15="http://schemas.microsoft.com/office/word/2012/wordml" xmlns:wpg="http://schemas.microsoft.com/office/word/2010/wordprocessingGroup" xmlns:wpi="http://schemas.microsoft.com/office/word/2010/wordprocessingInk" xmlns:wps="http://schemas.microsoft.com/office/word/2010/wordprocessingShape" xmlns:a14="http://schemas.microsoft.com/office/drawing/2010/main" val="0"/>
+                                <a14:useLocalDpi xmlns:a14="http://schemas.microsoft.com/office/drawing/2010/main" xmlns:wps="http://schemas.microsoft.com/office/word/2010/wordprocessingShape" xmlns:wpi="http://schemas.microsoft.com/office/word/2010/wordprocessingInk" xmlns:wpg="http://schemas.microsoft.com/office/word/2010/wordprocessingGroup" xmlns:w15="http://schemas.microsoft.com/office/word/2012/wordml" xmlns:w14="http://schemas.microsoft.com/office/word/2010/wordml" xmlns:w="http://schemas.openxmlformats.org/wordprocessingml/2006/main" xmlns:w10="urn:schemas-microsoft-com:office:word" xmlns:wp14="http://schemas.microsoft.com/office/word/2010/wordprocessingDrawing" xmlns:v="urn:schemas-microsoft-com:vml" xmlns:o="urn:schemas-microsoft-com:office:office" xmlns:mc="http://schemas.openxmlformats.org/markup-compatibility/2006" xmlns:wpc="http://schemas.microsoft.com/office/word/2010/wordprocessingCanvas" xmlns="" val="0"/>
                               </a:ext>
                             </a:extLst>
                           </a:blip>
@@ -34733,10 +35639,10 @@
                           </pic:cNvPicPr>
                         </pic:nvPicPr>
                         <pic:blipFill rotWithShape="1">
-                          <a:blip r:embed="rId54" cstate="print">
+                          <a:blip r:embed="rId55" cstate="print">
                             <a:extLst>
                               <a:ext uri="{28A0092B-C50C-407E-A947-70E740481C1C}">
-                                <a14:useLocalDpi xmlns="" xmlns:wpc="http://schemas.microsoft.com/office/word/2010/wordprocessingCanvas" xmlns:mc="http://schemas.openxmlformats.org/markup-compatibility/2006" xmlns:o="urn:schemas-microsoft-com:office:office" xmlns:v="urn:schemas-microsoft-com:vml" xmlns:wp14="http://schemas.microsoft.com/office/word/2010/wordprocessingDrawing" xmlns:w10="urn:schemas-microsoft-com:office:word" xmlns:w="http://schemas.openxmlformats.org/wordprocessingml/2006/main" xmlns:w14="http://schemas.microsoft.com/office/word/2010/wordml" xmlns:w15="http://schemas.microsoft.com/office/word/2012/wordml" xmlns:wpg="http://schemas.microsoft.com/office/word/2010/wordprocessingGroup" xmlns:wpi="http://schemas.microsoft.com/office/word/2010/wordprocessingInk" xmlns:wps="http://schemas.microsoft.com/office/word/2010/wordprocessingShape" xmlns:a14="http://schemas.microsoft.com/office/drawing/2010/main" val="0"/>
+                                <a14:useLocalDpi xmlns:a14="http://schemas.microsoft.com/office/drawing/2010/main" xmlns:wps="http://schemas.microsoft.com/office/word/2010/wordprocessingShape" xmlns:wpi="http://schemas.microsoft.com/office/word/2010/wordprocessingInk" xmlns:wpg="http://schemas.microsoft.com/office/word/2010/wordprocessingGroup" xmlns:w15="http://schemas.microsoft.com/office/word/2012/wordml" xmlns:w14="http://schemas.microsoft.com/office/word/2010/wordml" xmlns:w="http://schemas.openxmlformats.org/wordprocessingml/2006/main" xmlns:w10="urn:schemas-microsoft-com:office:word" xmlns:wp14="http://schemas.microsoft.com/office/word/2010/wordprocessingDrawing" xmlns:v="urn:schemas-microsoft-com:vml" xmlns:o="urn:schemas-microsoft-com:office:office" xmlns:mc="http://schemas.openxmlformats.org/markup-compatibility/2006" xmlns:wpc="http://schemas.microsoft.com/office/word/2010/wordprocessingCanvas" xmlns="" val="0"/>
                               </a:ext>
                             </a:extLst>
                           </a:blip>
@@ -34757,7 +35663,7 @@
                           </a:ln>
                           <a:extLst>
                             <a:ext uri="{53640926-AAD7-44D8-BBD7-CCE9431645EC}">
-                              <a14:shadowObscured xmlns="" xmlns:wpc="http://schemas.microsoft.com/office/word/2010/wordprocessingCanvas" xmlns:mc="http://schemas.openxmlformats.org/markup-compatibility/2006" xmlns:o="urn:schemas-microsoft-com:office:office" xmlns:v="urn:schemas-microsoft-com:vml" xmlns:wp14="http://schemas.microsoft.com/office/word/2010/wordprocessingDrawing" xmlns:w10="urn:schemas-microsoft-com:office:word" xmlns:w="http://schemas.openxmlformats.org/wordprocessingml/2006/main" xmlns:w14="http://schemas.microsoft.com/office/word/2010/wordml" xmlns:w15="http://schemas.microsoft.com/office/word/2012/wordml" xmlns:wpg="http://schemas.microsoft.com/office/word/2010/wordprocessingGroup" xmlns:wpi="http://schemas.microsoft.com/office/word/2010/wordprocessingInk" xmlns:wps="http://schemas.microsoft.com/office/word/2010/wordprocessingShape" xmlns:a14="http://schemas.microsoft.com/office/drawing/2010/main"/>
+                              <a14:shadowObscured xmlns:a14="http://schemas.microsoft.com/office/drawing/2010/main" xmlns:wps="http://schemas.microsoft.com/office/word/2010/wordprocessingShape" xmlns:wpi="http://schemas.microsoft.com/office/word/2010/wordprocessingInk" xmlns:wpg="http://schemas.microsoft.com/office/word/2010/wordprocessingGroup" xmlns:w15="http://schemas.microsoft.com/office/word/2012/wordml" xmlns:w14="http://schemas.microsoft.com/office/word/2010/wordml" xmlns:w="http://schemas.openxmlformats.org/wordprocessingml/2006/main" xmlns:w10="urn:schemas-microsoft-com:office:word" xmlns:wp14="http://schemas.microsoft.com/office/word/2010/wordprocessingDrawing" xmlns:v="urn:schemas-microsoft-com:vml" xmlns:o="urn:schemas-microsoft-com:office:office" xmlns:mc="http://schemas.openxmlformats.org/markup-compatibility/2006" xmlns:wpc="http://schemas.microsoft.com/office/word/2010/wordprocessingCanvas" xmlns=""/>
                             </a:ext>
                           </a:extLst>
                         </pic:spPr>
@@ -34927,10 +35833,10 @@
                           </pic:cNvPicPr>
                         </pic:nvPicPr>
                         <pic:blipFill>
-                          <a:blip r:embed="rId55" cstate="print">
+                          <a:blip r:embed="rId56" cstate="print">
                             <a:extLst>
                               <a:ext uri="{28A0092B-C50C-407E-A947-70E740481C1C}">
-                                <a14:useLocalDpi xmlns="" xmlns:wpc="http://schemas.microsoft.com/office/word/2010/wordprocessingCanvas" xmlns:mc="http://schemas.openxmlformats.org/markup-compatibility/2006" xmlns:o="urn:schemas-microsoft-com:office:office" xmlns:v="urn:schemas-microsoft-com:vml" xmlns:wp14="http://schemas.microsoft.com/office/word/2010/wordprocessingDrawing" xmlns:w10="urn:schemas-microsoft-com:office:word" xmlns:w="http://schemas.openxmlformats.org/wordprocessingml/2006/main" xmlns:w14="http://schemas.microsoft.com/office/word/2010/wordml" xmlns:w15="http://schemas.microsoft.com/office/word/2012/wordml" xmlns:wpg="http://schemas.microsoft.com/office/word/2010/wordprocessingGroup" xmlns:wpi="http://schemas.microsoft.com/office/word/2010/wordprocessingInk" xmlns:wps="http://schemas.microsoft.com/office/word/2010/wordprocessingShape" xmlns:a14="http://schemas.microsoft.com/office/drawing/2010/main" val="0"/>
+                                <a14:useLocalDpi xmlns:a14="http://schemas.microsoft.com/office/drawing/2010/main" xmlns:wps="http://schemas.microsoft.com/office/word/2010/wordprocessingShape" xmlns:wpi="http://schemas.microsoft.com/office/word/2010/wordprocessingInk" xmlns:wpg="http://schemas.microsoft.com/office/word/2010/wordprocessingGroup" xmlns:w15="http://schemas.microsoft.com/office/word/2012/wordml" xmlns:w14="http://schemas.microsoft.com/office/word/2010/wordml" xmlns:w="http://schemas.openxmlformats.org/wordprocessingml/2006/main" xmlns:w10="urn:schemas-microsoft-com:office:word" xmlns:wp14="http://schemas.microsoft.com/office/word/2010/wordprocessingDrawing" xmlns:v="urn:schemas-microsoft-com:vml" xmlns:o="urn:schemas-microsoft-com:office:office" xmlns:mc="http://schemas.openxmlformats.org/markup-compatibility/2006" xmlns:wpc="http://schemas.microsoft.com/office/word/2010/wordprocessingCanvas" xmlns="" val="0"/>
                               </a:ext>
                             </a:extLst>
                           </a:blip>
@@ -35129,10 +36035,10 @@
                           </pic:cNvPicPr>
                         </pic:nvPicPr>
                         <pic:blipFill>
-                          <a:blip r:embed="rId56" cstate="print">
+                          <a:blip r:embed="rId57" cstate="print">
                             <a:extLst>
                               <a:ext uri="{28A0092B-C50C-407E-A947-70E740481C1C}">
-                                <a14:useLocalDpi xmlns="" xmlns:wpc="http://schemas.microsoft.com/office/word/2010/wordprocessingCanvas" xmlns:mc="http://schemas.openxmlformats.org/markup-compatibility/2006" xmlns:o="urn:schemas-microsoft-com:office:office" xmlns:v="urn:schemas-microsoft-com:vml" xmlns:wp14="http://schemas.microsoft.com/office/word/2010/wordprocessingDrawing" xmlns:w10="urn:schemas-microsoft-com:office:word" xmlns:w="http://schemas.openxmlformats.org/wordprocessingml/2006/main" xmlns:w14="http://schemas.microsoft.com/office/word/2010/wordml" xmlns:w15="http://schemas.microsoft.com/office/word/2012/wordml" xmlns:wpg="http://schemas.microsoft.com/office/word/2010/wordprocessingGroup" xmlns:wpi="http://schemas.microsoft.com/office/word/2010/wordprocessingInk" xmlns:wps="http://schemas.microsoft.com/office/word/2010/wordprocessingShape" xmlns:a14="http://schemas.microsoft.com/office/drawing/2010/main" val="0"/>
+                                <a14:useLocalDpi xmlns:a14="http://schemas.microsoft.com/office/drawing/2010/main" xmlns:wps="http://schemas.microsoft.com/office/word/2010/wordprocessingShape" xmlns:wpi="http://schemas.microsoft.com/office/word/2010/wordprocessingInk" xmlns:wpg="http://schemas.microsoft.com/office/word/2010/wordprocessingGroup" xmlns:w15="http://schemas.microsoft.com/office/word/2012/wordml" xmlns:w14="http://schemas.microsoft.com/office/word/2010/wordml" xmlns:w="http://schemas.openxmlformats.org/wordprocessingml/2006/main" xmlns:w10="urn:schemas-microsoft-com:office:word" xmlns:wp14="http://schemas.microsoft.com/office/word/2010/wordprocessingDrawing" xmlns:v="urn:schemas-microsoft-com:vml" xmlns:o="urn:schemas-microsoft-com:office:office" xmlns:mc="http://schemas.openxmlformats.org/markup-compatibility/2006" xmlns:wpc="http://schemas.microsoft.com/office/word/2010/wordprocessingCanvas" xmlns="" val="0"/>
                               </a:ext>
                             </a:extLst>
                           </a:blip>
@@ -35277,10 +36183,10 @@
                           </pic:cNvPicPr>
                         </pic:nvPicPr>
                         <pic:blipFill>
-                          <a:blip r:embed="rId57" cstate="print">
+                          <a:blip r:embed="rId58" cstate="print">
                             <a:extLst>
                               <a:ext uri="{28A0092B-C50C-407E-A947-70E740481C1C}">
-                                <a14:useLocalDpi xmlns="" xmlns:wpc="http://schemas.microsoft.com/office/word/2010/wordprocessingCanvas" xmlns:mc="http://schemas.openxmlformats.org/markup-compatibility/2006" xmlns:o="urn:schemas-microsoft-com:office:office" xmlns:v="urn:schemas-microsoft-com:vml" xmlns:wp14="http://schemas.microsoft.com/office/word/2010/wordprocessingDrawing" xmlns:w10="urn:schemas-microsoft-com:office:word" xmlns:w="http://schemas.openxmlformats.org/wordprocessingml/2006/main" xmlns:w14="http://schemas.microsoft.com/office/word/2010/wordml" xmlns:w15="http://schemas.microsoft.com/office/word/2012/wordml" xmlns:wpg="http://schemas.microsoft.com/office/word/2010/wordprocessingGroup" xmlns:wpi="http://schemas.microsoft.com/office/word/2010/wordprocessingInk" xmlns:wps="http://schemas.microsoft.com/office/word/2010/wordprocessingShape" xmlns:a14="http://schemas.microsoft.com/office/drawing/2010/main" val="0"/>
+                                <a14:useLocalDpi xmlns:a14="http://schemas.microsoft.com/office/drawing/2010/main" xmlns:wps="http://schemas.microsoft.com/office/word/2010/wordprocessingShape" xmlns:wpi="http://schemas.microsoft.com/office/word/2010/wordprocessingInk" xmlns:wpg="http://schemas.microsoft.com/office/word/2010/wordprocessingGroup" xmlns:w15="http://schemas.microsoft.com/office/word/2012/wordml" xmlns:w14="http://schemas.microsoft.com/office/word/2010/wordml" xmlns:w="http://schemas.openxmlformats.org/wordprocessingml/2006/main" xmlns:w10="urn:schemas-microsoft-com:office:word" xmlns:wp14="http://schemas.microsoft.com/office/word/2010/wordprocessingDrawing" xmlns:v="urn:schemas-microsoft-com:vml" xmlns:o="urn:schemas-microsoft-com:office:office" xmlns:mc="http://schemas.openxmlformats.org/markup-compatibility/2006" xmlns:wpc="http://schemas.microsoft.com/office/word/2010/wordprocessingCanvas" xmlns="" val="0"/>
                               </a:ext>
                             </a:extLst>
                           </a:blip>
@@ -35443,10 +36349,10 @@
                           </pic:cNvPicPr>
                         </pic:nvPicPr>
                         <pic:blipFill>
-                          <a:blip r:embed="rId58" cstate="print">
+                          <a:blip r:embed="rId59" cstate="print">
                             <a:extLst>
                               <a:ext uri="{28A0092B-C50C-407E-A947-70E740481C1C}">
-                                <a14:useLocalDpi xmlns="" xmlns:wpc="http://schemas.microsoft.com/office/word/2010/wordprocessingCanvas" xmlns:mc="http://schemas.openxmlformats.org/markup-compatibility/2006" xmlns:o="urn:schemas-microsoft-com:office:office" xmlns:v="urn:schemas-microsoft-com:vml" xmlns:wp14="http://schemas.microsoft.com/office/word/2010/wordprocessingDrawing" xmlns:w10="urn:schemas-microsoft-com:office:word" xmlns:w="http://schemas.openxmlformats.org/wordprocessingml/2006/main" xmlns:w14="http://schemas.microsoft.com/office/word/2010/wordml" xmlns:w15="http://schemas.microsoft.com/office/word/2012/wordml" xmlns:wpg="http://schemas.microsoft.com/office/word/2010/wordprocessingGroup" xmlns:wpi="http://schemas.microsoft.com/office/word/2010/wordprocessingInk" xmlns:wps="http://schemas.microsoft.com/office/word/2010/wordprocessingShape" xmlns:a14="http://schemas.microsoft.com/office/drawing/2010/main" val="0"/>
+                                <a14:useLocalDpi xmlns:a14="http://schemas.microsoft.com/office/drawing/2010/main" xmlns:wps="http://schemas.microsoft.com/office/word/2010/wordprocessingShape" xmlns:wpi="http://schemas.microsoft.com/office/word/2010/wordprocessingInk" xmlns:wpg="http://schemas.microsoft.com/office/word/2010/wordprocessingGroup" xmlns:w15="http://schemas.microsoft.com/office/word/2012/wordml" xmlns:w14="http://schemas.microsoft.com/office/word/2010/wordml" xmlns:w="http://schemas.openxmlformats.org/wordprocessingml/2006/main" xmlns:w10="urn:schemas-microsoft-com:office:word" xmlns:wp14="http://schemas.microsoft.com/office/word/2010/wordprocessingDrawing" xmlns:v="urn:schemas-microsoft-com:vml" xmlns:o="urn:schemas-microsoft-com:office:office" xmlns:mc="http://schemas.openxmlformats.org/markup-compatibility/2006" xmlns:wpc="http://schemas.microsoft.com/office/word/2010/wordprocessingCanvas" xmlns="" val="0"/>
                               </a:ext>
                             </a:extLst>
                           </a:blip>
@@ -35639,10 +36545,10 @@
                           </pic:cNvPicPr>
                         </pic:nvPicPr>
                         <pic:blipFill>
-                          <a:blip r:embed="rId59" cstate="print">
+                          <a:blip r:embed="rId60" cstate="print">
                             <a:extLst>
                               <a:ext uri="{28A0092B-C50C-407E-A947-70E740481C1C}">
-                                <a14:useLocalDpi xmlns="" xmlns:wpc="http://schemas.microsoft.com/office/word/2010/wordprocessingCanvas" xmlns:mc="http://schemas.openxmlformats.org/markup-compatibility/2006" xmlns:o="urn:schemas-microsoft-com:office:office" xmlns:v="urn:schemas-microsoft-com:vml" xmlns:wp14="http://schemas.microsoft.com/office/word/2010/wordprocessingDrawing" xmlns:w10="urn:schemas-microsoft-com:office:word" xmlns:w="http://schemas.openxmlformats.org/wordprocessingml/2006/main" xmlns:w14="http://schemas.microsoft.com/office/word/2010/wordml" xmlns:w15="http://schemas.microsoft.com/office/word/2012/wordml" xmlns:wpg="http://schemas.microsoft.com/office/word/2010/wordprocessingGroup" xmlns:wpi="http://schemas.microsoft.com/office/word/2010/wordprocessingInk" xmlns:wps="http://schemas.microsoft.com/office/word/2010/wordprocessingShape" xmlns:a14="http://schemas.microsoft.com/office/drawing/2010/main" val="0"/>
+                                <a14:useLocalDpi xmlns:a14="http://schemas.microsoft.com/office/drawing/2010/main" xmlns:wps="http://schemas.microsoft.com/office/word/2010/wordprocessingShape" xmlns:wpi="http://schemas.microsoft.com/office/word/2010/wordprocessingInk" xmlns:wpg="http://schemas.microsoft.com/office/word/2010/wordprocessingGroup" xmlns:w15="http://schemas.microsoft.com/office/word/2012/wordml" xmlns:w14="http://schemas.microsoft.com/office/word/2010/wordml" xmlns:w="http://schemas.openxmlformats.org/wordprocessingml/2006/main" xmlns:w10="urn:schemas-microsoft-com:office:word" xmlns:wp14="http://schemas.microsoft.com/office/word/2010/wordprocessingDrawing" xmlns:v="urn:schemas-microsoft-com:vml" xmlns:o="urn:schemas-microsoft-com:office:office" xmlns:mc="http://schemas.openxmlformats.org/markup-compatibility/2006" xmlns:wpc="http://schemas.microsoft.com/office/word/2010/wordprocessingCanvas" xmlns="" val="0"/>
                               </a:ext>
                             </a:extLst>
                           </a:blip>
@@ -35788,10 +36694,10 @@
                           </pic:cNvPicPr>
                         </pic:nvPicPr>
                         <pic:blipFill rotWithShape="1">
-                          <a:blip r:embed="rId60" cstate="print">
+                          <a:blip r:embed="rId61" cstate="print">
                             <a:extLst>
                               <a:ext uri="{28A0092B-C50C-407E-A947-70E740481C1C}">
-                                <a14:useLocalDpi xmlns="" xmlns:wpc="http://schemas.microsoft.com/office/word/2010/wordprocessingCanvas" xmlns:mc="http://schemas.openxmlformats.org/markup-compatibility/2006" xmlns:o="urn:schemas-microsoft-com:office:office" xmlns:v="urn:schemas-microsoft-com:vml" xmlns:wp14="http://schemas.microsoft.com/office/word/2010/wordprocessingDrawing" xmlns:w10="urn:schemas-microsoft-com:office:word" xmlns:w="http://schemas.openxmlformats.org/wordprocessingml/2006/main" xmlns:w14="http://schemas.microsoft.com/office/word/2010/wordml" xmlns:w15="http://schemas.microsoft.com/office/word/2012/wordml" xmlns:wpg="http://schemas.microsoft.com/office/word/2010/wordprocessingGroup" xmlns:wpi="http://schemas.microsoft.com/office/word/2010/wordprocessingInk" xmlns:wps="http://schemas.microsoft.com/office/word/2010/wordprocessingShape" xmlns:a14="http://schemas.microsoft.com/office/drawing/2010/main" val="0"/>
+                                <a14:useLocalDpi xmlns:a14="http://schemas.microsoft.com/office/drawing/2010/main" xmlns:wps="http://schemas.microsoft.com/office/word/2010/wordprocessingShape" xmlns:wpi="http://schemas.microsoft.com/office/word/2010/wordprocessingInk" xmlns:wpg="http://schemas.microsoft.com/office/word/2010/wordprocessingGroup" xmlns:w15="http://schemas.microsoft.com/office/word/2012/wordml" xmlns:w14="http://schemas.microsoft.com/office/word/2010/wordml" xmlns:w="http://schemas.openxmlformats.org/wordprocessingml/2006/main" xmlns:w10="urn:schemas-microsoft-com:office:word" xmlns:wp14="http://schemas.microsoft.com/office/word/2010/wordprocessingDrawing" xmlns:v="urn:schemas-microsoft-com:vml" xmlns:o="urn:schemas-microsoft-com:office:office" xmlns:mc="http://schemas.openxmlformats.org/markup-compatibility/2006" xmlns:wpc="http://schemas.microsoft.com/office/word/2010/wordprocessingCanvas" xmlns="" val="0"/>
                               </a:ext>
                             </a:extLst>
                           </a:blip>
@@ -35812,7 +36718,7 @@
                           </a:ln>
                           <a:extLst>
                             <a:ext uri="{53640926-AAD7-44D8-BBD7-CCE9431645EC}">
-                              <a14:shadowObscured xmlns="" xmlns:wpc="http://schemas.microsoft.com/office/word/2010/wordprocessingCanvas" xmlns:mc="http://schemas.openxmlformats.org/markup-compatibility/2006" xmlns:o="urn:schemas-microsoft-com:office:office" xmlns:v="urn:schemas-microsoft-com:vml" xmlns:wp14="http://schemas.microsoft.com/office/word/2010/wordprocessingDrawing" xmlns:w10="urn:schemas-microsoft-com:office:word" xmlns:w="http://schemas.openxmlformats.org/wordprocessingml/2006/main" xmlns:w14="http://schemas.microsoft.com/office/word/2010/wordml" xmlns:w15="http://schemas.microsoft.com/office/word/2012/wordml" xmlns:wpg="http://schemas.microsoft.com/office/word/2010/wordprocessingGroup" xmlns:wpi="http://schemas.microsoft.com/office/word/2010/wordprocessingInk" xmlns:wps="http://schemas.microsoft.com/office/word/2010/wordprocessingShape" xmlns:a14="http://schemas.microsoft.com/office/drawing/2010/main"/>
+                              <a14:shadowObscured xmlns:a14="http://schemas.microsoft.com/office/drawing/2010/main" xmlns:wps="http://schemas.microsoft.com/office/word/2010/wordprocessingShape" xmlns:wpi="http://schemas.microsoft.com/office/word/2010/wordprocessingInk" xmlns:wpg="http://schemas.microsoft.com/office/word/2010/wordprocessingGroup" xmlns:w15="http://schemas.microsoft.com/office/word/2012/wordml" xmlns:w14="http://schemas.microsoft.com/office/word/2010/wordml" xmlns:w="http://schemas.openxmlformats.org/wordprocessingml/2006/main" xmlns:w10="urn:schemas-microsoft-com:office:word" xmlns:wp14="http://schemas.microsoft.com/office/word/2010/wordprocessingDrawing" xmlns:v="urn:schemas-microsoft-com:vml" xmlns:o="urn:schemas-microsoft-com:office:office" xmlns:mc="http://schemas.openxmlformats.org/markup-compatibility/2006" xmlns:wpc="http://schemas.microsoft.com/office/word/2010/wordprocessingCanvas" xmlns=""/>
                             </a:ext>
                           </a:extLst>
                         </pic:spPr>
@@ -35997,7 +36903,7 @@
                           </pic:cNvPicPr>
                         </pic:nvPicPr>
                         <pic:blipFill>
-                          <a:blip r:embed="rId61" cstate="print"/>
+                          <a:blip r:embed="rId62" cstate="print"/>
                           <a:srcRect/>
                           <a:stretch>
                             <a:fillRect/>
@@ -36181,7 +37087,7 @@
                           </pic:cNvPicPr>
                         </pic:nvPicPr>
                         <pic:blipFill>
-                          <a:blip r:embed="rId62" cstate="print"/>
+                          <a:blip r:embed="rId63" cstate="print"/>
                           <a:srcRect/>
                           <a:stretch>
                             <a:fillRect/>
@@ -36302,7 +37208,7 @@
                     </pic:cNvPicPr>
                   </pic:nvPicPr>
                   <pic:blipFill>
-                    <a:blip r:embed="rId63" cstate="print"/>
+                    <a:blip r:embed="rId64" cstate="print"/>
                     <a:srcRect/>
                     <a:stretch>
                       <a:fillRect/>
@@ -36413,10 +37319,10 @@
                     </pic:cNvPicPr>
                   </pic:nvPicPr>
                   <pic:blipFill>
-                    <a:blip r:embed="rId64" cstate="print">
+                    <a:blip r:embed="rId65" cstate="print">
                       <a:extLst>
                         <a:ext uri="{28A0092B-C50C-407E-A947-70E740481C1C}">
-                          <a14:useLocalDpi xmlns="" xmlns:wpc="http://schemas.microsoft.com/office/word/2010/wordprocessingCanvas" xmlns:mc="http://schemas.openxmlformats.org/markup-compatibility/2006" xmlns:o="urn:schemas-microsoft-com:office:office" xmlns:v="urn:schemas-microsoft-com:vml" xmlns:wp14="http://schemas.microsoft.com/office/word/2010/wordprocessingDrawing" xmlns:w10="urn:schemas-microsoft-com:office:word" xmlns:w="http://schemas.openxmlformats.org/wordprocessingml/2006/main" xmlns:w14="http://schemas.microsoft.com/office/word/2010/wordml" xmlns:w15="http://schemas.microsoft.com/office/word/2012/wordml" xmlns:wpg="http://schemas.microsoft.com/office/word/2010/wordprocessingGroup" xmlns:wpi="http://schemas.microsoft.com/office/word/2010/wordprocessingInk" xmlns:wps="http://schemas.microsoft.com/office/word/2010/wordprocessingShape" xmlns:a14="http://schemas.microsoft.com/office/drawing/2010/main" val="0"/>
+                          <a14:useLocalDpi xmlns:a14="http://schemas.microsoft.com/office/drawing/2010/main" xmlns:wps="http://schemas.microsoft.com/office/word/2010/wordprocessingShape" xmlns:wpi="http://schemas.microsoft.com/office/word/2010/wordprocessingInk" xmlns:wpg="http://schemas.microsoft.com/office/word/2010/wordprocessingGroup" xmlns:w15="http://schemas.microsoft.com/office/word/2012/wordml" xmlns:w14="http://schemas.microsoft.com/office/word/2010/wordml" xmlns:w="http://schemas.openxmlformats.org/wordprocessingml/2006/main" xmlns:w10="urn:schemas-microsoft-com:office:word" xmlns:wp14="http://schemas.microsoft.com/office/word/2010/wordprocessingDrawing" xmlns:v="urn:schemas-microsoft-com:vml" xmlns:o="urn:schemas-microsoft-com:office:office" xmlns:mc="http://schemas.openxmlformats.org/markup-compatibility/2006" xmlns:wpc="http://schemas.microsoft.com/office/word/2010/wordprocessingCanvas" xmlns="" val="0"/>
                         </a:ext>
                       </a:extLst>
                     </a:blip>
@@ -38258,9 +39164,6 @@
           <w:tcPr>
             <w:cnfStyle w:val="001000000000"/>
             <w:tcW w:w="1951" w:type="dxa"/>
-            <w:tcBorders>
-              <w:bottom w:val="nil"/>
-            </w:tcBorders>
             <w:shd w:val="clear" w:color="auto" w:fill="A6A6A6" w:themeFill="background1" w:themeFillShade="A6"/>
           </w:tcPr>
           <w:p>
@@ -38330,7 +39233,6 @@
             <w:tcW w:w="1951" w:type="dxa"/>
             <w:tcBorders>
               <w:top w:val="nil"/>
-              <w:bottom w:val="nil"/>
             </w:tcBorders>
             <w:shd w:val="clear" w:color="auto" w:fill="A6A6A6" w:themeFill="background1" w:themeFillShade="A6"/>
           </w:tcPr>
@@ -38923,7 +39825,7 @@
           <w:szCs w:val="24"/>
         </w:rPr>
       </w:pPr>
-      <w:hyperlink r:id="rId65" w:anchor="3.%20Branch%20en%20Git" w:history="1">
+      <w:hyperlink r:id="rId66" w:anchor="3.%20Branch%20en%20Git" w:history="1">
         <w:r>
           <w:rPr>
             <w:rStyle w:val="Hipervnculo"/>
@@ -38966,7 +39868,7 @@
         </w:rPr>
         <w:t xml:space="preserve">: </w:t>
       </w:r>
-      <w:hyperlink r:id="rId66" w:history="1">
+      <w:hyperlink r:id="rId67" w:history="1">
         <w:r>
           <w:rPr>
             <w:rStyle w:val="Hipervnculo"/>
@@ -39016,7 +39918,7 @@
         </w:rPr>
         <w:t xml:space="preserve">: </w:t>
       </w:r>
-      <w:hyperlink r:id="rId67" w:history="1">
+      <w:hyperlink r:id="rId68" w:history="1">
         <w:r>
           <w:rPr>
             <w:rStyle w:val="Hipervnculo"/>
@@ -39051,7 +39953,7 @@
         <w:lastRenderedPageBreak/>
         <w:t xml:space="preserve">Wiki de EGC: </w:t>
       </w:r>
-      <w:hyperlink r:id="rId68" w:history="1">
+      <w:hyperlink r:id="rId69" w:history="1">
         <w:r>
           <w:rPr>
             <w:rStyle w:val="Hipervnculo"/>
@@ -39179,7 +40081,7 @@
         </w:rPr>
         <w:t xml:space="preserve">: </w:t>
       </w:r>
-      <w:hyperlink r:id="rId69" w:history="1">
+      <w:hyperlink r:id="rId70" w:history="1">
         <w:r>
           <w:rPr>
             <w:rStyle w:val="Hipervnculo"/>
@@ -39238,7 +40140,7 @@
           <w:szCs w:val="24"/>
         </w:rPr>
       </w:pPr>
-      <w:hyperlink r:id="rId70" w:history="1">
+      <w:hyperlink r:id="rId71" w:history="1">
         <w:r>
           <w:rPr>
             <w:rStyle w:val="Hipervnculo"/>
@@ -39313,7 +40215,7 @@
           <w:szCs w:val="24"/>
         </w:rPr>
       </w:pPr>
-      <w:hyperlink r:id="rId71" w:history="1">
+      <w:hyperlink r:id="rId72" w:history="1">
         <w:r>
           <w:rPr>
             <w:rStyle w:val="Hipervnculo"/>
@@ -39388,7 +40290,7 @@
           <w:szCs w:val="24"/>
         </w:rPr>
       </w:pPr>
-      <w:hyperlink r:id="rId72" w:history="1">
+      <w:hyperlink r:id="rId73" w:history="1">
         <w:r>
           <w:rPr>
             <w:rStyle w:val="Hipervnculo"/>
@@ -39437,7 +40339,7 @@
         </w:rPr>
         <w:t xml:space="preserve">: </w:t>
       </w:r>
-      <w:hyperlink r:id="rId73" w:history="1">
+      <w:hyperlink r:id="rId74" w:history="1">
         <w:r>
           <w:rPr>
             <w:rStyle w:val="Hipervnculo"/>
@@ -39523,7 +40425,7 @@
         </w:rPr>
         <w:t xml:space="preserve"> - Java: </w:t>
       </w:r>
-      <w:hyperlink r:id="rId74" w:history="1">
+      <w:hyperlink r:id="rId75" w:history="1">
         <w:r>
           <w:rPr>
             <w:rStyle w:val="Hipervnculo"/>
@@ -39568,7 +40470,7 @@
         </w:rPr>
         <w:t xml:space="preserve"> - Eclipse: </w:t>
       </w:r>
-      <w:hyperlink r:id="rId75" w:history="1">
+      <w:hyperlink r:id="rId76" w:history="1">
         <w:r>
           <w:rPr>
             <w:rStyle w:val="Hipervnculo"/>
@@ -39613,7 +40515,7 @@
         </w:rPr>
         <w:t xml:space="preserve"> - Maven: </w:t>
       </w:r>
-      <w:hyperlink r:id="rId76" w:history="1">
+      <w:hyperlink r:id="rId77" w:history="1">
         <w:r>
           <w:rPr>
             <w:rStyle w:val="Hipervnculo"/>
@@ -39658,7 +40560,7 @@
         </w:rPr>
         <w:t xml:space="preserve"> - Spring: </w:t>
       </w:r>
-      <w:hyperlink r:id="rId77" w:history="1">
+      <w:hyperlink r:id="rId78" w:history="1">
         <w:r>
           <w:rPr>
             <w:rStyle w:val="Hipervnculo"/>
@@ -39717,7 +40619,7 @@
         </w:rPr>
         <w:t xml:space="preserve">: </w:t>
       </w:r>
-      <w:hyperlink r:id="rId78" w:history="1">
+      <w:hyperlink r:id="rId79" w:history="1">
         <w:r>
           <w:rPr>
             <w:rStyle w:val="Hipervnculo"/>
@@ -39776,7 +40678,7 @@
         </w:rPr>
         <w:t xml:space="preserve">: </w:t>
       </w:r>
-      <w:hyperlink r:id="rId79" w:history="1">
+      <w:hyperlink r:id="rId80" w:history="1">
         <w:r>
           <w:rPr>
             <w:rStyle w:val="Hipervnculo"/>
@@ -39821,7 +40723,7 @@
         </w:rPr>
         <w:t xml:space="preserve"> - Jenkins: </w:t>
       </w:r>
-      <w:hyperlink r:id="rId80" w:history="1">
+      <w:hyperlink r:id="rId81" w:history="1">
         <w:r>
           <w:rPr>
             <w:rStyle w:val="Hipervnculo"/>
@@ -39880,7 +40782,7 @@
         </w:rPr>
         <w:t xml:space="preserve">: </w:t>
       </w:r>
-      <w:hyperlink r:id="rId81" w:history="1">
+      <w:hyperlink r:id="rId82" w:history="1">
         <w:r>
           <w:rPr>
             <w:rStyle w:val="Hipervnculo"/>
@@ -39939,7 +40841,7 @@
         </w:rPr>
         <w:t xml:space="preserve">: </w:t>
       </w:r>
-      <w:hyperlink r:id="rId82" w:history="1">
+      <w:hyperlink r:id="rId83" w:history="1">
         <w:r>
           <w:rPr>
             <w:rStyle w:val="Hipervnculo"/>
@@ -40032,7 +40934,7 @@
         </w:rPr>
         <w:t xml:space="preserve">: </w:t>
       </w:r>
-      <w:hyperlink r:id="rId83" w:history="1">
+      <w:hyperlink r:id="rId84" w:history="1">
         <w:r>
           <w:rPr>
             <w:rStyle w:val="Hipervnculo"/>
@@ -40085,7 +40987,7 @@
         </w:rPr>
         <w:t xml:space="preserve">: </w:t>
       </w:r>
-      <w:hyperlink r:id="rId84" w:history="1">
+      <w:hyperlink r:id="rId85" w:history="1">
         <w:r>
           <w:rPr>
             <w:rStyle w:val="Hipervnculo"/>
@@ -40156,7 +41058,7 @@
         </w:rPr>
         <w:t xml:space="preserve">: </w:t>
       </w:r>
-      <w:hyperlink r:id="rId85" w:history="1">
+      <w:hyperlink r:id="rId86" w:history="1">
         <w:r>
           <w:rPr>
             <w:rStyle w:val="Hipervnculo"/>
@@ -40241,8 +41143,8 @@
       </w:r>
     </w:p>
     <w:sectPr>
-      <w:headerReference w:type="default" r:id="rId86"/>
-      <w:footerReference w:type="default" r:id="rId87"/>
+      <w:headerReference w:type="default" r:id="rId87"/>
+      <w:footerReference w:type="default" r:id="rId88"/>
       <w:pgSz w:w="11906" w:h="16838"/>
       <w:pgMar w:top="1417" w:right="1701" w:bottom="1417" w:left="1134" w:header="568" w:footer="708" w:gutter="0"/>
       <w:cols w:space="708"/>
@@ -40343,7 +41245,7 @@
         <w:rFonts w:asciiTheme="majorHAnsi" w:hAnsiTheme="majorHAnsi"/>
         <w:noProof/>
       </w:rPr>
-      <w:t>59</w:t>
+      <w:t>29</w:t>
     </w:r>
     <w:r>
       <w:rPr>
@@ -40695,16 +41597,16 @@
     </w:lvl>
   </w:abstractNum>
   <w:abstractNum w:abstractNumId="2">
-    <w:nsid w:val="0F125E54"/>
+    <w:nsid w:val="09B630E2"/>
     <w:multiLevelType w:val="hybridMultilevel"/>
-    <w:tmpl w:val="EC46FE38"/>
-    <w:lvl w:ilvl="0" w:tplc="0C0A0001">
+    <w:tmpl w:val="FF46BBE0"/>
+    <w:lvl w:ilvl="0" w:tplc="3C16A226">
       <w:start w:val="1"/>
       <w:numFmt w:val="bullet"/>
-      <w:lvlText w:val=""/>
+      <w:lvlText w:val=""/>
       <w:lvlJc w:val="left"/>
       <w:pPr>
-        <w:ind w:left="765" w:hanging="360"/>
+        <w:ind w:left="1571" w:hanging="360"/>
       </w:pPr>
       <w:rPr>
         <w:rFonts w:ascii="Symbol" w:hAnsi="Symbol" w:hint="default"/>
@@ -40716,7 +41618,7 @@
       <w:lvlText w:val="o"/>
       <w:lvlJc w:val="left"/>
       <w:pPr>
-        <w:ind w:left="1485" w:hanging="360"/>
+        <w:ind w:left="2291" w:hanging="360"/>
       </w:pPr>
       <w:rPr>
         <w:rFonts w:ascii="Courier New" w:hAnsi="Courier New" w:cs="Courier New" w:hint="default"/>
@@ -40728,7 +41630,7 @@
       <w:lvlText w:val=""/>
       <w:lvlJc w:val="left"/>
       <w:pPr>
-        <w:ind w:left="2205" w:hanging="360"/>
+        <w:ind w:left="3011" w:hanging="360"/>
       </w:pPr>
       <w:rPr>
         <w:rFonts w:ascii="Wingdings" w:hAnsi="Wingdings" w:hint="default"/>
@@ -40740,7 +41642,7 @@
       <w:lvlText w:val=""/>
       <w:lvlJc w:val="left"/>
       <w:pPr>
-        <w:ind w:left="2925" w:hanging="360"/>
+        <w:ind w:left="3731" w:hanging="360"/>
       </w:pPr>
       <w:rPr>
         <w:rFonts w:ascii="Symbol" w:hAnsi="Symbol" w:hint="default"/>
@@ -40752,7 +41654,7 @@
       <w:lvlText w:val="o"/>
       <w:lvlJc w:val="left"/>
       <w:pPr>
-        <w:ind w:left="3645" w:hanging="360"/>
+        <w:ind w:left="4451" w:hanging="360"/>
       </w:pPr>
       <w:rPr>
         <w:rFonts w:ascii="Courier New" w:hAnsi="Courier New" w:cs="Courier New" w:hint="default"/>
@@ -40764,7 +41666,7 @@
       <w:lvlText w:val=""/>
       <w:lvlJc w:val="left"/>
       <w:pPr>
-        <w:ind w:left="4365" w:hanging="360"/>
+        <w:ind w:left="5171" w:hanging="360"/>
       </w:pPr>
       <w:rPr>
         <w:rFonts w:ascii="Wingdings" w:hAnsi="Wingdings" w:hint="default"/>
@@ -40776,7 +41678,7 @@
       <w:lvlText w:val=""/>
       <w:lvlJc w:val="left"/>
       <w:pPr>
-        <w:ind w:left="5085" w:hanging="360"/>
+        <w:ind w:left="5891" w:hanging="360"/>
       </w:pPr>
       <w:rPr>
         <w:rFonts w:ascii="Symbol" w:hAnsi="Symbol" w:hint="default"/>
@@ -40788,7 +41690,7 @@
       <w:lvlText w:val="o"/>
       <w:lvlJc w:val="left"/>
       <w:pPr>
-        <w:ind w:left="5805" w:hanging="360"/>
+        <w:ind w:left="6611" w:hanging="360"/>
       </w:pPr>
       <w:rPr>
         <w:rFonts w:ascii="Courier New" w:hAnsi="Courier New" w:cs="Courier New" w:hint="default"/>
@@ -40800,7 +41702,7 @@
       <w:lvlText w:val=""/>
       <w:lvlJc w:val="left"/>
       <w:pPr>
-        <w:ind w:left="6525" w:hanging="360"/>
+        <w:ind w:left="7331" w:hanging="360"/>
       </w:pPr>
       <w:rPr>
         <w:rFonts w:ascii="Wingdings" w:hAnsi="Wingdings" w:hint="default"/>
@@ -40808,16 +41710,16 @@
     </w:lvl>
   </w:abstractNum>
   <w:abstractNum w:abstractNumId="3">
-    <w:nsid w:val="1D1027EA"/>
+    <w:nsid w:val="0F125E54"/>
     <w:multiLevelType w:val="hybridMultilevel"/>
-    <w:tmpl w:val="F0488124"/>
+    <w:tmpl w:val="EC46FE38"/>
     <w:lvl w:ilvl="0" w:tplc="0C0A0001">
       <w:start w:val="1"/>
       <w:numFmt w:val="bullet"/>
       <w:lvlText w:val=""/>
       <w:lvlJc w:val="left"/>
       <w:pPr>
-        <w:ind w:left="720" w:hanging="360"/>
+        <w:ind w:left="765" w:hanging="360"/>
       </w:pPr>
       <w:rPr>
         <w:rFonts w:ascii="Symbol" w:hAnsi="Symbol" w:hint="default"/>
@@ -40829,7 +41731,7 @@
       <w:lvlText w:val="o"/>
       <w:lvlJc w:val="left"/>
       <w:pPr>
-        <w:ind w:left="1440" w:hanging="360"/>
+        <w:ind w:left="1485" w:hanging="360"/>
       </w:pPr>
       <w:rPr>
         <w:rFonts w:ascii="Courier New" w:hAnsi="Courier New" w:cs="Courier New" w:hint="default"/>
@@ -40841,7 +41743,7 @@
       <w:lvlText w:val=""/>
       <w:lvlJc w:val="left"/>
       <w:pPr>
-        <w:ind w:left="2160" w:hanging="360"/>
+        <w:ind w:left="2205" w:hanging="360"/>
       </w:pPr>
       <w:rPr>
         <w:rFonts w:ascii="Wingdings" w:hAnsi="Wingdings" w:hint="default"/>
@@ -40853,7 +41755,7 @@
       <w:lvlText w:val=""/>
       <w:lvlJc w:val="left"/>
       <w:pPr>
-        <w:ind w:left="2880" w:hanging="360"/>
+        <w:ind w:left="2925" w:hanging="360"/>
       </w:pPr>
       <w:rPr>
         <w:rFonts w:ascii="Symbol" w:hAnsi="Symbol" w:hint="default"/>
@@ -40865,7 +41767,7 @@
       <w:lvlText w:val="o"/>
       <w:lvlJc w:val="left"/>
       <w:pPr>
-        <w:ind w:left="3600" w:hanging="360"/>
+        <w:ind w:left="3645" w:hanging="360"/>
       </w:pPr>
       <w:rPr>
         <w:rFonts w:ascii="Courier New" w:hAnsi="Courier New" w:cs="Courier New" w:hint="default"/>
@@ -40877,7 +41779,7 @@
       <w:lvlText w:val=""/>
       <w:lvlJc w:val="left"/>
       <w:pPr>
-        <w:ind w:left="4320" w:hanging="360"/>
+        <w:ind w:left="4365" w:hanging="360"/>
       </w:pPr>
       <w:rPr>
         <w:rFonts w:ascii="Wingdings" w:hAnsi="Wingdings" w:hint="default"/>
@@ -40889,7 +41791,7 @@
       <w:lvlText w:val=""/>
       <w:lvlJc w:val="left"/>
       <w:pPr>
-        <w:ind w:left="5040" w:hanging="360"/>
+        <w:ind w:left="5085" w:hanging="360"/>
       </w:pPr>
       <w:rPr>
         <w:rFonts w:ascii="Symbol" w:hAnsi="Symbol" w:hint="default"/>
@@ -40901,7 +41803,7 @@
       <w:lvlText w:val="o"/>
       <w:lvlJc w:val="left"/>
       <w:pPr>
-        <w:ind w:left="5760" w:hanging="360"/>
+        <w:ind w:left="5805" w:hanging="360"/>
       </w:pPr>
       <w:rPr>
         <w:rFonts w:ascii="Courier New" w:hAnsi="Courier New" w:cs="Courier New" w:hint="default"/>
@@ -40913,7 +41815,7 @@
       <w:lvlText w:val=""/>
       <w:lvlJc w:val="left"/>
       <w:pPr>
-        <w:ind w:left="6480" w:hanging="360"/>
+        <w:ind w:left="6525" w:hanging="360"/>
       </w:pPr>
       <w:rPr>
         <w:rFonts w:ascii="Wingdings" w:hAnsi="Wingdings" w:hint="default"/>
@@ -40921,16 +41823,16 @@
     </w:lvl>
   </w:abstractNum>
   <w:abstractNum w:abstractNumId="4">
-    <w:nsid w:val="1DF85F63"/>
+    <w:nsid w:val="1D1027EA"/>
     <w:multiLevelType w:val="hybridMultilevel"/>
-    <w:tmpl w:val="4A8417FC"/>
+    <w:tmpl w:val="F0488124"/>
     <w:lvl w:ilvl="0" w:tplc="0C0A0001">
       <w:start w:val="1"/>
       <w:numFmt w:val="bullet"/>
       <w:lvlText w:val=""/>
       <w:lvlJc w:val="left"/>
       <w:pPr>
-        <w:ind w:left="1004" w:hanging="360"/>
+        <w:ind w:left="720" w:hanging="360"/>
       </w:pPr>
       <w:rPr>
         <w:rFonts w:ascii="Symbol" w:hAnsi="Symbol" w:hint="default"/>
@@ -40942,7 +41844,7 @@
       <w:lvlText w:val="o"/>
       <w:lvlJc w:val="left"/>
       <w:pPr>
-        <w:ind w:left="1724" w:hanging="360"/>
+        <w:ind w:left="1440" w:hanging="360"/>
       </w:pPr>
       <w:rPr>
         <w:rFonts w:ascii="Courier New" w:hAnsi="Courier New" w:cs="Courier New" w:hint="default"/>
@@ -40954,7 +41856,7 @@
       <w:lvlText w:val=""/>
       <w:lvlJc w:val="left"/>
       <w:pPr>
-        <w:ind w:left="2444" w:hanging="360"/>
+        <w:ind w:left="2160" w:hanging="360"/>
       </w:pPr>
       <w:rPr>
         <w:rFonts w:ascii="Wingdings" w:hAnsi="Wingdings" w:hint="default"/>
@@ -40966,7 +41868,7 @@
       <w:lvlText w:val=""/>
       <w:lvlJc w:val="left"/>
       <w:pPr>
-        <w:ind w:left="3164" w:hanging="360"/>
+        <w:ind w:left="2880" w:hanging="360"/>
       </w:pPr>
       <w:rPr>
         <w:rFonts w:ascii="Symbol" w:hAnsi="Symbol" w:hint="default"/>
@@ -40978,7 +41880,7 @@
       <w:lvlText w:val="o"/>
       <w:lvlJc w:val="left"/>
       <w:pPr>
-        <w:ind w:left="3884" w:hanging="360"/>
+        <w:ind w:left="3600" w:hanging="360"/>
       </w:pPr>
       <w:rPr>
         <w:rFonts w:ascii="Courier New" w:hAnsi="Courier New" w:cs="Courier New" w:hint="default"/>
@@ -40990,7 +41892,7 @@
       <w:lvlText w:val=""/>
       <w:lvlJc w:val="left"/>
       <w:pPr>
-        <w:ind w:left="4604" w:hanging="360"/>
+        <w:ind w:left="4320" w:hanging="360"/>
       </w:pPr>
       <w:rPr>
         <w:rFonts w:ascii="Wingdings" w:hAnsi="Wingdings" w:hint="default"/>
@@ -41002,7 +41904,7 @@
       <w:lvlText w:val=""/>
       <w:lvlJc w:val="left"/>
       <w:pPr>
-        <w:ind w:left="5324" w:hanging="360"/>
+        <w:ind w:left="5040" w:hanging="360"/>
       </w:pPr>
       <w:rPr>
         <w:rFonts w:ascii="Symbol" w:hAnsi="Symbol" w:hint="default"/>
@@ -41014,7 +41916,7 @@
       <w:lvlText w:val="o"/>
       <w:lvlJc w:val="left"/>
       <w:pPr>
-        <w:ind w:left="6044" w:hanging="360"/>
+        <w:ind w:left="5760" w:hanging="360"/>
       </w:pPr>
       <w:rPr>
         <w:rFonts w:ascii="Courier New" w:hAnsi="Courier New" w:cs="Courier New" w:hint="default"/>
@@ -41026,7 +41928,7 @@
       <w:lvlText w:val=""/>
       <w:lvlJc w:val="left"/>
       <w:pPr>
-        <w:ind w:left="6764" w:hanging="360"/>
+        <w:ind w:left="6480" w:hanging="360"/>
       </w:pPr>
       <w:rPr>
         <w:rFonts w:ascii="Wingdings" w:hAnsi="Wingdings" w:hint="default"/>
@@ -41034,6 +41936,119 @@
     </w:lvl>
   </w:abstractNum>
   <w:abstractNum w:abstractNumId="5">
+    <w:nsid w:val="1DF85F63"/>
+    <w:multiLevelType w:val="hybridMultilevel"/>
+    <w:tmpl w:val="4A8417FC"/>
+    <w:lvl w:ilvl="0" w:tplc="0C0A0001">
+      <w:start w:val="1"/>
+      <w:numFmt w:val="bullet"/>
+      <w:lvlText w:val=""/>
+      <w:lvlJc w:val="left"/>
+      <w:pPr>
+        <w:ind w:left="1004" w:hanging="360"/>
+      </w:pPr>
+      <w:rPr>
+        <w:rFonts w:ascii="Symbol" w:hAnsi="Symbol" w:hint="default"/>
+      </w:rPr>
+    </w:lvl>
+    <w:lvl w:ilvl="1" w:tplc="0C0A0003" w:tentative="1">
+      <w:start w:val="1"/>
+      <w:numFmt w:val="bullet"/>
+      <w:lvlText w:val="o"/>
+      <w:lvlJc w:val="left"/>
+      <w:pPr>
+        <w:ind w:left="1724" w:hanging="360"/>
+      </w:pPr>
+      <w:rPr>
+        <w:rFonts w:ascii="Courier New" w:hAnsi="Courier New" w:cs="Courier New" w:hint="default"/>
+      </w:rPr>
+    </w:lvl>
+    <w:lvl w:ilvl="2" w:tplc="0C0A0005" w:tentative="1">
+      <w:start w:val="1"/>
+      <w:numFmt w:val="bullet"/>
+      <w:lvlText w:val=""/>
+      <w:lvlJc w:val="left"/>
+      <w:pPr>
+        <w:ind w:left="2444" w:hanging="360"/>
+      </w:pPr>
+      <w:rPr>
+        <w:rFonts w:ascii="Wingdings" w:hAnsi="Wingdings" w:hint="default"/>
+      </w:rPr>
+    </w:lvl>
+    <w:lvl w:ilvl="3" w:tplc="0C0A0001" w:tentative="1">
+      <w:start w:val="1"/>
+      <w:numFmt w:val="bullet"/>
+      <w:lvlText w:val=""/>
+      <w:lvlJc w:val="left"/>
+      <w:pPr>
+        <w:ind w:left="3164" w:hanging="360"/>
+      </w:pPr>
+      <w:rPr>
+        <w:rFonts w:ascii="Symbol" w:hAnsi="Symbol" w:hint="default"/>
+      </w:rPr>
+    </w:lvl>
+    <w:lvl w:ilvl="4" w:tplc="0C0A0003" w:tentative="1">
+      <w:start w:val="1"/>
+      <w:numFmt w:val="bullet"/>
+      <w:lvlText w:val="o"/>
+      <w:lvlJc w:val="left"/>
+      <w:pPr>
+        <w:ind w:left="3884" w:hanging="360"/>
+      </w:pPr>
+      <w:rPr>
+        <w:rFonts w:ascii="Courier New" w:hAnsi="Courier New" w:cs="Courier New" w:hint="default"/>
+      </w:rPr>
+    </w:lvl>
+    <w:lvl w:ilvl="5" w:tplc="0C0A0005" w:tentative="1">
+      <w:start w:val="1"/>
+      <w:numFmt w:val="bullet"/>
+      <w:lvlText w:val=""/>
+      <w:lvlJc w:val="left"/>
+      <w:pPr>
+        <w:ind w:left="4604" w:hanging="360"/>
+      </w:pPr>
+      <w:rPr>
+        <w:rFonts w:ascii="Wingdings" w:hAnsi="Wingdings" w:hint="default"/>
+      </w:rPr>
+    </w:lvl>
+    <w:lvl w:ilvl="6" w:tplc="0C0A0001" w:tentative="1">
+      <w:start w:val="1"/>
+      <w:numFmt w:val="bullet"/>
+      <w:lvlText w:val=""/>
+      <w:lvlJc w:val="left"/>
+      <w:pPr>
+        <w:ind w:left="5324" w:hanging="360"/>
+      </w:pPr>
+      <w:rPr>
+        <w:rFonts w:ascii="Symbol" w:hAnsi="Symbol" w:hint="default"/>
+      </w:rPr>
+    </w:lvl>
+    <w:lvl w:ilvl="7" w:tplc="0C0A0003" w:tentative="1">
+      <w:start w:val="1"/>
+      <w:numFmt w:val="bullet"/>
+      <w:lvlText w:val="o"/>
+      <w:lvlJc w:val="left"/>
+      <w:pPr>
+        <w:ind w:left="6044" w:hanging="360"/>
+      </w:pPr>
+      <w:rPr>
+        <w:rFonts w:ascii="Courier New" w:hAnsi="Courier New" w:cs="Courier New" w:hint="default"/>
+      </w:rPr>
+    </w:lvl>
+    <w:lvl w:ilvl="8" w:tplc="0C0A0005" w:tentative="1">
+      <w:start w:val="1"/>
+      <w:numFmt w:val="bullet"/>
+      <w:lvlText w:val=""/>
+      <w:lvlJc w:val="left"/>
+      <w:pPr>
+        <w:ind w:left="6764" w:hanging="360"/>
+      </w:pPr>
+      <w:rPr>
+        <w:rFonts w:ascii="Wingdings" w:hAnsi="Wingdings" w:hint="default"/>
+      </w:rPr>
+    </w:lvl>
+  </w:abstractNum>
+  <w:abstractNum w:abstractNumId="6">
     <w:nsid w:val="2281635F"/>
     <w:multiLevelType w:val="multilevel"/>
     <w:tmpl w:val="BF4C3F5E"/>
@@ -41158,7 +42173,7 @@
       </w:rPr>
     </w:lvl>
   </w:abstractNum>
-  <w:abstractNum w:abstractNumId="6">
+  <w:abstractNum w:abstractNumId="7">
     <w:nsid w:val="289B7209"/>
     <w:multiLevelType w:val="hybridMultilevel"/>
     <w:tmpl w:val="CC6AA38A"/>
@@ -41273,7 +42288,7 @@
       </w:rPr>
     </w:lvl>
   </w:abstractNum>
-  <w:abstractNum w:abstractNumId="7">
+  <w:abstractNum w:abstractNumId="8">
     <w:nsid w:val="2C200123"/>
     <w:multiLevelType w:val="hybridMultilevel"/>
     <w:tmpl w:val="736A0958"/>
@@ -41386,7 +42401,7 @@
       </w:rPr>
     </w:lvl>
   </w:abstractNum>
-  <w:abstractNum w:abstractNumId="8">
+  <w:abstractNum w:abstractNumId="9">
     <w:nsid w:val="2D276D51"/>
     <w:multiLevelType w:val="hybridMultilevel"/>
     <w:tmpl w:val="FF0CF822"/>
@@ -41499,7 +42514,7 @@
       </w:rPr>
     </w:lvl>
   </w:abstractNum>
-  <w:abstractNum w:abstractNumId="9">
+  <w:abstractNum w:abstractNumId="10">
     <w:nsid w:val="2F300483"/>
     <w:multiLevelType w:val="hybridMultilevel"/>
     <w:tmpl w:val="A9269A94"/>
@@ -41612,7 +42627,7 @@
       </w:rPr>
     </w:lvl>
   </w:abstractNum>
-  <w:abstractNum w:abstractNumId="10">
+  <w:abstractNum w:abstractNumId="11">
     <w:nsid w:val="3D437866"/>
     <w:multiLevelType w:val="hybridMultilevel"/>
     <w:tmpl w:val="417823F2"/>
@@ -41725,7 +42740,7 @@
       </w:rPr>
     </w:lvl>
   </w:abstractNum>
-  <w:abstractNum w:abstractNumId="11">
+  <w:abstractNum w:abstractNumId="12">
     <w:nsid w:val="3F0E406F"/>
     <w:multiLevelType w:val="hybridMultilevel"/>
     <w:tmpl w:val="2F1212FA"/>
@@ -41838,7 +42853,7 @@
       </w:rPr>
     </w:lvl>
   </w:abstractNum>
-  <w:abstractNum w:abstractNumId="12">
+  <w:abstractNum w:abstractNumId="13">
     <w:nsid w:val="47095930"/>
     <w:multiLevelType w:val="hybridMultilevel"/>
     <w:tmpl w:val="A6F44A46"/>
@@ -41951,7 +42966,7 @@
       </w:rPr>
     </w:lvl>
   </w:abstractNum>
-  <w:abstractNum w:abstractNumId="13">
+  <w:abstractNum w:abstractNumId="14">
     <w:nsid w:val="4A880636"/>
     <w:multiLevelType w:val="hybridMultilevel"/>
     <w:tmpl w:val="CB74D910"/>
@@ -42064,7 +43079,7 @@
       </w:rPr>
     </w:lvl>
   </w:abstractNum>
-  <w:abstractNum w:abstractNumId="14">
+  <w:abstractNum w:abstractNumId="15">
     <w:nsid w:val="4D9225F8"/>
     <w:multiLevelType w:val="hybridMultilevel"/>
     <w:tmpl w:val="D80CFF98"/>
@@ -42177,7 +43192,7 @@
       </w:rPr>
     </w:lvl>
   </w:abstractNum>
-  <w:abstractNum w:abstractNumId="15">
+  <w:abstractNum w:abstractNumId="16">
     <w:nsid w:val="51D3600F"/>
     <w:multiLevelType w:val="hybridMultilevel"/>
     <w:tmpl w:val="EDDE1870"/>
@@ -42290,7 +43305,120 @@
       </w:rPr>
     </w:lvl>
   </w:abstractNum>
-  <w:abstractNum w:abstractNumId="16">
+  <w:abstractNum w:abstractNumId="17">
+    <w:nsid w:val="54B442E8"/>
+    <w:multiLevelType w:val="hybridMultilevel"/>
+    <w:tmpl w:val="1D84B9FE"/>
+    <w:lvl w:ilvl="0" w:tplc="3C16A226">
+      <w:start w:val="1"/>
+      <w:numFmt w:val="bullet"/>
+      <w:lvlText w:val=""/>
+      <w:lvlJc w:val="left"/>
+      <w:pPr>
+        <w:ind w:left="1571" w:hanging="360"/>
+      </w:pPr>
+      <w:rPr>
+        <w:rFonts w:ascii="Symbol" w:hAnsi="Symbol" w:hint="default"/>
+      </w:rPr>
+    </w:lvl>
+    <w:lvl w:ilvl="1" w:tplc="0C0A0003">
+      <w:start w:val="1"/>
+      <w:numFmt w:val="decimal"/>
+      <w:lvlText w:val="%2."/>
+      <w:lvlJc w:val="left"/>
+      <w:pPr>
+        <w:tabs>
+          <w:tab w:val="num" w:pos="1440"/>
+        </w:tabs>
+        <w:ind w:left="1440" w:hanging="360"/>
+      </w:pPr>
+    </w:lvl>
+    <w:lvl w:ilvl="2" w:tplc="0C0A0005">
+      <w:start w:val="1"/>
+      <w:numFmt w:val="decimal"/>
+      <w:lvlText w:val="%3."/>
+      <w:lvlJc w:val="left"/>
+      <w:pPr>
+        <w:tabs>
+          <w:tab w:val="num" w:pos="2160"/>
+        </w:tabs>
+        <w:ind w:left="2160" w:hanging="360"/>
+      </w:pPr>
+    </w:lvl>
+    <w:lvl w:ilvl="3" w:tplc="0C0A0001">
+      <w:start w:val="1"/>
+      <w:numFmt w:val="decimal"/>
+      <w:lvlText w:val="%4."/>
+      <w:lvlJc w:val="left"/>
+      <w:pPr>
+        <w:tabs>
+          <w:tab w:val="num" w:pos="2880"/>
+        </w:tabs>
+        <w:ind w:left="2880" w:hanging="360"/>
+      </w:pPr>
+    </w:lvl>
+    <w:lvl w:ilvl="4" w:tplc="0C0A0003">
+      <w:start w:val="1"/>
+      <w:numFmt w:val="decimal"/>
+      <w:lvlText w:val="%5."/>
+      <w:lvlJc w:val="left"/>
+      <w:pPr>
+        <w:tabs>
+          <w:tab w:val="num" w:pos="3600"/>
+        </w:tabs>
+        <w:ind w:left="3600" w:hanging="360"/>
+      </w:pPr>
+    </w:lvl>
+    <w:lvl w:ilvl="5" w:tplc="0C0A0005">
+      <w:start w:val="1"/>
+      <w:numFmt w:val="decimal"/>
+      <w:lvlText w:val="%6."/>
+      <w:lvlJc w:val="left"/>
+      <w:pPr>
+        <w:tabs>
+          <w:tab w:val="num" w:pos="4320"/>
+        </w:tabs>
+        <w:ind w:left="4320" w:hanging="360"/>
+      </w:pPr>
+    </w:lvl>
+    <w:lvl w:ilvl="6" w:tplc="0C0A0001">
+      <w:start w:val="1"/>
+      <w:numFmt w:val="decimal"/>
+      <w:lvlText w:val="%7."/>
+      <w:lvlJc w:val="left"/>
+      <w:pPr>
+        <w:tabs>
+          <w:tab w:val="num" w:pos="5040"/>
+        </w:tabs>
+        <w:ind w:left="5040" w:hanging="360"/>
+      </w:pPr>
+    </w:lvl>
+    <w:lvl w:ilvl="7" w:tplc="0C0A0003">
+      <w:start w:val="1"/>
+      <w:numFmt w:val="decimal"/>
+      <w:lvlText w:val="%8."/>
+      <w:lvlJc w:val="left"/>
+      <w:pPr>
+        <w:tabs>
+          <w:tab w:val="num" w:pos="5760"/>
+        </w:tabs>
+        <w:ind w:left="5760" w:hanging="360"/>
+      </w:pPr>
+    </w:lvl>
+    <w:lvl w:ilvl="8" w:tplc="0C0A0005">
+      <w:start w:val="1"/>
+      <w:numFmt w:val="decimal"/>
+      <w:lvlText w:val="%9."/>
+      <w:lvlJc w:val="left"/>
+      <w:pPr>
+        <w:tabs>
+          <w:tab w:val="num" w:pos="6480"/>
+        </w:tabs>
+        <w:ind w:left="6480" w:hanging="360"/>
+      </w:pPr>
+    </w:lvl>
+  </w:abstractNum>
+  <w:abstractNum w:abstractNumId="18">
     <w:nsid w:val="581E4119"/>
     <w:multiLevelType w:val="hybridMultilevel"/>
     <w:tmpl w:val="5666231E"/>
@@ -42403,7 +43531,7 @@
       </w:rPr>
     </w:lvl>
   </w:abstractNum>
-  <w:abstractNum w:abstractNumId="17">
+  <w:abstractNum w:abstractNumId="19">
     <w:nsid w:val="60AE393F"/>
     <w:multiLevelType w:val="hybridMultilevel"/>
     <w:tmpl w:val="5BAEA592"/>
@@ -42492,7 +43620,7 @@
       </w:pPr>
     </w:lvl>
   </w:abstractNum>
-  <w:abstractNum w:abstractNumId="18">
+  <w:abstractNum w:abstractNumId="20">
     <w:nsid w:val="734209E7"/>
     <w:multiLevelType w:val="hybridMultilevel"/>
     <w:tmpl w:val="11566BB6"/>
@@ -42605,7 +43733,7 @@
       </w:rPr>
     </w:lvl>
   </w:abstractNum>
-  <w:abstractNum w:abstractNumId="19">
+  <w:abstractNum w:abstractNumId="21">
     <w:nsid w:val="78D00B9D"/>
     <w:multiLevelType w:val="hybridMultilevel"/>
     <w:tmpl w:val="82A8C8F2"/>
@@ -42719,64 +43847,95 @@
     </w:lvl>
   </w:abstractNum>
   <w:num w:numId="1">
-    <w:abstractNumId w:val="5"/>
+    <w:abstractNumId w:val="6"/>
   </w:num>
   <w:num w:numId="2">
+    <w:abstractNumId w:val="8"/>
+  </w:num>
+  <w:num w:numId="3">
+    <w:abstractNumId w:val="12"/>
+  </w:num>
+  <w:num w:numId="4">
+    <w:abstractNumId w:val="21"/>
+  </w:num>
+  <w:num w:numId="5">
+    <w:abstractNumId w:val="4"/>
+  </w:num>
+  <w:num w:numId="6">
+    <w:abstractNumId w:val="10"/>
+  </w:num>
+  <w:num w:numId="7">
+    <w:abstractNumId w:val="3"/>
+  </w:num>
+  <w:num w:numId="8">
     <w:abstractNumId w:val="7"/>
   </w:num>
-  <w:num w:numId="3">
-    <w:abstractNumId w:val="11"/>
-  </w:num>
-  <w:num w:numId="4">
+  <w:num w:numId="9">
     <w:abstractNumId w:val="19"/>
   </w:num>
-  <w:num w:numId="5">
-    <w:abstractNumId w:val="3"/>
-  </w:num>
-  <w:num w:numId="6">
-    <w:abstractNumId w:val="9"/>
-  </w:num>
-  <w:num w:numId="7">
-    <w:abstractNumId w:val="2"/>
-  </w:num>
-  <w:num w:numId="8">
-    <w:abstractNumId w:val="6"/>
-  </w:num>
-  <w:num w:numId="9">
-    <w:abstractNumId w:val="17"/>
-  </w:num>
   <w:num w:numId="10">
-    <w:abstractNumId w:val="14"/>
+    <w:abstractNumId w:val="15"/>
   </w:num>
   <w:num w:numId="11">
-    <w:abstractNumId w:val="15"/>
+    <w:abstractNumId w:val="16"/>
   </w:num>
   <w:num w:numId="12">
     <w:abstractNumId w:val="1"/>
   </w:num>
   <w:num w:numId="13">
-    <w:abstractNumId w:val="4"/>
+    <w:abstractNumId w:val="5"/>
   </w:num>
   <w:num w:numId="14">
     <w:abstractNumId w:val="0"/>
   </w:num>
   <w:num w:numId="15">
-    <w:abstractNumId w:val="16"/>
+    <w:abstractNumId w:val="18"/>
   </w:num>
   <w:num w:numId="16">
-    <w:abstractNumId w:val="10"/>
+    <w:abstractNumId w:val="11"/>
   </w:num>
   <w:num w:numId="17">
-    <w:abstractNumId w:val="12"/>
+    <w:abstractNumId w:val="13"/>
   </w:num>
   <w:num w:numId="18">
-    <w:abstractNumId w:val="18"/>
+    <w:abstractNumId w:val="20"/>
   </w:num>
   <w:num w:numId="19">
-    <w:abstractNumId w:val="13"/>
+    <w:abstractNumId w:val="14"/>
   </w:num>
   <w:num w:numId="20">
-    <w:abstractNumId w:val="8"/>
+    <w:abstractNumId w:val="9"/>
+  </w:num>
+  <w:num w:numId="21">
+    <w:abstractNumId w:val="2"/>
+  </w:num>
+  <w:num w:numId="22">
+    <w:abstractNumId w:val="17"/>
+    <w:lvlOverride w:ilvl="0"/>
+    <w:lvlOverride w:ilvl="1">
+      <w:startOverride w:val="1"/>
+    </w:lvlOverride>
+    <w:lvlOverride w:ilvl="2">
+      <w:startOverride w:val="1"/>
+    </w:lvlOverride>
+    <w:lvlOverride w:ilvl="3">
+      <w:startOverride w:val="1"/>
+    </w:lvlOverride>
+    <w:lvlOverride w:ilvl="4">
+      <w:startOverride w:val="1"/>
+    </w:lvlOverride>
+    <w:lvlOverride w:ilvl="5">
+      <w:startOverride w:val="1"/>
+    </w:lvlOverride>
+    <w:lvlOverride w:ilvl="6">
+      <w:startOverride w:val="1"/>
+    </w:lvlOverride>
+    <w:lvlOverride w:ilvl="7">
+      <w:startOverride w:val="1"/>
+    </w:lvlOverride>
+    <w:lvlOverride w:ilvl="8">
+      <w:startOverride w:val="1"/>
+    </w:lvlOverride>
   </w:num>
   <w:numIdMacAtCleanup w:val="5"/>
 </w:numbering>
@@ -43036,7 +44195,6 @@
   <w:style w:type="character" w:default="1" w:styleId="Fuentedeprrafopredeter">
     <w:name w:val="Default Paragraph Font"/>
     <w:uiPriority w:val="1"/>
-    <w:semiHidden/>
     <w:unhideWhenUsed/>
   </w:style>
   <w:style w:type="table" w:default="1" w:styleId="Tablanormal">
@@ -43428,7 +44586,7 @@
       <w:szCs w:val="21"/>
     </w:rPr>
   </w:style>
-  <w:style w:type="table" w:styleId="Sombreadomedio2">
+  <w:style w:type="table" w:customStyle="1" w:styleId="Sombreadomedio2">
     <w:name w:val="Medium Shading 2"/>
     <w:basedOn w:val="Tablanormal"/>
     <w:uiPriority w:val="64"/>
@@ -43870,7 +45028,7 @@
 </file>
 
 <file path=customXml/itemProps1.xml><?xml version="1.0" encoding="utf-8"?>
-<ds:datastoreItem xmlns:ds="http://schemas.openxmlformats.org/officeDocument/2006/customXml" ds:itemID="{C58DC5BF-0481-4504-A025-56EFB5561BC0}">
+<ds:datastoreItem xmlns:ds="http://schemas.openxmlformats.org/officeDocument/2006/customXml" ds:itemID="{01A21E18-B03C-4F03-B90C-E3F7BC66BB86}">
   <ds:schemaRefs>
     <ds:schemaRef ds:uri="http://schemas.openxmlformats.org/officeDocument/2006/bibliography"/>
   </ds:schemaRefs>

</xml_diff>